<commit_message>
Add updated files for report.docx
</commit_message>
<xml_diff>
--- a/Reports/Basic_Legal_Citation_Report.docx
+++ b/Reports/Basic_Legal_Citation_Report.docx
@@ -700,8 +700,16 @@
         <w:rPr>
           <w:rFonts w:ascii="Bell MT" w:hAnsi="Bell MT"/>
         </w:rPr>
-        <w:t>Harish Sethumadhavan</w:t>
-      </w:r>
+        <w:t xml:space="preserve">Harish </w:t>
+      </w:r>
+      <w:proofErr w:type="spellStart"/>
+      <w:r>
+        <w:rPr>
+          <w:rFonts w:ascii="Bell MT" w:hAnsi="Bell MT"/>
+        </w:rPr>
+        <w:t>Sethumadhavan</w:t>
+      </w:r>
+      <w:proofErr w:type="spellEnd"/>
     </w:p>
     <w:p>
       <w:pPr>
@@ -714,6 +722,7 @@
           <w:lang w:eastAsia="en-US"/>
         </w:rPr>
       </w:pPr>
+      <w:proofErr w:type="spellStart"/>
       <w:r>
         <w:rPr>
           <w:rFonts w:ascii="Bell MT" w:eastAsia="Times New Roman" w:hAnsi="Bell MT"/>
@@ -721,7 +730,17 @@
           <w:szCs w:val="24"/>
           <w:lang w:eastAsia="en-US"/>
         </w:rPr>
-        <w:t>Aiswarya Jami</w:t>
+        <w:t>Aiswarya</w:t>
+      </w:r>
+      <w:proofErr w:type="spellEnd"/>
+      <w:r>
+        <w:rPr>
+          <w:rFonts w:ascii="Bell MT" w:eastAsia="Times New Roman" w:hAnsi="Bell MT"/>
+          <w:sz w:val="24"/>
+          <w:szCs w:val="24"/>
+          <w:lang w:eastAsia="en-US"/>
+        </w:rPr>
+        <w:t xml:space="preserve"> Jami</w:t>
       </w:r>
     </w:p>
     <w:p>
@@ -735,6 +754,7 @@
           <w:lang w:eastAsia="en-US"/>
         </w:rPr>
       </w:pPr>
+      <w:proofErr w:type="spellStart"/>
       <w:r>
         <w:rPr>
           <w:rFonts w:ascii="Bell MT" w:eastAsia="Times New Roman" w:hAnsi="Bell MT"/>
@@ -742,7 +762,17 @@
           <w:szCs w:val="24"/>
           <w:lang w:eastAsia="en-US"/>
         </w:rPr>
-        <w:t>Akshay Tata</w:t>
+        <w:t>Akshay</w:t>
+      </w:r>
+      <w:proofErr w:type="spellEnd"/>
+      <w:r>
+        <w:rPr>
+          <w:rFonts w:ascii="Bell MT" w:eastAsia="Times New Roman" w:hAnsi="Bell MT"/>
+          <w:sz w:val="24"/>
+          <w:szCs w:val="24"/>
+          <w:lang w:eastAsia="en-US"/>
+        </w:rPr>
+        <w:t xml:space="preserve"> Tata</w:t>
       </w:r>
     </w:p>
     <w:p>
@@ -784,8 +814,39 @@
           <w:szCs w:val="24"/>
           <w:lang w:eastAsia="en-US"/>
         </w:rPr>
-        <w:t>Devi Snigdha Muppala</w:t>
-      </w:r>
+        <w:t xml:space="preserve">Devi </w:t>
+      </w:r>
+      <w:proofErr w:type="spellStart"/>
+      <w:r>
+        <w:rPr>
+          <w:rFonts w:ascii="Bell MT" w:eastAsia="Times New Roman" w:hAnsi="Bell MT"/>
+          <w:sz w:val="24"/>
+          <w:szCs w:val="24"/>
+          <w:lang w:eastAsia="en-US"/>
+        </w:rPr>
+        <w:t>Snigdha</w:t>
+      </w:r>
+      <w:proofErr w:type="spellEnd"/>
+      <w:r>
+        <w:rPr>
+          <w:rFonts w:ascii="Bell MT" w:eastAsia="Times New Roman" w:hAnsi="Bell MT"/>
+          <w:sz w:val="24"/>
+          <w:szCs w:val="24"/>
+          <w:lang w:eastAsia="en-US"/>
+        </w:rPr>
+        <w:t xml:space="preserve"> </w:t>
+      </w:r>
+      <w:proofErr w:type="spellStart"/>
+      <w:r>
+        <w:rPr>
+          <w:rFonts w:ascii="Bell MT" w:eastAsia="Times New Roman" w:hAnsi="Bell MT"/>
+          <w:sz w:val="24"/>
+          <w:szCs w:val="24"/>
+          <w:lang w:eastAsia="en-US"/>
+        </w:rPr>
+        <w:t>Muppala</w:t>
+      </w:r>
+      <w:proofErr w:type="spellEnd"/>
     </w:p>
     <w:p>
       <w:pPr>
@@ -798,6 +859,7 @@
           <w:lang w:eastAsia="en-US"/>
         </w:rPr>
       </w:pPr>
+      <w:proofErr w:type="spellStart"/>
       <w:r>
         <w:rPr>
           <w:rFonts w:ascii="Bell MT" w:eastAsia="Times New Roman" w:hAnsi="Bell MT"/>
@@ -805,8 +867,29 @@
           <w:szCs w:val="24"/>
           <w:lang w:eastAsia="en-US"/>
         </w:rPr>
-        <w:t>Sania Nagpal</w:t>
-      </w:r>
+        <w:t>Sania</w:t>
+      </w:r>
+      <w:proofErr w:type="spellEnd"/>
+      <w:r>
+        <w:rPr>
+          <w:rFonts w:ascii="Bell MT" w:eastAsia="Times New Roman" w:hAnsi="Bell MT"/>
+          <w:sz w:val="24"/>
+          <w:szCs w:val="24"/>
+          <w:lang w:eastAsia="en-US"/>
+        </w:rPr>
+        <w:t xml:space="preserve"> </w:t>
+      </w:r>
+      <w:proofErr w:type="spellStart"/>
+      <w:r>
+        <w:rPr>
+          <w:rFonts w:ascii="Bell MT" w:eastAsia="Times New Roman" w:hAnsi="Bell MT"/>
+          <w:sz w:val="24"/>
+          <w:szCs w:val="24"/>
+          <w:lang w:eastAsia="en-US"/>
+        </w:rPr>
+        <w:t>Nagpal</w:t>
+      </w:r>
+      <w:proofErr w:type="spellEnd"/>
     </w:p>
     <w:p>
       <w:pPr>
@@ -840,6 +923,7 @@
           <w:lang w:eastAsia="en-US"/>
         </w:rPr>
       </w:pPr>
+      <w:proofErr w:type="spellStart"/>
       <w:r>
         <w:rPr>
           <w:rFonts w:ascii="Bell MT" w:eastAsia="Times New Roman" w:hAnsi="Bell MT"/>
@@ -847,7 +931,17 @@
           <w:szCs w:val="24"/>
           <w:lang w:eastAsia="en-US"/>
         </w:rPr>
-        <w:t>Yihui Fu</w:t>
+        <w:t>Yihui</w:t>
+      </w:r>
+      <w:proofErr w:type="spellEnd"/>
+      <w:r>
+        <w:rPr>
+          <w:rFonts w:ascii="Bell MT" w:eastAsia="Times New Roman" w:hAnsi="Bell MT"/>
+          <w:sz w:val="24"/>
+          <w:szCs w:val="24"/>
+          <w:lang w:eastAsia="en-US"/>
+        </w:rPr>
+        <w:t xml:space="preserve"> Fu</w:t>
       </w:r>
     </w:p>
     <w:p>
@@ -1152,6 +1246,8 @@
             <w:rPr>
               <w:rFonts w:asciiTheme="minorHAnsi" w:hAnsiTheme="minorHAnsi" w:cstheme="minorBidi"/>
               <w:noProof/>
+              <w:sz w:val="22"/>
+              <w:szCs w:val="22"/>
             </w:rPr>
           </w:pPr>
           <w:r>
@@ -1163,7 +1259,7 @@
           <w:r>
             <w:fldChar w:fldCharType="separate"/>
           </w:r>
-          <w:hyperlink w:anchor="_Toc433229475" w:history="1">
+          <w:hyperlink w:anchor="_Toc434428556" w:history="1">
             <w:r>
               <w:rPr>
                 <w:rStyle w:val="Hyperlink"/>
@@ -1176,6 +1272,8 @@
               <w:rPr>
                 <w:rFonts w:asciiTheme="minorHAnsi" w:hAnsiTheme="minorHAnsi" w:cstheme="minorBidi"/>
                 <w:noProof/>
+                <w:sz w:val="22"/>
+                <w:szCs w:val="22"/>
               </w:rPr>
               <w:tab/>
             </w:r>
@@ -1206,7 +1304,7 @@
                 <w:noProof/>
                 <w:webHidden/>
               </w:rPr>
-              <w:instrText xml:space="preserve"> PAGEREF _Toc433229475 \h </w:instrText>
+              <w:instrText xml:space="preserve"> PAGEREF _Toc434428556 \h </w:instrText>
             </w:r>
             <w:r>
               <w:rPr>
@@ -1241,15 +1339,17 @@
           <w:pPr>
             <w:pStyle w:val="TOC2"/>
             <w:tabs>
-              <w:tab w:val="left" w:pos="960"/>
+              <w:tab w:val="left" w:pos="880"/>
               <w:tab w:val="right" w:leader="dot" w:pos="9350"/>
             </w:tabs>
             <w:rPr>
               <w:rFonts w:asciiTheme="minorHAnsi" w:hAnsiTheme="minorHAnsi" w:cstheme="minorBidi"/>
               <w:noProof/>
+              <w:sz w:val="22"/>
+              <w:szCs w:val="22"/>
             </w:rPr>
           </w:pPr>
-          <w:hyperlink w:anchor="_Toc433229476" w:history="1">
+          <w:hyperlink w:anchor="_Toc434428557" w:history="1">
             <w:r>
               <w:rPr>
                 <w:rStyle w:val="Hyperlink"/>
@@ -1263,6 +1363,8 @@
               <w:rPr>
                 <w:rFonts w:asciiTheme="minorHAnsi" w:hAnsiTheme="minorHAnsi" w:cstheme="minorBidi"/>
                 <w:noProof/>
+                <w:sz w:val="22"/>
+                <w:szCs w:val="22"/>
               </w:rPr>
               <w:tab/>
             </w:r>
@@ -1294,7 +1396,7 @@
                 <w:noProof/>
                 <w:webHidden/>
               </w:rPr>
-              <w:instrText xml:space="preserve"> PAGEREF _Toc433229476 \h </w:instrText>
+              <w:instrText xml:space="preserve"> PAGEREF _Toc434428557 \h </w:instrText>
             </w:r>
             <w:r>
               <w:rPr>
@@ -1329,15 +1431,17 @@
           <w:pPr>
             <w:pStyle w:val="TOC3"/>
             <w:tabs>
-              <w:tab w:val="left" w:pos="1200"/>
+              <w:tab w:val="left" w:pos="1320"/>
               <w:tab w:val="right" w:leader="dot" w:pos="9350"/>
             </w:tabs>
             <w:rPr>
               <w:rFonts w:asciiTheme="minorHAnsi" w:hAnsiTheme="minorHAnsi" w:cstheme="minorBidi"/>
               <w:noProof/>
+              <w:sz w:val="22"/>
+              <w:szCs w:val="22"/>
             </w:rPr>
           </w:pPr>
-          <w:hyperlink w:anchor="_Toc433229477" w:history="1">
+          <w:hyperlink w:anchor="_Toc434428558" w:history="1">
             <w:r>
               <w:rPr>
                 <w:rStyle w:val="Hyperlink"/>
@@ -1351,6 +1455,8 @@
               <w:rPr>
                 <w:rFonts w:asciiTheme="minorHAnsi" w:hAnsiTheme="minorHAnsi" w:cstheme="minorBidi"/>
                 <w:noProof/>
+                <w:sz w:val="22"/>
+                <w:szCs w:val="22"/>
               </w:rPr>
               <w:tab/>
             </w:r>
@@ -1381,7 +1487,7 @@
                 <w:noProof/>
                 <w:webHidden/>
               </w:rPr>
-              <w:instrText xml:space="preserve"> PAGEREF _Toc433229477 \h </w:instrText>
+              <w:instrText xml:space="preserve"> PAGEREF _Toc434428558 \h </w:instrText>
             </w:r>
             <w:r>
               <w:rPr>
@@ -1416,15 +1522,17 @@
           <w:pPr>
             <w:pStyle w:val="TOC3"/>
             <w:tabs>
-              <w:tab w:val="left" w:pos="1200"/>
+              <w:tab w:val="left" w:pos="1320"/>
               <w:tab w:val="right" w:leader="dot" w:pos="9350"/>
             </w:tabs>
             <w:rPr>
               <w:rFonts w:asciiTheme="minorHAnsi" w:hAnsiTheme="minorHAnsi" w:cstheme="minorBidi"/>
               <w:noProof/>
+              <w:sz w:val="22"/>
+              <w:szCs w:val="22"/>
             </w:rPr>
           </w:pPr>
-          <w:hyperlink w:anchor="_Toc433229478" w:history="1">
+          <w:hyperlink w:anchor="_Toc434428559" w:history="1">
             <w:r>
               <w:rPr>
                 <w:rStyle w:val="Hyperlink"/>
@@ -1438,6 +1546,8 @@
               <w:rPr>
                 <w:rFonts w:asciiTheme="minorHAnsi" w:hAnsiTheme="minorHAnsi" w:cstheme="minorBidi"/>
                 <w:noProof/>
+                <w:sz w:val="22"/>
+                <w:szCs w:val="22"/>
               </w:rPr>
               <w:tab/>
             </w:r>
@@ -1468,7 +1578,7 @@
                 <w:noProof/>
                 <w:webHidden/>
               </w:rPr>
-              <w:instrText xml:space="preserve"> PAGEREF _Toc433229478 \h </w:instrText>
+              <w:instrText xml:space="preserve"> PAGEREF _Toc434428559 \h </w:instrText>
             </w:r>
             <w:r>
               <w:rPr>
@@ -1503,15 +1613,17 @@
           <w:pPr>
             <w:pStyle w:val="TOC2"/>
             <w:tabs>
-              <w:tab w:val="left" w:pos="960"/>
+              <w:tab w:val="left" w:pos="880"/>
               <w:tab w:val="right" w:leader="dot" w:pos="9350"/>
             </w:tabs>
             <w:rPr>
               <w:rFonts w:asciiTheme="minorHAnsi" w:hAnsiTheme="minorHAnsi" w:cstheme="minorBidi"/>
               <w:noProof/>
+              <w:sz w:val="22"/>
+              <w:szCs w:val="22"/>
             </w:rPr>
           </w:pPr>
-          <w:hyperlink w:anchor="_Toc433229479" w:history="1">
+          <w:hyperlink w:anchor="_Toc434428560" w:history="1">
             <w:r>
               <w:rPr>
                 <w:rStyle w:val="Hyperlink"/>
@@ -1525,6 +1637,8 @@
               <w:rPr>
                 <w:rFonts w:asciiTheme="minorHAnsi" w:hAnsiTheme="minorHAnsi" w:cstheme="minorBidi"/>
                 <w:noProof/>
+                <w:sz w:val="22"/>
+                <w:szCs w:val="22"/>
               </w:rPr>
               <w:tab/>
             </w:r>
@@ -1556,7 +1670,7 @@
                 <w:noProof/>
                 <w:webHidden/>
               </w:rPr>
-              <w:instrText xml:space="preserve"> PAGEREF _Toc433229479 \h </w:instrText>
+              <w:instrText xml:space="preserve"> PAGEREF _Toc434428560 \h </w:instrText>
             </w:r>
             <w:r>
               <w:rPr>
@@ -1597,9 +1711,11 @@
             <w:rPr>
               <w:rFonts w:asciiTheme="minorHAnsi" w:hAnsiTheme="minorHAnsi" w:cstheme="minorBidi"/>
               <w:noProof/>
+              <w:sz w:val="22"/>
+              <w:szCs w:val="22"/>
             </w:rPr>
           </w:pPr>
-          <w:hyperlink w:anchor="_Toc433229480" w:history="1">
+          <w:hyperlink w:anchor="_Toc434428561" w:history="1">
             <w:r>
               <w:rPr>
                 <w:rStyle w:val="Hyperlink"/>
@@ -1612,6 +1728,8 @@
               <w:rPr>
                 <w:rFonts w:asciiTheme="minorHAnsi" w:hAnsiTheme="minorHAnsi" w:cstheme="minorBidi"/>
                 <w:noProof/>
+                <w:sz w:val="22"/>
+                <w:szCs w:val="22"/>
               </w:rPr>
               <w:tab/>
             </w:r>
@@ -1651,7 +1769,7 @@
                 <w:noProof/>
                 <w:webHidden/>
               </w:rPr>
-              <w:instrText xml:space="preserve"> PAGEREF _Toc433229480 \h </w:instrText>
+              <w:instrText xml:space="preserve"> PAGEREF _Toc434428561 \h </w:instrText>
             </w:r>
             <w:r>
               <w:rPr>
@@ -1686,15 +1804,17 @@
           <w:pPr>
             <w:pStyle w:val="TOC2"/>
             <w:tabs>
-              <w:tab w:val="left" w:pos="960"/>
+              <w:tab w:val="left" w:pos="880"/>
               <w:tab w:val="right" w:leader="dot" w:pos="9350"/>
             </w:tabs>
             <w:rPr>
               <w:rFonts w:asciiTheme="minorHAnsi" w:hAnsiTheme="minorHAnsi" w:cstheme="minorBidi"/>
               <w:noProof/>
+              <w:sz w:val="22"/>
+              <w:szCs w:val="22"/>
             </w:rPr>
           </w:pPr>
-          <w:hyperlink w:anchor="_Toc433229481" w:history="1">
+          <w:hyperlink w:anchor="_Toc434428562" w:history="1">
             <w:r>
               <w:rPr>
                 <w:rStyle w:val="Hyperlink"/>
@@ -1707,6 +1827,8 @@
               <w:rPr>
                 <w:rFonts w:asciiTheme="minorHAnsi" w:hAnsiTheme="minorHAnsi" w:cstheme="minorBidi"/>
                 <w:noProof/>
+                <w:sz w:val="22"/>
+                <w:szCs w:val="22"/>
               </w:rPr>
               <w:tab/>
             </w:r>
@@ -1737,7 +1859,7 @@
                 <w:noProof/>
                 <w:webHidden/>
               </w:rPr>
-              <w:instrText xml:space="preserve"> PAGEREF _Toc433229481 \h </w:instrText>
+              <w:instrText xml:space="preserve"> PAGEREF _Toc434428562 \h </w:instrText>
             </w:r>
             <w:r>
               <w:rPr>
@@ -1772,15 +1894,17 @@
           <w:pPr>
             <w:pStyle w:val="TOC2"/>
             <w:tabs>
-              <w:tab w:val="left" w:pos="960"/>
+              <w:tab w:val="left" w:pos="880"/>
               <w:tab w:val="right" w:leader="dot" w:pos="9350"/>
             </w:tabs>
             <w:rPr>
               <w:rFonts w:asciiTheme="minorHAnsi" w:hAnsiTheme="minorHAnsi" w:cstheme="minorBidi"/>
               <w:noProof/>
+              <w:sz w:val="22"/>
+              <w:szCs w:val="22"/>
             </w:rPr>
           </w:pPr>
-          <w:hyperlink w:anchor="_Toc433229482" w:history="1">
+          <w:hyperlink w:anchor="_Toc434428563" w:history="1">
             <w:r>
               <w:rPr>
                 <w:rStyle w:val="Hyperlink"/>
@@ -1794,6 +1918,8 @@
               <w:rPr>
                 <w:rFonts w:asciiTheme="minorHAnsi" w:hAnsiTheme="minorHAnsi" w:cstheme="minorBidi"/>
                 <w:noProof/>
+                <w:sz w:val="22"/>
+                <w:szCs w:val="22"/>
               </w:rPr>
               <w:tab/>
             </w:r>
@@ -1824,7 +1950,7 @@
                 <w:noProof/>
                 <w:webHidden/>
               </w:rPr>
-              <w:instrText xml:space="preserve"> PAGEREF _Toc433229482 \h </w:instrText>
+              <w:instrText xml:space="preserve"> PAGEREF _Toc434428563 \h </w:instrText>
             </w:r>
             <w:r>
               <w:rPr>
@@ -1859,15 +1985,17 @@
           <w:pPr>
             <w:pStyle w:val="TOC3"/>
             <w:tabs>
-              <w:tab w:val="left" w:pos="1200"/>
+              <w:tab w:val="left" w:pos="1320"/>
               <w:tab w:val="right" w:leader="dot" w:pos="9350"/>
             </w:tabs>
             <w:rPr>
               <w:rFonts w:asciiTheme="minorHAnsi" w:hAnsiTheme="minorHAnsi" w:cstheme="minorBidi"/>
               <w:noProof/>
+              <w:sz w:val="22"/>
+              <w:szCs w:val="22"/>
             </w:rPr>
           </w:pPr>
-          <w:hyperlink w:anchor="_Toc433229483" w:history="1">
+          <w:hyperlink w:anchor="_Toc434428564" w:history="1">
             <w:r>
               <w:rPr>
                 <w:rStyle w:val="Hyperlink"/>
@@ -1881,6 +2009,8 @@
               <w:rPr>
                 <w:rFonts w:asciiTheme="minorHAnsi" w:hAnsiTheme="minorHAnsi" w:cstheme="minorBidi"/>
                 <w:noProof/>
+                <w:sz w:val="22"/>
+                <w:szCs w:val="22"/>
               </w:rPr>
               <w:tab/>
             </w:r>
@@ -1912,7 +2042,7 @@
                 <w:noProof/>
                 <w:webHidden/>
               </w:rPr>
-              <w:instrText xml:space="preserve"> PAGEREF _Toc433229483 \h </w:instrText>
+              <w:instrText xml:space="preserve"> PAGEREF _Toc434428564 \h </w:instrText>
             </w:r>
             <w:r>
               <w:rPr>
@@ -1947,15 +2077,17 @@
           <w:pPr>
             <w:pStyle w:val="TOC3"/>
             <w:tabs>
-              <w:tab w:val="left" w:pos="1200"/>
+              <w:tab w:val="left" w:pos="1320"/>
               <w:tab w:val="right" w:leader="dot" w:pos="9350"/>
             </w:tabs>
             <w:rPr>
               <w:rFonts w:asciiTheme="minorHAnsi" w:hAnsiTheme="minorHAnsi" w:cstheme="minorBidi"/>
               <w:noProof/>
+              <w:sz w:val="22"/>
+              <w:szCs w:val="22"/>
             </w:rPr>
           </w:pPr>
-          <w:hyperlink w:anchor="_Toc433229484" w:history="1">
+          <w:hyperlink w:anchor="_Toc434428565" w:history="1">
             <w:r>
               <w:rPr>
                 <w:rStyle w:val="Hyperlink"/>
@@ -1969,6 +2101,8 @@
               <w:rPr>
                 <w:rFonts w:asciiTheme="minorHAnsi" w:hAnsiTheme="minorHAnsi" w:cstheme="minorBidi"/>
                 <w:noProof/>
+                <w:sz w:val="22"/>
+                <w:szCs w:val="22"/>
               </w:rPr>
               <w:tab/>
             </w:r>
@@ -2000,7 +2134,7 @@
                 <w:noProof/>
                 <w:webHidden/>
               </w:rPr>
-              <w:instrText xml:space="preserve"> PAGEREF _Toc433229484 \h </w:instrText>
+              <w:instrText xml:space="preserve"> PAGEREF _Toc434428565 \h </w:instrText>
             </w:r>
             <w:r>
               <w:rPr>
@@ -2035,15 +2169,17 @@
           <w:pPr>
             <w:pStyle w:val="TOC2"/>
             <w:tabs>
-              <w:tab w:val="left" w:pos="960"/>
+              <w:tab w:val="left" w:pos="880"/>
               <w:tab w:val="right" w:leader="dot" w:pos="9350"/>
             </w:tabs>
             <w:rPr>
               <w:rFonts w:asciiTheme="minorHAnsi" w:hAnsiTheme="minorHAnsi" w:cstheme="minorBidi"/>
               <w:noProof/>
+              <w:sz w:val="22"/>
+              <w:szCs w:val="22"/>
             </w:rPr>
           </w:pPr>
-          <w:hyperlink w:anchor="_Toc433229485" w:history="1">
+          <w:hyperlink w:anchor="_Toc434428566" w:history="1">
             <w:r>
               <w:rPr>
                 <w:rStyle w:val="Hyperlink"/>
@@ -2057,6 +2193,8 @@
               <w:rPr>
                 <w:rFonts w:asciiTheme="minorHAnsi" w:hAnsiTheme="minorHAnsi" w:cstheme="minorBidi"/>
                 <w:noProof/>
+                <w:sz w:val="22"/>
+                <w:szCs w:val="22"/>
               </w:rPr>
               <w:tab/>
             </w:r>
@@ -2096,7 +2234,7 @@
                 <w:noProof/>
                 <w:webHidden/>
               </w:rPr>
-              <w:instrText xml:space="preserve"> PAGEREF _Toc433229485 \h </w:instrText>
+              <w:instrText xml:space="preserve"> PAGEREF _Toc434428566 \h </w:instrText>
             </w:r>
             <w:r>
               <w:rPr>
@@ -2131,15 +2269,17 @@
           <w:pPr>
             <w:pStyle w:val="TOC3"/>
             <w:tabs>
-              <w:tab w:val="left" w:pos="1200"/>
+              <w:tab w:val="left" w:pos="1320"/>
               <w:tab w:val="right" w:leader="dot" w:pos="9350"/>
             </w:tabs>
             <w:rPr>
               <w:rFonts w:asciiTheme="minorHAnsi" w:hAnsiTheme="minorHAnsi" w:cstheme="minorBidi"/>
               <w:noProof/>
+              <w:sz w:val="22"/>
+              <w:szCs w:val="22"/>
             </w:rPr>
           </w:pPr>
-          <w:hyperlink w:anchor="_Toc433229486" w:history="1">
+          <w:hyperlink w:anchor="_Toc434428567" w:history="1">
             <w:r>
               <w:rPr>
                 <w:rStyle w:val="Hyperlink"/>
@@ -2153,6 +2293,8 @@
               <w:rPr>
                 <w:rFonts w:asciiTheme="minorHAnsi" w:hAnsiTheme="minorHAnsi" w:cstheme="minorBidi"/>
                 <w:noProof/>
+                <w:sz w:val="22"/>
+                <w:szCs w:val="22"/>
               </w:rPr>
               <w:tab/>
             </w:r>
@@ -2184,7 +2326,7 @@
                 <w:noProof/>
                 <w:webHidden/>
               </w:rPr>
-              <w:instrText xml:space="preserve"> PAGEREF _Toc433229486 \h </w:instrText>
+              <w:instrText xml:space="preserve"> PAGEREF _Toc434428567 \h </w:instrText>
             </w:r>
             <w:r>
               <w:rPr>
@@ -2219,15 +2361,17 @@
           <w:pPr>
             <w:pStyle w:val="TOC3"/>
             <w:tabs>
-              <w:tab w:val="left" w:pos="1200"/>
+              <w:tab w:val="left" w:pos="1320"/>
               <w:tab w:val="right" w:leader="dot" w:pos="9350"/>
             </w:tabs>
             <w:rPr>
               <w:rFonts w:asciiTheme="minorHAnsi" w:hAnsiTheme="minorHAnsi" w:cstheme="minorBidi"/>
               <w:noProof/>
+              <w:sz w:val="22"/>
+              <w:szCs w:val="22"/>
             </w:rPr>
           </w:pPr>
-          <w:hyperlink w:anchor="_Toc433229487" w:history="1">
+          <w:hyperlink w:anchor="_Toc434428568" w:history="1">
             <w:r>
               <w:rPr>
                 <w:rStyle w:val="Hyperlink"/>
@@ -2241,6 +2385,8 @@
               <w:rPr>
                 <w:rFonts w:asciiTheme="minorHAnsi" w:hAnsiTheme="minorHAnsi" w:cstheme="minorBidi"/>
                 <w:noProof/>
+                <w:sz w:val="22"/>
+                <w:szCs w:val="22"/>
               </w:rPr>
               <w:tab/>
             </w:r>
@@ -2272,7 +2418,7 @@
                 <w:noProof/>
                 <w:webHidden/>
               </w:rPr>
-              <w:instrText xml:space="preserve"> PAGEREF _Toc433229487 \h </w:instrText>
+              <w:instrText xml:space="preserve"> PAGEREF _Toc434428568 \h </w:instrText>
             </w:r>
             <w:r>
               <w:rPr>
@@ -2307,15 +2453,17 @@
           <w:pPr>
             <w:pStyle w:val="TOC2"/>
             <w:tabs>
-              <w:tab w:val="left" w:pos="960"/>
+              <w:tab w:val="left" w:pos="880"/>
               <w:tab w:val="right" w:leader="dot" w:pos="9350"/>
             </w:tabs>
             <w:rPr>
               <w:rFonts w:asciiTheme="minorHAnsi" w:hAnsiTheme="minorHAnsi" w:cstheme="minorBidi"/>
               <w:noProof/>
+              <w:sz w:val="22"/>
+              <w:szCs w:val="22"/>
             </w:rPr>
           </w:pPr>
-          <w:hyperlink w:anchor="_Toc433229488" w:history="1">
+          <w:hyperlink w:anchor="_Toc434428569" w:history="1">
             <w:r>
               <w:rPr>
                 <w:rStyle w:val="Hyperlink"/>
@@ -2329,6 +2477,8 @@
               <w:rPr>
                 <w:rFonts w:asciiTheme="minorHAnsi" w:hAnsiTheme="minorHAnsi" w:cstheme="minorBidi"/>
                 <w:noProof/>
+                <w:sz w:val="22"/>
+                <w:szCs w:val="22"/>
               </w:rPr>
               <w:tab/>
             </w:r>
@@ -2359,7 +2509,7 @@
                 <w:noProof/>
                 <w:webHidden/>
               </w:rPr>
-              <w:instrText xml:space="preserve"> PAGEREF _Toc433229488 \h </w:instrText>
+              <w:instrText xml:space="preserve"> PAGEREF _Toc434428569 \h </w:instrText>
             </w:r>
             <w:r>
               <w:rPr>
@@ -2400,9 +2550,11 @@
             <w:rPr>
               <w:rFonts w:asciiTheme="minorHAnsi" w:hAnsiTheme="minorHAnsi" w:cstheme="minorBidi"/>
               <w:noProof/>
+              <w:sz w:val="22"/>
+              <w:szCs w:val="22"/>
             </w:rPr>
           </w:pPr>
-          <w:hyperlink w:anchor="_Toc433229489" w:history="1">
+          <w:hyperlink w:anchor="_Toc434428570" w:history="1">
             <w:r>
               <w:rPr>
                 <w:rStyle w:val="Hyperlink"/>
@@ -2415,6 +2567,8 @@
               <w:rPr>
                 <w:rFonts w:asciiTheme="minorHAnsi" w:hAnsiTheme="minorHAnsi" w:cstheme="minorBidi"/>
                 <w:noProof/>
+                <w:sz w:val="22"/>
+                <w:szCs w:val="22"/>
               </w:rPr>
               <w:tab/>
             </w:r>
@@ -2446,7 +2600,7 @@
                 <w:noProof/>
                 <w:webHidden/>
               </w:rPr>
-              <w:instrText xml:space="preserve"> PAGEREF _Toc433229489 \h </w:instrText>
+              <w:instrText xml:space="preserve"> PAGEREF _Toc434428570 \h </w:instrText>
             </w:r>
             <w:r>
               <w:rPr>
@@ -2481,15 +2635,17 @@
           <w:pPr>
             <w:pStyle w:val="TOC2"/>
             <w:tabs>
-              <w:tab w:val="left" w:pos="960"/>
+              <w:tab w:val="left" w:pos="880"/>
               <w:tab w:val="right" w:leader="dot" w:pos="9350"/>
             </w:tabs>
             <w:rPr>
               <w:rFonts w:asciiTheme="minorHAnsi" w:hAnsiTheme="minorHAnsi" w:cstheme="minorBidi"/>
               <w:noProof/>
+              <w:sz w:val="22"/>
+              <w:szCs w:val="22"/>
             </w:rPr>
           </w:pPr>
-          <w:hyperlink w:anchor="_Toc433229490" w:history="1">
+          <w:hyperlink w:anchor="_Toc434428571" w:history="1">
             <w:r>
               <w:rPr>
                 <w:rStyle w:val="Hyperlink"/>
@@ -2503,6 +2659,8 @@
               <w:rPr>
                 <w:rFonts w:asciiTheme="minorHAnsi" w:hAnsiTheme="minorHAnsi" w:cstheme="minorBidi"/>
                 <w:noProof/>
+                <w:sz w:val="22"/>
+                <w:szCs w:val="22"/>
               </w:rPr>
               <w:tab/>
             </w:r>
@@ -2534,7 +2692,7 @@
                 <w:noProof/>
                 <w:webHidden/>
               </w:rPr>
-              <w:instrText xml:space="preserve"> PAGEREF _Toc433229490 \h </w:instrText>
+              <w:instrText xml:space="preserve"> PAGEREF _Toc434428571 \h </w:instrText>
             </w:r>
             <w:r>
               <w:rPr>
@@ -2569,15 +2727,17 @@
           <w:pPr>
             <w:pStyle w:val="TOC2"/>
             <w:tabs>
-              <w:tab w:val="left" w:pos="960"/>
+              <w:tab w:val="left" w:pos="880"/>
               <w:tab w:val="right" w:leader="dot" w:pos="9350"/>
             </w:tabs>
             <w:rPr>
               <w:rFonts w:asciiTheme="minorHAnsi" w:hAnsiTheme="minorHAnsi" w:cstheme="minorBidi"/>
               <w:noProof/>
+              <w:sz w:val="22"/>
+              <w:szCs w:val="22"/>
             </w:rPr>
           </w:pPr>
-          <w:hyperlink w:anchor="_Toc433229491" w:history="1">
+          <w:hyperlink w:anchor="_Toc434428572" w:history="1">
             <w:r>
               <w:rPr>
                 <w:rStyle w:val="Hyperlink"/>
@@ -2591,6 +2751,8 @@
               <w:rPr>
                 <w:rFonts w:asciiTheme="minorHAnsi" w:hAnsiTheme="minorHAnsi" w:cstheme="minorBidi"/>
                 <w:noProof/>
+                <w:sz w:val="22"/>
+                <w:szCs w:val="22"/>
               </w:rPr>
               <w:tab/>
             </w:r>
@@ -2622,7 +2784,7 @@
                 <w:noProof/>
                 <w:webHidden/>
               </w:rPr>
-              <w:instrText xml:space="preserve"> PAGEREF _Toc433229491 \h </w:instrText>
+              <w:instrText xml:space="preserve"> PAGEREF _Toc434428572 \h </w:instrText>
             </w:r>
             <w:r>
               <w:rPr>
@@ -2657,15 +2819,17 @@
           <w:pPr>
             <w:pStyle w:val="TOC3"/>
             <w:tabs>
-              <w:tab w:val="left" w:pos="1200"/>
+              <w:tab w:val="left" w:pos="1320"/>
               <w:tab w:val="right" w:leader="dot" w:pos="9350"/>
             </w:tabs>
             <w:rPr>
               <w:rFonts w:asciiTheme="minorHAnsi" w:hAnsiTheme="minorHAnsi" w:cstheme="minorBidi"/>
               <w:noProof/>
+              <w:sz w:val="22"/>
+              <w:szCs w:val="22"/>
             </w:rPr>
           </w:pPr>
-          <w:hyperlink w:anchor="_Toc433229492" w:history="1">
+          <w:hyperlink w:anchor="_Toc434428573" w:history="1">
             <w:r>
               <w:rPr>
                 <w:rStyle w:val="Hyperlink"/>
@@ -2679,6 +2843,8 @@
               <w:rPr>
                 <w:rFonts w:asciiTheme="minorHAnsi" w:hAnsiTheme="minorHAnsi" w:cstheme="minorBidi"/>
                 <w:noProof/>
+                <w:sz w:val="22"/>
+                <w:szCs w:val="22"/>
               </w:rPr>
               <w:tab/>
             </w:r>
@@ -2710,7 +2876,7 @@
                 <w:noProof/>
                 <w:webHidden/>
               </w:rPr>
-              <w:instrText xml:space="preserve"> PAGEREF _Toc433229492 \h </w:instrText>
+              <w:instrText xml:space="preserve"> PAGEREF _Toc434428573 \h </w:instrText>
             </w:r>
             <w:r>
               <w:rPr>
@@ -2745,15 +2911,17 @@
           <w:pPr>
             <w:pStyle w:val="TOC3"/>
             <w:tabs>
-              <w:tab w:val="left" w:pos="1200"/>
+              <w:tab w:val="left" w:pos="1320"/>
               <w:tab w:val="right" w:leader="dot" w:pos="9350"/>
             </w:tabs>
             <w:rPr>
               <w:rFonts w:asciiTheme="minorHAnsi" w:hAnsiTheme="minorHAnsi" w:cstheme="minorBidi"/>
               <w:noProof/>
+              <w:sz w:val="22"/>
+              <w:szCs w:val="22"/>
             </w:rPr>
           </w:pPr>
-          <w:hyperlink w:anchor="_Toc433229493" w:history="1">
+          <w:hyperlink w:anchor="_Toc434428574" w:history="1">
             <w:r>
               <w:rPr>
                 <w:rStyle w:val="Hyperlink"/>
@@ -2767,6 +2935,8 @@
               <w:rPr>
                 <w:rFonts w:asciiTheme="minorHAnsi" w:hAnsiTheme="minorHAnsi" w:cstheme="minorBidi"/>
                 <w:noProof/>
+                <w:sz w:val="22"/>
+                <w:szCs w:val="22"/>
               </w:rPr>
               <w:tab/>
             </w:r>
@@ -2777,7 +2947,7 @@
                 <w:noProof/>
                 <w:lang w:eastAsia="zh-CN"/>
               </w:rPr>
-              <w:t>Download ebook</w:t>
+              <w:t>Download eBook</w:t>
             </w:r>
             <w:r>
               <w:rPr>
@@ -2798,7 +2968,7 @@
                 <w:noProof/>
                 <w:webHidden/>
               </w:rPr>
-              <w:instrText xml:space="preserve"> PAGEREF _Toc433229493 \h </w:instrText>
+              <w:instrText xml:space="preserve"> PAGEREF _Toc434428574 \h </w:instrText>
             </w:r>
             <w:r>
               <w:rPr>
@@ -2833,15 +3003,17 @@
           <w:pPr>
             <w:pStyle w:val="TOC3"/>
             <w:tabs>
-              <w:tab w:val="left" w:pos="1200"/>
+              <w:tab w:val="left" w:pos="1320"/>
               <w:tab w:val="right" w:leader="dot" w:pos="9350"/>
             </w:tabs>
             <w:rPr>
               <w:rFonts w:asciiTheme="minorHAnsi" w:hAnsiTheme="minorHAnsi" w:cstheme="minorBidi"/>
               <w:noProof/>
+              <w:sz w:val="22"/>
+              <w:szCs w:val="22"/>
             </w:rPr>
           </w:pPr>
-          <w:hyperlink w:anchor="_Toc433229494" w:history="1">
+          <w:hyperlink w:anchor="_Toc434428575" w:history="1">
             <w:r>
               <w:rPr>
                 <w:rStyle w:val="Hyperlink"/>
@@ -2855,6 +3027,8 @@
               <w:rPr>
                 <w:rFonts w:asciiTheme="minorHAnsi" w:hAnsiTheme="minorHAnsi" w:cstheme="minorBidi"/>
                 <w:noProof/>
+                <w:sz w:val="22"/>
+                <w:szCs w:val="22"/>
               </w:rPr>
               <w:tab/>
             </w:r>
@@ -2865,7 +3039,7 @@
                 <w:noProof/>
                 <w:lang w:eastAsia="zh-CN"/>
               </w:rPr>
-              <w:t>Buy .mobi ebook</w:t>
+              <w:t>Buy .mobi eBook</w:t>
             </w:r>
             <w:r>
               <w:rPr>
@@ -2886,7 +3060,7 @@
                 <w:noProof/>
                 <w:webHidden/>
               </w:rPr>
-              <w:instrText xml:space="preserve"> PAGEREF _Toc433229494 \h </w:instrText>
+              <w:instrText xml:space="preserve"> PAGEREF _Toc434428575 \h </w:instrText>
             </w:r>
             <w:r>
               <w:rPr>
@@ -2921,15 +3095,17 @@
           <w:pPr>
             <w:pStyle w:val="TOC3"/>
             <w:tabs>
-              <w:tab w:val="left" w:pos="1200"/>
+              <w:tab w:val="left" w:pos="1320"/>
               <w:tab w:val="right" w:leader="dot" w:pos="9350"/>
             </w:tabs>
             <w:rPr>
               <w:rFonts w:asciiTheme="minorHAnsi" w:hAnsiTheme="minorHAnsi" w:cstheme="minorBidi"/>
               <w:noProof/>
+              <w:sz w:val="22"/>
+              <w:szCs w:val="22"/>
             </w:rPr>
           </w:pPr>
-          <w:hyperlink w:anchor="_Toc433229495" w:history="1">
+          <w:hyperlink w:anchor="_Toc434428576" w:history="1">
             <w:r>
               <w:rPr>
                 <w:rStyle w:val="Hyperlink"/>
@@ -2943,6 +3119,8 @@
               <w:rPr>
                 <w:rFonts w:asciiTheme="minorHAnsi" w:hAnsiTheme="minorHAnsi" w:cstheme="minorBidi"/>
                 <w:noProof/>
+                <w:sz w:val="22"/>
+                <w:szCs w:val="22"/>
               </w:rPr>
               <w:tab/>
             </w:r>
@@ -2974,7 +3152,7 @@
                 <w:noProof/>
                 <w:webHidden/>
               </w:rPr>
-              <w:instrText xml:space="preserve"> PAGEREF _Toc433229495 \h </w:instrText>
+              <w:instrText xml:space="preserve"> PAGEREF _Toc434428576 \h </w:instrText>
             </w:r>
             <w:r>
               <w:rPr>
@@ -3009,15 +3187,17 @@
           <w:pPr>
             <w:pStyle w:val="TOC3"/>
             <w:tabs>
-              <w:tab w:val="left" w:pos="1200"/>
+              <w:tab w:val="left" w:pos="1320"/>
               <w:tab w:val="right" w:leader="dot" w:pos="9350"/>
             </w:tabs>
             <w:rPr>
               <w:rFonts w:asciiTheme="minorHAnsi" w:hAnsiTheme="minorHAnsi" w:cstheme="minorBidi"/>
               <w:noProof/>
+              <w:sz w:val="22"/>
+              <w:szCs w:val="22"/>
             </w:rPr>
           </w:pPr>
-          <w:hyperlink w:anchor="_Toc433229496" w:history="1">
+          <w:hyperlink w:anchor="_Toc434428577" w:history="1">
             <w:r>
               <w:rPr>
                 <w:rStyle w:val="Hyperlink"/>
@@ -3031,6 +3211,8 @@
               <w:rPr>
                 <w:rFonts w:asciiTheme="minorHAnsi" w:hAnsiTheme="minorHAnsi" w:cstheme="minorBidi"/>
                 <w:noProof/>
+                <w:sz w:val="22"/>
+                <w:szCs w:val="22"/>
               </w:rPr>
               <w:tab/>
             </w:r>
@@ -3062,7 +3244,7 @@
                 <w:noProof/>
                 <w:webHidden/>
               </w:rPr>
-              <w:instrText xml:space="preserve"> PAGEREF _Toc433229496 \h </w:instrText>
+              <w:instrText xml:space="preserve"> PAGEREF _Toc434428577 \h </w:instrText>
             </w:r>
             <w:r>
               <w:rPr>
@@ -3097,15 +3279,17 @@
           <w:pPr>
             <w:pStyle w:val="TOC2"/>
             <w:tabs>
-              <w:tab w:val="left" w:pos="960"/>
+              <w:tab w:val="left" w:pos="880"/>
               <w:tab w:val="right" w:leader="dot" w:pos="9350"/>
             </w:tabs>
             <w:rPr>
               <w:rFonts w:asciiTheme="minorHAnsi" w:hAnsiTheme="minorHAnsi" w:cstheme="minorBidi"/>
               <w:noProof/>
+              <w:sz w:val="22"/>
+              <w:szCs w:val="22"/>
             </w:rPr>
           </w:pPr>
-          <w:hyperlink w:anchor="_Toc433229497" w:history="1">
+          <w:hyperlink w:anchor="_Toc434428578" w:history="1">
             <w:r>
               <w:rPr>
                 <w:rStyle w:val="Hyperlink"/>
@@ -3119,6 +3303,8 @@
               <w:rPr>
                 <w:rFonts w:asciiTheme="minorHAnsi" w:hAnsiTheme="minorHAnsi" w:cstheme="minorBidi"/>
                 <w:noProof/>
+                <w:sz w:val="22"/>
+                <w:szCs w:val="22"/>
               </w:rPr>
               <w:tab/>
             </w:r>
@@ -3150,7 +3336,7 @@
                 <w:noProof/>
                 <w:webHidden/>
               </w:rPr>
-              <w:instrText xml:space="preserve"> PAGEREF _Toc433229497 \h </w:instrText>
+              <w:instrText xml:space="preserve"> PAGEREF _Toc434428578 \h </w:instrText>
             </w:r>
             <w:r>
               <w:rPr>
@@ -3185,15 +3371,17 @@
           <w:pPr>
             <w:pStyle w:val="TOC3"/>
             <w:tabs>
-              <w:tab w:val="left" w:pos="1200"/>
+              <w:tab w:val="left" w:pos="1320"/>
               <w:tab w:val="right" w:leader="dot" w:pos="9350"/>
             </w:tabs>
             <w:rPr>
               <w:rFonts w:asciiTheme="minorHAnsi" w:hAnsiTheme="minorHAnsi" w:cstheme="minorBidi"/>
               <w:noProof/>
+              <w:sz w:val="22"/>
+              <w:szCs w:val="22"/>
             </w:rPr>
           </w:pPr>
-          <w:hyperlink w:anchor="_Toc433229498" w:history="1">
+          <w:hyperlink w:anchor="_Toc434428579" w:history="1">
             <w:r>
               <w:rPr>
                 <w:rStyle w:val="Hyperlink"/>
@@ -3206,6 +3394,8 @@
               <w:rPr>
                 <w:rFonts w:asciiTheme="minorHAnsi" w:hAnsiTheme="minorHAnsi" w:cstheme="minorBidi"/>
                 <w:noProof/>
+                <w:sz w:val="22"/>
+                <w:szCs w:val="22"/>
               </w:rPr>
               <w:tab/>
             </w:r>
@@ -3245,7 +3435,7 @@
                 <w:noProof/>
                 <w:webHidden/>
               </w:rPr>
-              <w:instrText xml:space="preserve"> PAGEREF _Toc433229498 \h </w:instrText>
+              <w:instrText xml:space="preserve"> PAGEREF _Toc434428579 \h </w:instrText>
             </w:r>
             <w:r>
               <w:rPr>
@@ -3280,15 +3470,17 @@
           <w:pPr>
             <w:pStyle w:val="TOC3"/>
             <w:tabs>
-              <w:tab w:val="left" w:pos="1200"/>
+              <w:tab w:val="left" w:pos="1320"/>
               <w:tab w:val="right" w:leader="dot" w:pos="9350"/>
             </w:tabs>
             <w:rPr>
               <w:rFonts w:asciiTheme="minorHAnsi" w:hAnsiTheme="minorHAnsi" w:cstheme="minorBidi"/>
               <w:noProof/>
+              <w:sz w:val="22"/>
+              <w:szCs w:val="22"/>
             </w:rPr>
           </w:pPr>
-          <w:hyperlink w:anchor="_Toc433229499" w:history="1">
+          <w:hyperlink w:anchor="_Toc434428580" w:history="1">
             <w:r>
               <w:rPr>
                 <w:rStyle w:val="Hyperlink"/>
@@ -3302,6 +3494,8 @@
               <w:rPr>
                 <w:rFonts w:asciiTheme="minorHAnsi" w:hAnsiTheme="minorHAnsi" w:cstheme="minorBidi"/>
                 <w:noProof/>
+                <w:sz w:val="22"/>
+                <w:szCs w:val="22"/>
               </w:rPr>
               <w:tab/>
             </w:r>
@@ -3333,7 +3527,7 @@
                 <w:noProof/>
                 <w:webHidden/>
               </w:rPr>
-              <w:instrText xml:space="preserve"> PAGEREF _Toc433229499 \h </w:instrText>
+              <w:instrText xml:space="preserve"> PAGEREF _Toc434428580 \h </w:instrText>
             </w:r>
             <w:r>
               <w:rPr>
@@ -3368,15 +3562,17 @@
           <w:pPr>
             <w:pStyle w:val="TOC3"/>
             <w:tabs>
-              <w:tab w:val="left" w:pos="1200"/>
+              <w:tab w:val="left" w:pos="1320"/>
               <w:tab w:val="right" w:leader="dot" w:pos="9350"/>
             </w:tabs>
             <w:rPr>
               <w:rFonts w:asciiTheme="minorHAnsi" w:hAnsiTheme="minorHAnsi" w:cstheme="minorBidi"/>
               <w:noProof/>
+              <w:sz w:val="22"/>
+              <w:szCs w:val="22"/>
             </w:rPr>
           </w:pPr>
-          <w:hyperlink w:anchor="_Toc433229500" w:history="1">
+          <w:hyperlink w:anchor="_Toc434428581" w:history="1">
             <w:r>
               <w:rPr>
                 <w:rStyle w:val="Hyperlink"/>
@@ -3390,6 +3586,8 @@
               <w:rPr>
                 <w:rFonts w:asciiTheme="minorHAnsi" w:hAnsiTheme="minorHAnsi" w:cstheme="minorBidi"/>
                 <w:noProof/>
+                <w:sz w:val="22"/>
+                <w:szCs w:val="22"/>
               </w:rPr>
               <w:tab/>
             </w:r>
@@ -3421,7 +3619,7 @@
                 <w:noProof/>
                 <w:webHidden/>
               </w:rPr>
-              <w:instrText xml:space="preserve"> PAGEREF _Toc433229500 \h </w:instrText>
+              <w:instrText xml:space="preserve"> PAGEREF _Toc434428581 \h </w:instrText>
             </w:r>
             <w:r>
               <w:rPr>
@@ -3456,15 +3654,17 @@
           <w:pPr>
             <w:pStyle w:val="TOC3"/>
             <w:tabs>
-              <w:tab w:val="left" w:pos="1200"/>
+              <w:tab w:val="left" w:pos="1320"/>
               <w:tab w:val="right" w:leader="dot" w:pos="9350"/>
             </w:tabs>
             <w:rPr>
               <w:rFonts w:asciiTheme="minorHAnsi" w:hAnsiTheme="minorHAnsi" w:cstheme="minorBidi"/>
               <w:noProof/>
+              <w:sz w:val="22"/>
+              <w:szCs w:val="22"/>
             </w:rPr>
           </w:pPr>
-          <w:hyperlink w:anchor="_Toc433229501" w:history="1">
+          <w:hyperlink w:anchor="_Toc434428582" w:history="1">
             <w:r>
               <w:rPr>
                 <w:rStyle w:val="Hyperlink"/>
@@ -3478,6 +3678,8 @@
               <w:rPr>
                 <w:rFonts w:asciiTheme="minorHAnsi" w:hAnsiTheme="minorHAnsi" w:cstheme="minorBidi"/>
                 <w:noProof/>
+                <w:sz w:val="22"/>
+                <w:szCs w:val="22"/>
               </w:rPr>
               <w:tab/>
             </w:r>
@@ -3509,7 +3711,7 @@
                 <w:noProof/>
                 <w:webHidden/>
               </w:rPr>
-              <w:instrText xml:space="preserve"> PAGEREF _Toc433229501 \h </w:instrText>
+              <w:instrText xml:space="preserve"> PAGEREF _Toc434428582 \h </w:instrText>
             </w:r>
             <w:r>
               <w:rPr>
@@ -3550,9 +3752,11 @@
             <w:rPr>
               <w:rFonts w:asciiTheme="minorHAnsi" w:hAnsiTheme="minorHAnsi" w:cstheme="minorBidi"/>
               <w:noProof/>
+              <w:sz w:val="22"/>
+              <w:szCs w:val="22"/>
             </w:rPr>
           </w:pPr>
-          <w:hyperlink w:anchor="_Toc433229502" w:history="1">
+          <w:hyperlink w:anchor="_Toc434428583" w:history="1">
             <w:r>
               <w:rPr>
                 <w:rStyle w:val="Hyperlink"/>
@@ -3565,6 +3769,8 @@
               <w:rPr>
                 <w:rFonts w:asciiTheme="minorHAnsi" w:hAnsiTheme="minorHAnsi" w:cstheme="minorBidi"/>
                 <w:noProof/>
+                <w:sz w:val="22"/>
+                <w:szCs w:val="22"/>
               </w:rPr>
               <w:tab/>
             </w:r>
@@ -3596,7 +3802,7 @@
                 <w:noProof/>
                 <w:webHidden/>
               </w:rPr>
-              <w:instrText xml:space="preserve"> PAGEREF _Toc433229502 \h </w:instrText>
+              <w:instrText xml:space="preserve"> PAGEREF _Toc434428583 \h </w:instrText>
             </w:r>
             <w:r>
               <w:rPr>
@@ -3631,15 +3837,17 @@
           <w:pPr>
             <w:pStyle w:val="TOC2"/>
             <w:tabs>
-              <w:tab w:val="left" w:pos="960"/>
+              <w:tab w:val="left" w:pos="880"/>
               <w:tab w:val="right" w:leader="dot" w:pos="9350"/>
             </w:tabs>
             <w:rPr>
               <w:rFonts w:asciiTheme="minorHAnsi" w:hAnsiTheme="minorHAnsi" w:cstheme="minorBidi"/>
               <w:noProof/>
+              <w:sz w:val="22"/>
+              <w:szCs w:val="22"/>
             </w:rPr>
           </w:pPr>
-          <w:hyperlink w:anchor="_Toc433229503" w:history="1">
+          <w:hyperlink w:anchor="_Toc434428584" w:history="1">
             <w:r>
               <w:rPr>
                 <w:rStyle w:val="Hyperlink"/>
@@ -3652,6 +3860,8 @@
               <w:rPr>
                 <w:rFonts w:asciiTheme="minorHAnsi" w:hAnsiTheme="minorHAnsi" w:cstheme="minorBidi"/>
                 <w:noProof/>
+                <w:sz w:val="22"/>
+                <w:szCs w:val="22"/>
               </w:rPr>
               <w:tab/>
             </w:r>
@@ -3683,7 +3893,7 @@
                 <w:noProof/>
                 <w:webHidden/>
               </w:rPr>
-              <w:instrText xml:space="preserve"> PAGEREF _Toc433229503 \h </w:instrText>
+              <w:instrText xml:space="preserve"> PAGEREF _Toc434428584 \h </w:instrText>
             </w:r>
             <w:r>
               <w:rPr>
@@ -3718,15 +3928,17 @@
           <w:pPr>
             <w:pStyle w:val="TOC2"/>
             <w:tabs>
-              <w:tab w:val="left" w:pos="960"/>
+              <w:tab w:val="left" w:pos="880"/>
               <w:tab w:val="right" w:leader="dot" w:pos="9350"/>
             </w:tabs>
             <w:rPr>
               <w:rFonts w:asciiTheme="minorHAnsi" w:hAnsiTheme="minorHAnsi" w:cstheme="minorBidi"/>
               <w:noProof/>
+              <w:sz w:val="22"/>
+              <w:szCs w:val="22"/>
             </w:rPr>
           </w:pPr>
-          <w:hyperlink w:anchor="_Toc433229504" w:history="1">
+          <w:hyperlink w:anchor="_Toc434428585" w:history="1">
             <w:r>
               <w:rPr>
                 <w:rStyle w:val="Hyperlink"/>
@@ -3739,6 +3951,8 @@
               <w:rPr>
                 <w:rFonts w:asciiTheme="minorHAnsi" w:hAnsiTheme="minorHAnsi" w:cstheme="minorBidi"/>
                 <w:noProof/>
+                <w:sz w:val="22"/>
+                <w:szCs w:val="22"/>
               </w:rPr>
               <w:tab/>
             </w:r>
@@ -3770,7 +3984,7 @@
                 <w:noProof/>
                 <w:webHidden/>
               </w:rPr>
-              <w:instrText xml:space="preserve"> PAGEREF _Toc433229504 \h </w:instrText>
+              <w:instrText xml:space="preserve"> PAGEREF _Toc434428585 \h </w:instrText>
             </w:r>
             <w:r>
               <w:rPr>
@@ -3805,15 +4019,17 @@
           <w:pPr>
             <w:pStyle w:val="TOC2"/>
             <w:tabs>
-              <w:tab w:val="left" w:pos="960"/>
+              <w:tab w:val="left" w:pos="880"/>
               <w:tab w:val="right" w:leader="dot" w:pos="9350"/>
             </w:tabs>
             <w:rPr>
               <w:rFonts w:asciiTheme="minorHAnsi" w:hAnsiTheme="minorHAnsi" w:cstheme="minorBidi"/>
               <w:noProof/>
+              <w:sz w:val="22"/>
+              <w:szCs w:val="22"/>
             </w:rPr>
           </w:pPr>
-          <w:hyperlink w:anchor="_Toc433229505" w:history="1">
+          <w:hyperlink w:anchor="_Toc434428586" w:history="1">
             <w:r>
               <w:rPr>
                 <w:rStyle w:val="Hyperlink"/>
@@ -3826,6 +4042,8 @@
               <w:rPr>
                 <w:rFonts w:asciiTheme="minorHAnsi" w:hAnsiTheme="minorHAnsi" w:cstheme="minorBidi"/>
                 <w:noProof/>
+                <w:sz w:val="22"/>
+                <w:szCs w:val="22"/>
               </w:rPr>
               <w:tab/>
             </w:r>
@@ -3857,7 +4075,7 @@
                 <w:noProof/>
                 <w:webHidden/>
               </w:rPr>
-              <w:instrText xml:space="preserve"> PAGEREF _Toc433229505 \h </w:instrText>
+              <w:instrText xml:space="preserve"> PAGEREF _Toc434428586 \h </w:instrText>
             </w:r>
             <w:r>
               <w:rPr>
@@ -3892,15 +4110,17 @@
           <w:pPr>
             <w:pStyle w:val="TOC2"/>
             <w:tabs>
-              <w:tab w:val="left" w:pos="960"/>
+              <w:tab w:val="left" w:pos="880"/>
               <w:tab w:val="right" w:leader="dot" w:pos="9350"/>
             </w:tabs>
             <w:rPr>
               <w:rFonts w:asciiTheme="minorHAnsi" w:hAnsiTheme="minorHAnsi" w:cstheme="minorBidi"/>
               <w:noProof/>
+              <w:sz w:val="22"/>
+              <w:szCs w:val="22"/>
             </w:rPr>
           </w:pPr>
-          <w:hyperlink w:anchor="_Toc433229506" w:history="1">
+          <w:hyperlink w:anchor="_Toc434428587" w:history="1">
             <w:r>
               <w:rPr>
                 <w:rStyle w:val="Hyperlink"/>
@@ -3913,6 +4133,8 @@
               <w:rPr>
                 <w:rFonts w:asciiTheme="minorHAnsi" w:hAnsiTheme="minorHAnsi" w:cstheme="minorBidi"/>
                 <w:noProof/>
+                <w:sz w:val="22"/>
+                <w:szCs w:val="22"/>
               </w:rPr>
               <w:tab/>
             </w:r>
@@ -3944,7 +4166,7 @@
                 <w:noProof/>
                 <w:webHidden/>
               </w:rPr>
-              <w:instrText xml:space="preserve"> PAGEREF _Toc433229506 \h </w:instrText>
+              <w:instrText xml:space="preserve"> PAGEREF _Toc434428587 \h </w:instrText>
             </w:r>
             <w:r>
               <w:rPr>
@@ -3985,9 +4207,11 @@
             <w:rPr>
               <w:rFonts w:asciiTheme="minorHAnsi" w:hAnsiTheme="minorHAnsi" w:cstheme="minorBidi"/>
               <w:noProof/>
+              <w:sz w:val="22"/>
+              <w:szCs w:val="22"/>
             </w:rPr>
           </w:pPr>
-          <w:hyperlink w:anchor="_Toc433229507" w:history="1">
+          <w:hyperlink w:anchor="_Toc434428588" w:history="1">
             <w:r>
               <w:rPr>
                 <w:rStyle w:val="Hyperlink"/>
@@ -4000,6 +4224,8 @@
               <w:rPr>
                 <w:rFonts w:asciiTheme="minorHAnsi" w:hAnsiTheme="minorHAnsi" w:cstheme="minorBidi"/>
                 <w:noProof/>
+                <w:sz w:val="22"/>
+                <w:szCs w:val="22"/>
               </w:rPr>
               <w:tab/>
             </w:r>
@@ -4031,7 +4257,7 @@
                 <w:noProof/>
                 <w:webHidden/>
               </w:rPr>
-              <w:instrText xml:space="preserve"> PAGEREF _Toc433229507 \h </w:instrText>
+              <w:instrText xml:space="preserve"> PAGEREF _Toc434428588 \h </w:instrText>
             </w:r>
             <w:r>
               <w:rPr>
@@ -4066,15 +4292,17 @@
           <w:pPr>
             <w:pStyle w:val="TOC2"/>
             <w:tabs>
-              <w:tab w:val="left" w:pos="960"/>
+              <w:tab w:val="left" w:pos="880"/>
               <w:tab w:val="right" w:leader="dot" w:pos="9350"/>
             </w:tabs>
             <w:rPr>
               <w:rFonts w:asciiTheme="minorHAnsi" w:hAnsiTheme="minorHAnsi" w:cstheme="minorBidi"/>
               <w:noProof/>
+              <w:sz w:val="22"/>
+              <w:szCs w:val="22"/>
             </w:rPr>
           </w:pPr>
-          <w:hyperlink w:anchor="_Toc433229508" w:history="1">
+          <w:hyperlink w:anchor="_Toc434428589" w:history="1">
             <w:r>
               <w:rPr>
                 <w:rStyle w:val="Hyperlink"/>
@@ -4088,6 +4316,8 @@
               <w:rPr>
                 <w:rFonts w:asciiTheme="minorHAnsi" w:hAnsiTheme="minorHAnsi" w:cstheme="minorBidi"/>
                 <w:noProof/>
+                <w:sz w:val="22"/>
+                <w:szCs w:val="22"/>
               </w:rPr>
               <w:tab/>
             </w:r>
@@ -4096,6 +4326,98 @@
                 <w:rStyle w:val="Hyperlink"/>
                 <w:rFonts w:ascii="Bell MT" w:hAnsi="Bell MT"/>
                 <w:noProof/>
+                <w:lang w:eastAsia="zh-CN"/>
+              </w:rPr>
+              <w:t>User Testing</w:t>
+            </w:r>
+            <w:r>
+              <w:rPr>
+                <w:noProof/>
+                <w:webHidden/>
+              </w:rPr>
+              <w:tab/>
+            </w:r>
+            <w:r>
+              <w:rPr>
+                <w:noProof/>
+                <w:webHidden/>
+              </w:rPr>
+              <w:fldChar w:fldCharType="begin"/>
+            </w:r>
+            <w:r>
+              <w:rPr>
+                <w:noProof/>
+                <w:webHidden/>
+              </w:rPr>
+              <w:instrText xml:space="preserve"> PAGEREF _Toc434428589 \h </w:instrText>
+            </w:r>
+            <w:r>
+              <w:rPr>
+                <w:noProof/>
+                <w:webHidden/>
+              </w:rPr>
+            </w:r>
+            <w:r>
+              <w:rPr>
+                <w:noProof/>
+                <w:webHidden/>
+              </w:rPr>
+              <w:fldChar w:fldCharType="separate"/>
+            </w:r>
+            <w:r>
+              <w:rPr>
+                <w:noProof/>
+                <w:webHidden/>
+              </w:rPr>
+              <w:t>20</w:t>
+            </w:r>
+            <w:r>
+              <w:rPr>
+                <w:noProof/>
+                <w:webHidden/>
+              </w:rPr>
+              <w:fldChar w:fldCharType="end"/>
+            </w:r>
+          </w:hyperlink>
+        </w:p>
+        <w:p>
+          <w:pPr>
+            <w:pStyle w:val="TOC2"/>
+            <w:tabs>
+              <w:tab w:val="left" w:pos="880"/>
+              <w:tab w:val="right" w:leader="dot" w:pos="9350"/>
+            </w:tabs>
+            <w:rPr>
+              <w:rFonts w:asciiTheme="minorHAnsi" w:hAnsiTheme="minorHAnsi" w:cstheme="minorBidi"/>
+              <w:noProof/>
+              <w:sz w:val="22"/>
+              <w:szCs w:val="22"/>
+            </w:rPr>
+          </w:pPr>
+          <w:hyperlink w:anchor="_Toc434428590" w:history="1">
+            <w:r>
+              <w:rPr>
+                <w:rStyle w:val="Hyperlink"/>
+                <w:rFonts w:ascii="Bell MT" w:hAnsi="Bell MT"/>
+                <w:noProof/>
+                <w:lang w:eastAsia="zh-CN"/>
+              </w:rPr>
+              <w:t>5.2</w:t>
+            </w:r>
+            <w:r>
+              <w:rPr>
+                <w:rFonts w:asciiTheme="minorHAnsi" w:hAnsiTheme="minorHAnsi" w:cstheme="minorBidi"/>
+                <w:noProof/>
+                <w:sz w:val="22"/>
+                <w:szCs w:val="22"/>
+              </w:rPr>
+              <w:tab/>
+            </w:r>
+            <w:r>
+              <w:rPr>
+                <w:rStyle w:val="Hyperlink"/>
+                <w:rFonts w:ascii="Bell MT" w:hAnsi="Bell MT"/>
+                <w:noProof/>
               </w:rPr>
               <w:t>Gantt Table &amp; Gantt Chart</w:t>
             </w:r>
@@ -4118,7 +4440,7 @@
                 <w:noProof/>
                 <w:webHidden/>
               </w:rPr>
-              <w:instrText xml:space="preserve"> PAGEREF _Toc433229508 \h </w:instrText>
+              <w:instrText xml:space="preserve"> PAGEREF _Toc434428590 \h </w:instrText>
             </w:r>
             <w:r>
               <w:rPr>
@@ -4190,7 +4512,7 @@
           <w:rFonts w:ascii="Bell MT" w:hAnsi="Bell MT"/>
         </w:rPr>
       </w:pPr>
-      <w:bookmarkStart w:id="0" w:name="_Toc433229475"/>
+      <w:bookmarkStart w:id="0" w:name="_Toc434428556"/>
       <w:r>
         <w:rPr>
           <w:rFonts w:ascii="Bell MT" w:hAnsi="Bell MT"/>
@@ -4208,7 +4530,7 @@
           <w:lang w:eastAsia="zh-CN"/>
         </w:rPr>
       </w:pPr>
-      <w:bookmarkStart w:id="1" w:name="_Toc433229476"/>
+      <w:bookmarkStart w:id="1" w:name="_Toc434428557"/>
       <w:r>
         <w:rPr>
           <w:rFonts w:ascii="Bell MT" w:hAnsi="Bell MT"/>
@@ -4226,7 +4548,7 @@
           <w:lang w:eastAsia="zh-CN"/>
         </w:rPr>
       </w:pPr>
-      <w:bookmarkStart w:id="2" w:name="_Toc433229477"/>
+      <w:bookmarkStart w:id="2" w:name="_Toc434428558"/>
       <w:r>
         <w:rPr>
           <w:rFonts w:ascii="Bell MT" w:hAnsi="Bell MT" w:hint="eastAsia"/>
@@ -4404,7 +4726,7 @@
           <w:lang w:eastAsia="zh-CN"/>
         </w:rPr>
       </w:pPr>
-      <w:bookmarkStart w:id="3" w:name="_Toc433229478"/>
+      <w:bookmarkStart w:id="3" w:name="_Toc434428559"/>
       <w:r>
         <w:rPr>
           <w:rFonts w:ascii="Bell MT" w:hAnsi="Bell MT" w:hint="eastAsia"/>
@@ -4482,7 +4804,71 @@
           <w:rFonts w:ascii="Bell MT" w:hAnsi="Bell MT"/>
           <w:color w:val="000000"/>
         </w:rPr>
-        <w:t xml:space="preserve"> ePub, mobi and PDF. The changes can be done only by the author and none other. The author can have an option to reflect the changes to in any other formats without manually having to repeat the updating process. On the other side, the application also should allow user to view the content hosted on the website and should be able to generate different formats of the same content (HTML, ePub, mobi and PDF). </w:t>
+        <w:t xml:space="preserve"> </w:t>
+      </w:r>
+      <w:proofErr w:type="spellStart"/>
+      <w:r>
+        <w:rPr>
+          <w:rFonts w:ascii="Bell MT" w:hAnsi="Bell MT"/>
+          <w:color w:val="000000"/>
+        </w:rPr>
+        <w:t>ePub</w:t>
+      </w:r>
+      <w:proofErr w:type="spellEnd"/>
+      <w:r>
+        <w:rPr>
+          <w:rFonts w:ascii="Bell MT" w:hAnsi="Bell MT"/>
+          <w:color w:val="000000"/>
+        </w:rPr>
+        <w:t xml:space="preserve">, </w:t>
+      </w:r>
+      <w:proofErr w:type="spellStart"/>
+      <w:r>
+        <w:rPr>
+          <w:rFonts w:ascii="Bell MT" w:hAnsi="Bell MT"/>
+          <w:color w:val="000000"/>
+        </w:rPr>
+        <w:t>mobi</w:t>
+      </w:r>
+      <w:proofErr w:type="spellEnd"/>
+      <w:r>
+        <w:rPr>
+          <w:rFonts w:ascii="Bell MT" w:hAnsi="Bell MT"/>
+          <w:color w:val="000000"/>
+        </w:rPr>
+        <w:t xml:space="preserve"> and PDF. The changes can be done only by the author and none other. The author can have an option to reflect the changes to in any other formats without manually having to repeat the updating process. On the other side, the application also should allow user to view the content hosted on the website and should be able to generate different formats of the same content (HTML, </w:t>
+      </w:r>
+      <w:proofErr w:type="spellStart"/>
+      <w:r>
+        <w:rPr>
+          <w:rFonts w:ascii="Bell MT" w:hAnsi="Bell MT"/>
+          <w:color w:val="000000"/>
+        </w:rPr>
+        <w:t>ePub</w:t>
+      </w:r>
+      <w:proofErr w:type="spellEnd"/>
+      <w:r>
+        <w:rPr>
+          <w:rFonts w:ascii="Bell MT" w:hAnsi="Bell MT"/>
+          <w:color w:val="000000"/>
+        </w:rPr>
+        <w:t xml:space="preserve">, </w:t>
+      </w:r>
+      <w:proofErr w:type="spellStart"/>
+      <w:r>
+        <w:rPr>
+          <w:rFonts w:ascii="Bell MT" w:hAnsi="Bell MT"/>
+          <w:color w:val="000000"/>
+        </w:rPr>
+        <w:t>mobi</w:t>
+      </w:r>
+      <w:proofErr w:type="spellEnd"/>
+      <w:r>
+        <w:rPr>
+          <w:rFonts w:ascii="Bell MT" w:hAnsi="Bell MT"/>
+          <w:color w:val="000000"/>
+        </w:rPr>
+        <w:t xml:space="preserve"> and PDF). </w:t>
       </w:r>
     </w:p>
     <w:p>
@@ -4493,7 +4879,7 @@
           <w:lang w:eastAsia="zh-CN"/>
         </w:rPr>
       </w:pPr>
-      <w:bookmarkStart w:id="4" w:name="_Toc433229479"/>
+      <w:bookmarkStart w:id="4" w:name="_Toc434428560"/>
       <w:r>
         <w:rPr>
           <w:rFonts w:ascii="Bell MT" w:hAnsi="Bell MT"/>
@@ -4526,7 +4912,159 @@
           <w:rFonts w:ascii="Bell MT" w:hAnsi="Bell MT"/>
           <w:color w:val="000000"/>
         </w:rPr>
-        <w:t>There is a website that provide users to view the legal citation content. The content of this is also available in three different formats:</w:t>
+        <w:t>There is a website</w:t>
+      </w:r>
+      <w:r>
+        <w:rPr>
+          <w:rFonts w:ascii="Bell MT" w:hAnsi="Bell MT"/>
+          <w:color w:val="000000"/>
+        </w:rPr>
+        <w:t xml:space="preserve">, hosted at </w:t>
+      </w:r>
+      <w:hyperlink r:id="rId16" w:history="1">
+        <w:r>
+          <w:rPr>
+            <w:rStyle w:val="Hyperlink"/>
+            <w:rFonts w:ascii="Bell MT" w:hAnsi="Bell MT"/>
+          </w:rPr>
+          <w:t>https://www.law.cornell.edu/citation/</w:t>
+        </w:r>
+      </w:hyperlink>
+      <w:proofErr w:type="gramStart"/>
+      <w:r>
+        <w:rPr>
+          <w:rFonts w:ascii="Bell MT" w:hAnsi="Bell MT"/>
+          <w:color w:val="000000"/>
+        </w:rPr>
+        <w:t xml:space="preserve">, </w:t>
+      </w:r>
+      <w:r>
+        <w:rPr>
+          <w:rFonts w:ascii="Bell MT" w:hAnsi="Bell MT"/>
+          <w:color w:val="000000"/>
+        </w:rPr>
+        <w:t>that</w:t>
+      </w:r>
+      <w:proofErr w:type="gramEnd"/>
+      <w:r>
+        <w:rPr>
+          <w:rFonts w:ascii="Bell MT" w:hAnsi="Bell MT"/>
+          <w:color w:val="000000"/>
+        </w:rPr>
+        <w:t xml:space="preserve"> provide</w:t>
+      </w:r>
+      <w:r>
+        <w:rPr>
+          <w:rFonts w:ascii="Bell MT" w:hAnsi="Bell MT"/>
+          <w:color w:val="000000"/>
+        </w:rPr>
+        <w:t>s</w:t>
+      </w:r>
+      <w:r>
+        <w:rPr>
+          <w:rFonts w:ascii="Bell MT" w:hAnsi="Bell MT"/>
+          <w:color w:val="000000"/>
+        </w:rPr>
+        <w:t xml:space="preserve"> users</w:t>
+      </w:r>
+      <w:r>
+        <w:rPr>
+          <w:rFonts w:ascii="Bell MT" w:hAnsi="Bell MT"/>
+          <w:color w:val="000000"/>
+        </w:rPr>
+        <w:t xml:space="preserve"> with the ability</w:t>
+      </w:r>
+      <w:r>
+        <w:rPr>
+          <w:rFonts w:ascii="Bell MT" w:hAnsi="Bell MT"/>
+          <w:color w:val="000000"/>
+        </w:rPr>
+        <w:t xml:space="preserve"> to view the legal citation content</w:t>
+      </w:r>
+      <w:r>
+        <w:rPr>
+          <w:rFonts w:ascii="Bell MT" w:hAnsi="Bell MT"/>
+          <w:color w:val="000000"/>
+        </w:rPr>
+        <w:t>, in HTML format,</w:t>
+      </w:r>
+      <w:r>
+        <w:rPr>
+          <w:rFonts w:ascii="Bell MT" w:hAnsi="Bell MT"/>
+          <w:color w:val="000000"/>
+        </w:rPr>
+        <w:t xml:space="preserve"> written by Prof. Martin</w:t>
+      </w:r>
+      <w:r>
+        <w:rPr>
+          <w:rFonts w:ascii="Bell MT" w:hAnsi="Bell MT"/>
+          <w:color w:val="000000"/>
+        </w:rPr>
+        <w:t>.</w:t>
+      </w:r>
+      <w:r>
+        <w:rPr>
+          <w:rFonts w:ascii="Bell MT" w:hAnsi="Bell MT"/>
+          <w:color w:val="000000"/>
+        </w:rPr>
+        <w:t xml:space="preserve"> </w:t>
+      </w:r>
+      <w:r>
+        <w:rPr>
+          <w:rFonts w:ascii="Bell MT" w:hAnsi="Bell MT"/>
+          <w:color w:val="000000"/>
+        </w:rPr>
+        <w:t>The current system is outdated in its design aspects and interactivity</w:t>
+      </w:r>
+      <w:r>
+        <w:rPr>
+          <w:rFonts w:ascii="Bell MT" w:hAnsi="Bell MT"/>
+          <w:color w:val="000000"/>
+        </w:rPr>
+        <w:t>. Also it is not mobile-friendly.</w:t>
+      </w:r>
+    </w:p>
+    <w:p>
+      <w:pPr>
+        <w:pStyle w:val="NormalWeb"/>
+        <w:spacing w:before="0" w:beforeAutospacing="0" w:after="0" w:afterAutospacing="0"/>
+        <w:jc w:val="both"/>
+        <w:rPr>
+          <w:rFonts w:ascii="Bell MT" w:hAnsi="Bell MT"/>
+          <w:color w:val="000000"/>
+        </w:rPr>
+      </w:pPr>
+    </w:p>
+    <w:p>
+      <w:pPr>
+        <w:pStyle w:val="NormalWeb"/>
+        <w:spacing w:before="0" w:beforeAutospacing="0" w:after="0" w:afterAutospacing="0"/>
+        <w:jc w:val="both"/>
+        <w:rPr>
+          <w:rFonts w:ascii="Bell MT" w:hAnsi="Bell MT"/>
+          <w:color w:val="000000"/>
+        </w:rPr>
+      </w:pPr>
+      <w:r>
+        <w:rPr>
+          <w:rFonts w:ascii="Bell MT" w:hAnsi="Bell MT"/>
+          <w:color w:val="000000"/>
+        </w:rPr>
+        <w:t>The conten</w:t>
+      </w:r>
+      <w:r>
+        <w:rPr>
+          <w:rFonts w:ascii="Bell MT" w:hAnsi="Bell MT"/>
+          <w:color w:val="000000"/>
+        </w:rPr>
+        <w:t>t presented on the website</w:t>
+      </w:r>
+      <w:r>
+        <w:rPr>
+          <w:rFonts w:ascii="Bell MT" w:hAnsi="Bell MT"/>
+          <w:color w:val="000000"/>
+        </w:rPr>
+        <w:t xml:space="preserve"> is also available in three different formats:</w:t>
       </w:r>
     </w:p>
     <w:p>
@@ -4573,8 +5111,37 @@
           <w:rFonts w:ascii="Bell MT" w:hAnsi="Bell MT"/>
           <w:color w:val="000000"/>
         </w:rPr>
-        <w:lastRenderedPageBreak/>
-        <w:t>A version in mobi format designed for use on the Kindles as well as other e-readers or apps using this format;</w:t>
+        <w:t xml:space="preserve">A version in </w:t>
+      </w:r>
+      <w:proofErr w:type="spellStart"/>
+      <w:r>
+        <w:rPr>
+          <w:rFonts w:ascii="Bell MT" w:hAnsi="Bell MT"/>
+          <w:color w:val="000000"/>
+        </w:rPr>
+        <w:t>mobi</w:t>
+      </w:r>
+      <w:proofErr w:type="spellEnd"/>
+      <w:r>
+        <w:rPr>
+          <w:rFonts w:ascii="Bell MT" w:hAnsi="Bell MT"/>
+          <w:color w:val="000000"/>
+        </w:rPr>
+        <w:t xml:space="preserve"> </w:t>
+      </w:r>
+      <w:r>
+        <w:rPr>
+          <w:rFonts w:ascii="Bell MT" w:hAnsi="Bell MT"/>
+          <w:color w:val="000000"/>
+        </w:rPr>
+        <w:t>format designed for use on the k</w:t>
+      </w:r>
+      <w:r>
+        <w:rPr>
+          <w:rFonts w:ascii="Bell MT" w:hAnsi="Bell MT"/>
+          <w:color w:val="000000"/>
+        </w:rPr>
+        <w:t>indles as well as other e-readers or apps using this format;</w:t>
       </w:r>
     </w:p>
     <w:p>
@@ -4592,7 +5159,23 @@
           <w:rFonts w:ascii="Bell MT" w:hAnsi="Bell MT"/>
           <w:color w:val="000000"/>
         </w:rPr>
-        <w:t>A version in ePub format for e-readers or apps that work with it.  </w:t>
+        <w:t xml:space="preserve">A version in </w:t>
+      </w:r>
+      <w:proofErr w:type="spellStart"/>
+      <w:r>
+        <w:rPr>
+          <w:rFonts w:ascii="Bell MT" w:hAnsi="Bell MT"/>
+          <w:color w:val="000000"/>
+        </w:rPr>
+        <w:t>ePub</w:t>
+      </w:r>
+      <w:proofErr w:type="spellEnd"/>
+      <w:r>
+        <w:rPr>
+          <w:rFonts w:ascii="Bell MT" w:hAnsi="Bell MT"/>
+          <w:color w:val="000000"/>
+        </w:rPr>
+        <w:t xml:space="preserve"> format for e-readers or apps that work with it.  </w:t>
       </w:r>
     </w:p>
     <w:p>
@@ -4613,10 +5196,120 @@
           <w:rFonts w:ascii="Bell MT" w:eastAsia="Times New Roman" w:hAnsi="Bell MT"/>
           <w:color w:val="000000"/>
         </w:rPr>
-        <w:t xml:space="preserve">However, currently there is no generic framework available that can do instant conversion of markup text into different format. The author doesn’t have any interface to generate different formats of the updated content. There is no mobile friendly version of the website that has been implemented yet. </w:t>
-      </w:r>
-      <w:bookmarkStart w:id="5" w:name="_GoBack"/>
-      <w:bookmarkEnd w:id="5"/>
+        <w:t xml:space="preserve">However, </w:t>
+      </w:r>
+      <w:r>
+        <w:rPr>
+          <w:rFonts w:ascii="Bell MT" w:eastAsia="Times New Roman" w:hAnsi="Bell MT"/>
+          <w:color w:val="000000"/>
+        </w:rPr>
+        <w:t xml:space="preserve">since the website is not written in a generic markup language that’s fully compatible with the three formats, there’s no generic framework available </w:t>
+      </w:r>
+      <w:r>
+        <w:rPr>
+          <w:rFonts w:ascii="Bell MT" w:eastAsia="Times New Roman" w:hAnsi="Bell MT"/>
+          <w:color w:val="000000"/>
+        </w:rPr>
+        <w:t>that can do instant conversion of</w:t>
+      </w:r>
+      <w:r>
+        <w:rPr>
+          <w:rFonts w:ascii="Bell MT" w:eastAsia="Times New Roman" w:hAnsi="Bell MT"/>
+          <w:color w:val="000000"/>
+        </w:rPr>
+        <w:t xml:space="preserve"> the HTML</w:t>
+      </w:r>
+      <w:r>
+        <w:rPr>
+          <w:rFonts w:ascii="Bell MT" w:eastAsia="Times New Roman" w:hAnsi="Bell MT"/>
+          <w:color w:val="000000"/>
+        </w:rPr>
+        <w:t>, in which the website is written,</w:t>
+      </w:r>
+      <w:r>
+        <w:rPr>
+          <w:rFonts w:ascii="Bell MT" w:eastAsia="Times New Roman" w:hAnsi="Bell MT"/>
+          <w:color w:val="000000"/>
+        </w:rPr>
+        <w:t xml:space="preserve"> </w:t>
+      </w:r>
+      <w:r>
+        <w:rPr>
+          <w:rFonts w:ascii="Bell MT" w:eastAsia="Times New Roman" w:hAnsi="Bell MT"/>
+          <w:color w:val="000000"/>
+        </w:rPr>
+        <w:t>to</w:t>
+      </w:r>
+      <w:r>
+        <w:rPr>
+          <w:rFonts w:ascii="Bell MT" w:eastAsia="Times New Roman" w:hAnsi="Bell MT"/>
+          <w:color w:val="000000"/>
+        </w:rPr>
+        <w:t xml:space="preserve"> the</w:t>
+      </w:r>
+      <w:r>
+        <w:rPr>
+          <w:rFonts w:ascii="Bell MT" w:eastAsia="Times New Roman" w:hAnsi="Bell MT"/>
+          <w:color w:val="000000"/>
+        </w:rPr>
+        <w:t xml:space="preserve"> different format</w:t>
+      </w:r>
+      <w:r>
+        <w:rPr>
+          <w:rFonts w:ascii="Bell MT" w:eastAsia="Times New Roman" w:hAnsi="Bell MT"/>
+          <w:color w:val="000000"/>
+        </w:rPr>
+        <w:t>s</w:t>
+      </w:r>
+      <w:r>
+        <w:rPr>
+          <w:rFonts w:ascii="Bell MT" w:eastAsia="Times New Roman" w:hAnsi="Bell MT"/>
+          <w:color w:val="000000"/>
+        </w:rPr>
+        <w:t xml:space="preserve">. </w:t>
+      </w:r>
+      <w:r>
+        <w:rPr>
+          <w:rFonts w:ascii="Bell MT" w:eastAsia="Times New Roman" w:hAnsi="Bell MT"/>
+          <w:color w:val="000000"/>
+        </w:rPr>
+        <w:t>Hence, the content has to be updated for each different format of the book</w:t>
+      </w:r>
+      <w:r>
+        <w:rPr>
+          <w:rFonts w:ascii="Bell MT" w:eastAsia="Times New Roman" w:hAnsi="Bell MT"/>
+          <w:color w:val="000000"/>
+        </w:rPr>
+        <w:t xml:space="preserve"> manually</w:t>
+      </w:r>
+      <w:r>
+        <w:rPr>
+          <w:rFonts w:ascii="Bell MT" w:eastAsia="Times New Roman" w:hAnsi="Bell MT"/>
+          <w:color w:val="000000"/>
+        </w:rPr>
+        <w:t xml:space="preserve">. </w:t>
+      </w:r>
+      <w:r>
+        <w:rPr>
+          <w:rFonts w:ascii="Bell MT" w:eastAsia="Times New Roman" w:hAnsi="Bell MT"/>
+          <w:color w:val="000000"/>
+        </w:rPr>
+        <w:t>By updating manually, the author needs to keep track himself of the changes made in each version</w:t>
+      </w:r>
+      <w:r>
+        <w:rPr>
+          <w:rFonts w:ascii="Bell MT" w:eastAsia="Times New Roman" w:hAnsi="Bell MT"/>
+          <w:color w:val="000000"/>
+        </w:rPr>
+        <w:t xml:space="preserve">, which is time consuming and prone to errors. </w:t>
+      </w:r>
+      <w:r>
+        <w:rPr>
+          <w:rFonts w:ascii="Bell MT" w:eastAsia="Times New Roman" w:hAnsi="Bell MT"/>
+          <w:color w:val="000000"/>
+        </w:rPr>
+        <w:t xml:space="preserve"> </w:t>
+      </w:r>
       <w:r>
         <w:rPr>
           <w:rFonts w:ascii="Bell MT" w:hAnsi="Bell MT"/>
@@ -4631,7 +5324,7 @@
           <w:rFonts w:ascii="Bell MT" w:hAnsi="Bell MT"/>
         </w:rPr>
       </w:pPr>
-      <w:bookmarkStart w:id="6" w:name="_Toc433229480"/>
+      <w:bookmarkStart w:id="5" w:name="_Toc434428561"/>
       <w:r>
         <w:rPr>
           <w:rFonts w:ascii="Bell MT" w:hAnsi="Bell MT"/>
@@ -4646,26 +5339,26 @@
         </w:rPr>
         <w:t>Requirements</w:t>
       </w:r>
+      <w:bookmarkEnd w:id="5"/>
+    </w:p>
+    <w:p>
+      <w:pPr>
+        <w:pStyle w:val="Heading2"/>
+        <w:rPr>
+          <w:rFonts w:ascii="Bell MT" w:hAnsi="Bell MT"/>
+        </w:rPr>
+      </w:pPr>
+      <w:bookmarkStart w:id="6" w:name="_Toc434428562"/>
+      <w:r>
+        <w:rPr>
+          <w:rFonts w:ascii="Bell MT" w:hAnsi="Bell MT"/>
+        </w:rPr>
+        <w:t>Overview</w:t>
+      </w:r>
       <w:bookmarkEnd w:id="6"/>
     </w:p>
     <w:p>
       <w:pPr>
-        <w:pStyle w:val="Heading2"/>
-        <w:rPr>
-          <w:rFonts w:ascii="Bell MT" w:hAnsi="Bell MT"/>
-        </w:rPr>
-      </w:pPr>
-      <w:bookmarkStart w:id="7" w:name="_Toc433229481"/>
-      <w:r>
-        <w:rPr>
-          <w:rFonts w:ascii="Bell MT" w:hAnsi="Bell MT"/>
-        </w:rPr>
-        <w:t>Overview</w:t>
-      </w:r>
-      <w:bookmarkEnd w:id="7"/>
-    </w:p>
-    <w:p>
-      <w:pPr>
         <w:jc w:val="both"/>
         <w:rPr>
           <w:rFonts w:ascii="Bell MT" w:hAnsi="Bell MT"/>
@@ -4687,7 +5380,21 @@
           <w:rFonts w:ascii="Bell MT" w:hAnsi="Bell MT"/>
           <w:color w:val="000000"/>
         </w:rPr>
-        <w:t>The project involves the following two major tasks that can be implemented individually and the requirements for both these tasks are detailed in the further sections.</w:t>
+        <w:t xml:space="preserve">The project involves the following two major tasks that </w:t>
+      </w:r>
+      <w:r>
+        <w:rPr>
+          <w:rFonts w:ascii="Bell MT" w:hAnsi="Bell MT"/>
+          <w:color w:val="000000"/>
+        </w:rPr>
+        <w:t xml:space="preserve">can be implemented individually, </w:t>
+      </w:r>
+      <w:r>
+        <w:rPr>
+          <w:rFonts w:ascii="Bell MT" w:hAnsi="Bell MT"/>
+          <w:color w:val="000000"/>
+        </w:rPr>
+        <w:t>and the requirements for both these tasks are detailed in the further sections.</w:t>
       </w:r>
     </w:p>
     <w:p>
@@ -4746,7 +5453,7 @@
           <w:lang w:eastAsia="zh-CN"/>
         </w:rPr>
       </w:pPr>
-      <w:bookmarkStart w:id="8" w:name="_Toc433229482"/>
+      <w:bookmarkStart w:id="7" w:name="_Toc434428563"/>
       <w:r>
         <w:rPr>
           <w:rFonts w:ascii="Bell MT" w:hAnsi="Bell MT"/>
@@ -4759,25 +5466,25 @@
         </w:rPr>
         <w:t>s</w:t>
       </w:r>
+      <w:bookmarkEnd w:id="7"/>
+    </w:p>
+    <w:p>
+      <w:pPr>
+        <w:pStyle w:val="Heading3"/>
+        <w:rPr>
+          <w:rFonts w:ascii="Bell MT" w:hAnsi="Bell MT"/>
+          <w:lang w:eastAsia="zh-CN"/>
+        </w:rPr>
+      </w:pPr>
+      <w:bookmarkStart w:id="8" w:name="_Toc434428564"/>
+      <w:r>
+        <w:rPr>
+          <w:rFonts w:ascii="Bell MT" w:hAnsi="Bell MT"/>
+          <w:lang w:eastAsia="zh-CN"/>
+        </w:rPr>
+        <w:t>Task 1: Website</w:t>
+      </w:r>
       <w:bookmarkEnd w:id="8"/>
-    </w:p>
-    <w:p>
-      <w:pPr>
-        <w:pStyle w:val="Heading3"/>
-        <w:rPr>
-          <w:rFonts w:ascii="Bell MT" w:hAnsi="Bell MT"/>
-          <w:lang w:eastAsia="zh-CN"/>
-        </w:rPr>
-      </w:pPr>
-      <w:bookmarkStart w:id="9" w:name="_Toc433229483"/>
-      <w:r>
-        <w:rPr>
-          <w:rFonts w:ascii="Bell MT" w:hAnsi="Bell MT"/>
-          <w:lang w:eastAsia="zh-CN"/>
-        </w:rPr>
-        <w:t>Task 1: Website</w:t>
-      </w:r>
-      <w:bookmarkEnd w:id="9"/>
     </w:p>
     <w:p>
       <w:pPr>
@@ -4843,7 +5550,15 @@
           <w:color w:val="222222"/>
           <w:shd w:val="clear" w:color="auto" w:fill="FFFFFF"/>
         </w:rPr>
-        <w:t xml:space="preserve"> i.e., it has to be mobile friendly.</w:t>
+        <w:t xml:space="preserve"> i.e., it has to be mobile-</w:t>
+      </w:r>
+      <w:r>
+        <w:rPr>
+          <w:rFonts w:ascii="Bell MT" w:hAnsi="Bell MT"/>
+          <w:color w:val="222222"/>
+          <w:shd w:val="clear" w:color="auto" w:fill="FFFFFF"/>
+        </w:rPr>
+        <w:t>friendly.</w:t>
       </w:r>
     </w:p>
     <w:p>
@@ -5035,7 +5750,25 @@
           <w:color w:val="222222"/>
           <w:shd w:val="clear" w:color="auto" w:fill="FFFFFF"/>
         </w:rPr>
-        <w:t>The website has to be crawlable. This is to say that the website should allow its pages to be indexed by a search engine.</w:t>
+        <w:t xml:space="preserve">The website has to be </w:t>
+      </w:r>
+      <w:proofErr w:type="spellStart"/>
+      <w:r>
+        <w:rPr>
+          <w:rFonts w:ascii="Bell MT" w:hAnsi="Bell MT"/>
+          <w:color w:val="222222"/>
+          <w:shd w:val="clear" w:color="auto" w:fill="FFFFFF"/>
+        </w:rPr>
+        <w:t>crawlable</w:t>
+      </w:r>
+      <w:proofErr w:type="spellEnd"/>
+      <w:r>
+        <w:rPr>
+          <w:rFonts w:ascii="Bell MT" w:hAnsi="Bell MT"/>
+          <w:color w:val="222222"/>
+          <w:shd w:val="clear" w:color="auto" w:fill="FFFFFF"/>
+        </w:rPr>
+        <w:t>. This is to say that the website should allow its pages to be indexed by a search engine.</w:t>
       </w:r>
     </w:p>
     <w:p>
@@ -5156,7 +5889,7 @@
           <w:lang w:eastAsia="zh-CN"/>
         </w:rPr>
       </w:pPr>
-      <w:bookmarkStart w:id="10" w:name="_Toc433229484"/>
+      <w:bookmarkStart w:id="9" w:name="_Toc434428565"/>
       <w:r>
         <w:rPr>
           <w:rFonts w:ascii="Bell MT" w:hAnsi="Bell MT"/>
@@ -5164,7 +5897,7 @@
         </w:rPr>
         <w:t>Task 2: Conversions</w:t>
       </w:r>
-      <w:bookmarkEnd w:id="10"/>
+      <w:bookmarkEnd w:id="9"/>
     </w:p>
     <w:p>
       <w:pPr>
@@ -5191,7 +5924,47 @@
           <w:color w:val="222222"/>
           <w:shd w:val="clear" w:color="auto" w:fill="FFFFFF"/>
         </w:rPr>
-        <w:t>Convert multiple HTML files to one file of the following output format:</w:t>
+        <w:t>It must be possible to c</w:t>
+      </w:r>
+      <w:r>
+        <w:rPr>
+          <w:rFonts w:ascii="Bell MT" w:hAnsi="Bell MT"/>
+          <w:color w:val="222222"/>
+          <w:shd w:val="clear" w:color="auto" w:fill="FFFFFF"/>
+        </w:rPr>
+        <w:t xml:space="preserve">onvert </w:t>
+      </w:r>
+      <w:r>
+        <w:rPr>
+          <w:rFonts w:ascii="Bell MT" w:hAnsi="Bell MT"/>
+          <w:color w:val="222222"/>
+          <w:shd w:val="clear" w:color="auto" w:fill="FFFFFF"/>
+        </w:rPr>
+        <w:t>the</w:t>
+      </w:r>
+      <w:r>
+        <w:rPr>
+          <w:rFonts w:ascii="Bell MT" w:hAnsi="Bell MT"/>
+          <w:color w:val="222222"/>
+          <w:shd w:val="clear" w:color="auto" w:fill="FFFFFF"/>
+        </w:rPr>
+        <w:t xml:space="preserve"> HTML files</w:t>
+      </w:r>
+      <w:r>
+        <w:rPr>
+          <w:rFonts w:ascii="Bell MT" w:hAnsi="Bell MT"/>
+          <w:color w:val="222222"/>
+          <w:shd w:val="clear" w:color="auto" w:fill="FFFFFF"/>
+        </w:rPr>
+        <w:t xml:space="preserve"> on the website</w:t>
+      </w:r>
+      <w:r>
+        <w:rPr>
+          <w:rFonts w:ascii="Bell MT" w:hAnsi="Bell MT"/>
+          <w:color w:val="222222"/>
+          <w:shd w:val="clear" w:color="auto" w:fill="FFFFFF"/>
+        </w:rPr>
+        <w:t xml:space="preserve"> to one file of the following output format:</w:t>
       </w:r>
     </w:p>
     <w:p>
@@ -5231,6 +6004,7 @@
           <w:color w:val="222222"/>
         </w:rPr>
       </w:pPr>
+      <w:proofErr w:type="spellStart"/>
       <w:r>
         <w:rPr>
           <w:rFonts w:ascii="Bell MT" w:hAnsi="Bell MT"/>
@@ -5239,6 +6013,7 @@
         </w:rPr>
         <w:t>ePub</w:t>
       </w:r>
+      <w:proofErr w:type="spellEnd"/>
     </w:p>
     <w:p>
       <w:pPr>
@@ -5293,15 +6068,51 @@
           <w:color w:val="222222"/>
           <w:shd w:val="clear" w:color="auto" w:fill="FFFFFF"/>
         </w:rPr>
-        <w:t>n to the other formats such as M</w:t>
-      </w:r>
+        <w:t xml:space="preserve">n to the other formats such as </w:t>
+      </w:r>
+      <w:proofErr w:type="spellStart"/>
       <w:r>
         <w:rPr>
           <w:rFonts w:ascii="Bell MT" w:hAnsi="Bell MT"/>
           <w:color w:val="222222"/>
           <w:shd w:val="clear" w:color="auto" w:fill="FFFFFF"/>
         </w:rPr>
-        <w:t xml:space="preserve">obi format, either from HTML or ePub is </w:t>
+        <w:t>m</w:t>
+      </w:r>
+      <w:r>
+        <w:rPr>
+          <w:rFonts w:ascii="Bell MT" w:hAnsi="Bell MT"/>
+          <w:color w:val="222222"/>
+          <w:shd w:val="clear" w:color="auto" w:fill="FFFFFF"/>
+        </w:rPr>
+        <w:t>obi</w:t>
+      </w:r>
+      <w:proofErr w:type="spellEnd"/>
+      <w:r>
+        <w:rPr>
+          <w:rFonts w:ascii="Bell MT" w:hAnsi="Bell MT"/>
+          <w:color w:val="222222"/>
+          <w:shd w:val="clear" w:color="auto" w:fill="FFFFFF"/>
+        </w:rPr>
+        <w:t xml:space="preserve"> format, either from HTML or </w:t>
+      </w:r>
+      <w:proofErr w:type="spellStart"/>
+      <w:r>
+        <w:rPr>
+          <w:rFonts w:ascii="Bell MT" w:hAnsi="Bell MT"/>
+          <w:color w:val="222222"/>
+          <w:shd w:val="clear" w:color="auto" w:fill="FFFFFF"/>
+        </w:rPr>
+        <w:t>ePub</w:t>
+      </w:r>
+      <w:proofErr w:type="spellEnd"/>
+      <w:r>
+        <w:rPr>
+          <w:rFonts w:ascii="Bell MT" w:hAnsi="Bell MT"/>
+          <w:color w:val="222222"/>
+          <w:shd w:val="clear" w:color="auto" w:fill="FFFFFF"/>
+        </w:rPr>
+        <w:t xml:space="preserve"> is </w:t>
       </w:r>
       <w:r>
         <w:rPr>
@@ -5330,7 +6141,7 @@
           <w:lang w:eastAsia="zh-CN"/>
         </w:rPr>
       </w:pPr>
-      <w:bookmarkStart w:id="11" w:name="_Toc433229485"/>
+      <w:bookmarkStart w:id="10" w:name="_Toc434428566"/>
       <w:r>
         <w:rPr>
           <w:rFonts w:ascii="Bell MT" w:hAnsi="Bell MT"/>
@@ -5344,6 +6155,63 @@
         </w:rPr>
         <w:t>ability Requirements</w:t>
       </w:r>
+      <w:bookmarkEnd w:id="10"/>
+    </w:p>
+    <w:p>
+      <w:pPr>
+        <w:jc w:val="both"/>
+        <w:rPr>
+          <w:rFonts w:ascii="Bell MT" w:hAnsi="Bell MT"/>
+          <w:lang w:eastAsia="zh-CN"/>
+        </w:rPr>
+      </w:pPr>
+    </w:p>
+    <w:p>
+      <w:pPr>
+        <w:jc w:val="both"/>
+        <w:rPr>
+          <w:rFonts w:eastAsia="Times New Roman"/>
+        </w:rPr>
+      </w:pPr>
+      <w:r>
+        <w:rPr>
+          <w:rFonts w:ascii="Bell MT" w:eastAsia="Times New Roman" w:hAnsi="Bell MT"/>
+          <w:color w:val="000000"/>
+        </w:rPr>
+        <w:t xml:space="preserve">The application will have two interfaces, the author side and the user side. The author is the person who owns the content on the website and is also responsible for the perpetual updating </w:t>
+      </w:r>
+      <w:r>
+        <w:rPr>
+          <w:rFonts w:ascii="Bell MT" w:eastAsia="Times New Roman" w:hAnsi="Bell MT"/>
+          <w:color w:val="000000"/>
+        </w:rPr>
+        <w:lastRenderedPageBreak/>
+        <w:t>of the same. The user base would be thousands of law students or legal professionals who use this website as a resource to understand the legal writing and learn how to cite the legal sources.</w:t>
+      </w:r>
+      <w:r>
+        <w:rPr>
+          <w:rFonts w:ascii="Bell MT" w:eastAsia="Times New Roman" w:hAnsi="Bell MT"/>
+          <w:color w:val="000000"/>
+        </w:rPr>
+        <w:t xml:space="preserve"> </w:t>
+      </w:r>
+    </w:p>
+    <w:p>
+      <w:pPr>
+        <w:pStyle w:val="Heading3"/>
+        <w:rPr>
+          <w:rFonts w:ascii="Bell MT" w:hAnsi="Bell MT"/>
+          <w:lang w:eastAsia="zh-CN"/>
+        </w:rPr>
+      </w:pPr>
+      <w:bookmarkStart w:id="11" w:name="_Toc434428567"/>
+      <w:r>
+        <w:rPr>
+          <w:rFonts w:ascii="Bell MT" w:hAnsi="Bell MT"/>
+          <w:lang w:eastAsia="zh-CN"/>
+        </w:rPr>
+        <w:t>Author View</w:t>
+      </w:r>
       <w:bookmarkEnd w:id="11"/>
     </w:p>
     <w:p>
@@ -5367,14 +6235,23 @@
           <w:rFonts w:ascii="Bell MT" w:eastAsia="Times New Roman" w:hAnsi="Bell MT"/>
           <w:color w:val="000000"/>
         </w:rPr>
-        <w:t>The application will have two interfaces, the author side and the user side. The author is the person who owns the content on the website and is also responsible for the perpetual updating of the same. The user base would be thousands of law students or legal professionals who use this website as a resource to understand the legal writing and learn how to cite the legal sources.</w:t>
-      </w:r>
-      <w:r>
-        <w:rPr>
-          <w:rFonts w:ascii="Bell MT" w:eastAsia="Times New Roman" w:hAnsi="Bell MT"/>
-          <w:color w:val="000000"/>
-        </w:rPr>
-        <w:t xml:space="preserve"> </w:t>
+        <w:t xml:space="preserve">The author view will consist of an editor interface that will allow editing of the content on the website. This updated content is to be reflected in three formats (HTML, </w:t>
+      </w:r>
+      <w:proofErr w:type="spellStart"/>
+      <w:r>
+        <w:rPr>
+          <w:rFonts w:ascii="Bell MT" w:eastAsia="Times New Roman" w:hAnsi="Bell MT"/>
+          <w:color w:val="000000"/>
+        </w:rPr>
+        <w:t>ePub</w:t>
+      </w:r>
+      <w:proofErr w:type="spellEnd"/>
+      <w:r>
+        <w:rPr>
+          <w:rFonts w:ascii="Bell MT" w:eastAsia="Times New Roman" w:hAnsi="Bell MT"/>
+          <w:color w:val="000000"/>
+        </w:rPr>
+        <w:t xml:space="preserve"> and PDF). Once the author decides to publish these changes, he will have an option to reflect the changes in any of the other formats without manually having to repeat the updating process.</w:t>
       </w:r>
     </w:p>
     <w:p>
@@ -5385,66 +6262,23 @@
           <w:lang w:eastAsia="zh-CN"/>
         </w:rPr>
       </w:pPr>
-      <w:bookmarkStart w:id="12" w:name="_Toc433229486"/>
-      <w:r>
-        <w:rPr>
-          <w:rFonts w:ascii="Bell MT" w:hAnsi="Bell MT"/>
+      <w:bookmarkStart w:id="12" w:name="_Toc434428568"/>
+      <w:r>
+        <w:rPr>
+          <w:rFonts w:ascii="Bell MT" w:hAnsi="Bell MT" w:cs="Times New Roman"/>
+          <w:color w:val="000000"/>
           <w:lang w:eastAsia="zh-CN"/>
         </w:rPr>
-        <w:lastRenderedPageBreak/>
-        <w:t>Author View</w:t>
+        <w:t>User</w:t>
+      </w:r>
+      <w:r>
+        <w:rPr>
+          <w:rFonts w:ascii="Bell MT" w:hAnsi="Bell MT"/>
+          <w:lang w:eastAsia="zh-CN"/>
+        </w:rPr>
+        <w:t xml:space="preserve"> View</w:t>
       </w:r>
       <w:bookmarkEnd w:id="12"/>
-    </w:p>
-    <w:p>
-      <w:pPr>
-        <w:jc w:val="both"/>
-        <w:rPr>
-          <w:rFonts w:ascii="Bell MT" w:hAnsi="Bell MT"/>
-          <w:lang w:eastAsia="zh-CN"/>
-        </w:rPr>
-      </w:pPr>
-    </w:p>
-    <w:p>
-      <w:pPr>
-        <w:jc w:val="both"/>
-        <w:rPr>
-          <w:rFonts w:eastAsia="Times New Roman"/>
-        </w:rPr>
-      </w:pPr>
-      <w:r>
-        <w:rPr>
-          <w:rFonts w:ascii="Bell MT" w:eastAsia="Times New Roman" w:hAnsi="Bell MT"/>
-          <w:color w:val="000000"/>
-        </w:rPr>
-        <w:t>The author view will consist of an editor interface that will allow editing of the content on the website. This updated content is to be reflected in three formats (HTML, ePub and PDF). Once the author decides to publish these changes, he will have an option to reflect the changes in any of the other formats without manually having to repeat the updating process.</w:t>
-      </w:r>
-    </w:p>
-    <w:p>
-      <w:pPr>
-        <w:pStyle w:val="Heading3"/>
-        <w:rPr>
-          <w:rFonts w:ascii="Bell MT" w:hAnsi="Bell MT"/>
-          <w:lang w:eastAsia="zh-CN"/>
-        </w:rPr>
-      </w:pPr>
-      <w:bookmarkStart w:id="13" w:name="_Toc433229487"/>
-      <w:r>
-        <w:rPr>
-          <w:rFonts w:ascii="Bell MT" w:hAnsi="Bell MT" w:cs="Times New Roman"/>
-          <w:color w:val="000000"/>
-          <w:lang w:eastAsia="zh-CN"/>
-        </w:rPr>
-        <w:t>User</w:t>
-      </w:r>
-      <w:r>
-        <w:rPr>
-          <w:rFonts w:ascii="Bell MT" w:hAnsi="Bell MT"/>
-          <w:lang w:eastAsia="zh-CN"/>
-        </w:rPr>
-        <w:t xml:space="preserve"> View</w:t>
-      </w:r>
-      <w:bookmarkEnd w:id="13"/>
     </w:p>
     <w:p>
       <w:pPr>
@@ -5712,14 +6546,14 @@
           <w:lang w:eastAsia="zh-CN"/>
         </w:rPr>
       </w:pPr>
-      <w:bookmarkStart w:id="14" w:name="_Toc433229488"/>
+      <w:bookmarkStart w:id="13" w:name="_Toc434428569"/>
       <w:r>
         <w:rPr>
           <w:rFonts w:ascii="Bell MT" w:hAnsi="Bell MT"/>
         </w:rPr>
         <w:t>Non-functional Requirements</w:t>
       </w:r>
-      <w:bookmarkEnd w:id="14"/>
+      <w:bookmarkEnd w:id="13"/>
     </w:p>
     <w:p>
       <w:pPr>
@@ -5898,6 +6732,7 @@
           <w:bCs/>
           <w:color w:val="000000"/>
         </w:rPr>
+        <w:lastRenderedPageBreak/>
         <w:t>Compatibility</w:t>
       </w:r>
       <w:r>
@@ -5921,7 +6756,7 @@
           <w:rFonts w:ascii="Bell MT" w:hAnsi="Bell MT"/>
         </w:rPr>
       </w:pPr>
-      <w:bookmarkStart w:id="15" w:name="_Toc433229489"/>
+      <w:bookmarkStart w:id="14" w:name="_Toc434428570"/>
       <w:r>
         <w:rPr>
           <w:rFonts w:ascii="Bell MT" w:hAnsi="Bell MT"/>
@@ -5930,28 +6765,28 @@
         <w:lastRenderedPageBreak/>
         <w:t>Requirement models</w:t>
       </w:r>
+      <w:bookmarkEnd w:id="14"/>
+    </w:p>
+    <w:p>
+      <w:pPr>
+        <w:pStyle w:val="Heading2"/>
+        <w:rPr>
+          <w:rFonts w:ascii="Bell MT" w:hAnsi="Bell MT"/>
+          <w:lang w:eastAsia="zh-CN"/>
+        </w:rPr>
+      </w:pPr>
+      <w:bookmarkStart w:id="15" w:name="_Toc434428571"/>
+      <w:r>
+        <w:rPr>
+          <w:rFonts w:ascii="Bell MT" w:hAnsi="Bell MT"/>
+          <w:lang w:eastAsia="zh-CN"/>
+        </w:rPr>
+        <w:t>Use Case Diagrams</w:t>
+      </w:r>
       <w:bookmarkEnd w:id="15"/>
     </w:p>
     <w:p>
       <w:pPr>
-        <w:pStyle w:val="Heading2"/>
-        <w:rPr>
-          <w:rFonts w:ascii="Bell MT" w:hAnsi="Bell MT"/>
-          <w:lang w:eastAsia="zh-CN"/>
-        </w:rPr>
-      </w:pPr>
-      <w:bookmarkStart w:id="16" w:name="_Toc433229490"/>
-      <w:r>
-        <w:rPr>
-          <w:rFonts w:ascii="Bell MT" w:hAnsi="Bell MT"/>
-          <w:lang w:eastAsia="zh-CN"/>
-        </w:rPr>
-        <w:t>Use Case Diagrams</w:t>
-      </w:r>
-      <w:bookmarkEnd w:id="16"/>
-    </w:p>
-    <w:p>
-      <w:pPr>
         <w:rPr>
           <w:rFonts w:ascii="Bell MT" w:hAnsi="Bell MT"/>
           <w:color w:val="000000"/>
@@ -5973,6 +6808,7 @@
         </w:rPr>
         <w:t xml:space="preserve">As discussed above, there are two different user roles: a visitor and the author. In general, a visitor will view the content, download one or more formats of the e-book, even buy a </w:t>
       </w:r>
+      <w:proofErr w:type="spellStart"/>
       <w:r>
         <w:rPr>
           <w:rFonts w:ascii="Bell MT" w:hAnsi="Bell MT"/>
@@ -5985,7 +6821,15 @@
           <w:rFonts w:ascii="Bell MT" w:hAnsi="Bell MT"/>
           <w:color w:val="000000"/>
         </w:rPr>
-        <w:t>obi format e</w:t>
+        <w:t>obi</w:t>
+      </w:r>
+      <w:proofErr w:type="spellEnd"/>
+      <w:r>
+        <w:rPr>
+          <w:rFonts w:ascii="Bell MT" w:hAnsi="Bell MT"/>
+          <w:color w:val="000000"/>
+        </w:rPr>
+        <w:t xml:space="preserve"> format e</w:t>
       </w:r>
       <w:r>
         <w:rPr>
@@ -6051,7 +6895,7 @@
                     </pic:cNvPicPr>
                   </pic:nvPicPr>
                   <pic:blipFill>
-                    <a:blip r:embed="rId16">
+                    <a:blip r:embed="rId17">
                       <a:extLst>
                         <a:ext uri="{28A0092B-C50C-407E-A947-70E740481C1C}">
                           <a14:useLocalDpi xmlns:a14="http://schemas.microsoft.com/office/drawing/2010/main" val="0"/>
@@ -6117,7 +6961,7 @@
           <w:lang w:eastAsia="zh-CN"/>
         </w:rPr>
       </w:pPr>
-      <w:bookmarkStart w:id="17" w:name="_Toc433229491"/>
+      <w:bookmarkStart w:id="16" w:name="_Toc434428572"/>
       <w:r>
         <w:rPr>
           <w:rFonts w:ascii="Bell MT" w:hAnsi="Bell MT"/>
@@ -6154,25 +6998,25 @@
         </w:rPr>
         <w:t>pecifications</w:t>
       </w:r>
+      <w:bookmarkEnd w:id="16"/>
+    </w:p>
+    <w:p>
+      <w:pPr>
+        <w:pStyle w:val="Heading3"/>
+        <w:rPr>
+          <w:rFonts w:ascii="Bell MT" w:hAnsi="Bell MT"/>
+          <w:lang w:eastAsia="zh-CN"/>
+        </w:rPr>
+      </w:pPr>
+      <w:bookmarkStart w:id="17" w:name="_Toc434428573"/>
+      <w:r>
+        <w:rPr>
+          <w:rFonts w:ascii="Bell MT" w:hAnsi="Bell MT"/>
+          <w:lang w:eastAsia="zh-CN"/>
+        </w:rPr>
+        <w:t>Search Content</w:t>
+      </w:r>
       <w:bookmarkEnd w:id="17"/>
-    </w:p>
-    <w:p>
-      <w:pPr>
-        <w:pStyle w:val="Heading3"/>
-        <w:rPr>
-          <w:rFonts w:ascii="Bell MT" w:hAnsi="Bell MT"/>
-          <w:lang w:eastAsia="zh-CN"/>
-        </w:rPr>
-      </w:pPr>
-      <w:bookmarkStart w:id="18" w:name="_Toc433229492"/>
-      <w:r>
-        <w:rPr>
-          <w:rFonts w:ascii="Bell MT" w:hAnsi="Bell MT"/>
-          <w:lang w:eastAsia="zh-CN"/>
-        </w:rPr>
-        <w:t>Search Content</w:t>
-      </w:r>
-      <w:bookmarkEnd w:id="18"/>
       <w:r>
         <w:rPr>
           <w:rFonts w:ascii="Bell MT" w:hAnsi="Bell MT"/>
@@ -6631,7 +7475,7 @@
           <w:lang w:eastAsia="zh-CN"/>
         </w:rPr>
       </w:pPr>
-      <w:bookmarkStart w:id="19" w:name="_Toc433229493"/>
+      <w:bookmarkStart w:id="18" w:name="_Toc434428574"/>
       <w:r>
         <w:rPr>
           <w:rFonts w:ascii="Bell MT" w:hAnsi="Bell MT"/>
@@ -6654,7 +7498,7 @@
         </w:rPr>
         <w:t>ook</w:t>
       </w:r>
-      <w:bookmarkEnd w:id="19"/>
+      <w:bookmarkEnd w:id="18"/>
       <w:r>
         <w:rPr>
           <w:rFonts w:ascii="Bell MT" w:hAnsi="Bell MT"/>
@@ -6785,6 +7629,7 @@
         </w:rPr>
         <w:t xml:space="preserve">ts to download - </w:t>
       </w:r>
+      <w:proofErr w:type="spellStart"/>
       <w:r>
         <w:rPr>
           <w:rFonts w:ascii="Bell MT" w:hAnsi="Bell MT"/>
@@ -6797,14 +7642,38 @@
           <w:rFonts w:ascii="Bell MT" w:hAnsi="Bell MT"/>
           <w:color w:val="000000"/>
         </w:rPr>
-        <w:t>obi, PDF or eP</w:t>
-      </w:r>
-      <w:r>
-        <w:rPr>
-          <w:rFonts w:ascii="Bell MT" w:hAnsi="Bell MT"/>
-          <w:color w:val="000000"/>
-        </w:rPr>
-        <w:t>ub.</w:t>
+        <w:t>obi</w:t>
+      </w:r>
+      <w:proofErr w:type="spellEnd"/>
+      <w:r>
+        <w:rPr>
+          <w:rFonts w:ascii="Bell MT" w:hAnsi="Bell MT"/>
+          <w:color w:val="000000"/>
+        </w:rPr>
+        <w:t xml:space="preserve">, PDF or </w:t>
+      </w:r>
+      <w:proofErr w:type="spellStart"/>
+      <w:r>
+        <w:rPr>
+          <w:rFonts w:ascii="Bell MT" w:hAnsi="Bell MT"/>
+          <w:color w:val="000000"/>
+        </w:rPr>
+        <w:t>eP</w:t>
+      </w:r>
+      <w:r>
+        <w:rPr>
+          <w:rFonts w:ascii="Bell MT" w:hAnsi="Bell MT"/>
+          <w:color w:val="000000"/>
+        </w:rPr>
+        <w:t>ub</w:t>
+      </w:r>
+      <w:proofErr w:type="spellEnd"/>
+      <w:r>
+        <w:rPr>
+          <w:rFonts w:ascii="Bell MT" w:hAnsi="Bell MT"/>
+          <w:color w:val="000000"/>
+        </w:rPr>
+        <w:t>.</w:t>
       </w:r>
     </w:p>
     <w:p>
@@ -6842,26 +7711,42 @@
           <w:lang w:eastAsia="zh-CN"/>
         </w:rPr>
       </w:pPr>
-      <w:bookmarkStart w:id="20" w:name="_Toc433229494"/>
+      <w:bookmarkStart w:id="19" w:name="_Toc434428575"/>
       <w:r>
         <w:rPr>
           <w:rFonts w:ascii="Bell MT" w:hAnsi="Bell MT"/>
           <w:lang w:eastAsia="zh-CN"/>
         </w:rPr>
-        <w:t>Buy .m</w:t>
-      </w:r>
+        <w:t>Buy .</w:t>
+      </w:r>
+      <w:proofErr w:type="spellStart"/>
       <w:r>
         <w:rPr>
           <w:rFonts w:ascii="Bell MT" w:hAnsi="Bell MT"/>
           <w:lang w:eastAsia="zh-CN"/>
         </w:rPr>
-        <w:t>obi e</w:t>
+        <w:t>m</w:t>
       </w:r>
       <w:r>
         <w:rPr>
           <w:rFonts w:ascii="Bell MT" w:hAnsi="Bell MT"/>
           <w:lang w:eastAsia="zh-CN"/>
         </w:rPr>
+        <w:t>obi</w:t>
+      </w:r>
+      <w:proofErr w:type="spellEnd"/>
+      <w:r>
+        <w:rPr>
+          <w:rFonts w:ascii="Bell MT" w:hAnsi="Bell MT"/>
+          <w:lang w:eastAsia="zh-CN"/>
+        </w:rPr>
+        <w:t xml:space="preserve"> e</w:t>
+      </w:r>
+      <w:r>
+        <w:rPr>
+          <w:rFonts w:ascii="Bell MT" w:hAnsi="Bell MT"/>
+          <w:lang w:eastAsia="zh-CN"/>
+        </w:rPr>
         <w:t>B</w:t>
       </w:r>
       <w:r>
@@ -6871,7 +7756,7 @@
         </w:rPr>
         <w:t>ook</w:t>
       </w:r>
-      <w:bookmarkEnd w:id="20"/>
+      <w:bookmarkEnd w:id="19"/>
       <w:r>
         <w:rPr>
           <w:rFonts w:ascii="Bell MT" w:hAnsi="Bell MT"/>
@@ -6915,6 +7800,7 @@
         </w:rPr>
         <w:t xml:space="preserve">ence, the visitor can have the </w:t>
       </w:r>
+      <w:proofErr w:type="spellStart"/>
       <w:r>
         <w:rPr>
           <w:rFonts w:ascii="Bell MT" w:hAnsi="Bell MT"/>
@@ -6927,7 +7813,15 @@
           <w:rFonts w:ascii="Bell MT" w:hAnsi="Bell MT"/>
           <w:color w:val="000000"/>
         </w:rPr>
-        <w:t>obi e</w:t>
+        <w:t>obi</w:t>
+      </w:r>
+      <w:proofErr w:type="spellEnd"/>
+      <w:r>
+        <w:rPr>
+          <w:rFonts w:ascii="Bell MT" w:hAnsi="Bell MT"/>
+          <w:color w:val="000000"/>
+        </w:rPr>
+        <w:t xml:space="preserve"> e</w:t>
       </w:r>
       <w:r>
         <w:rPr>
@@ -6950,6 +7844,7 @@
         </w:rPr>
         <w:t xml:space="preserve">o this the visitor selects buy </w:t>
       </w:r>
+      <w:proofErr w:type="spellStart"/>
       <w:r>
         <w:rPr>
           <w:rFonts w:ascii="Bell MT" w:hAnsi="Bell MT"/>
@@ -6962,7 +7857,15 @@
           <w:rFonts w:ascii="Bell MT" w:hAnsi="Bell MT"/>
           <w:color w:val="000000"/>
         </w:rPr>
-        <w:t>obi on the menu, and they’re redirected to Amazon to purchase the e</w:t>
+        <w:t>obi</w:t>
+      </w:r>
+      <w:proofErr w:type="spellEnd"/>
+      <w:r>
+        <w:rPr>
+          <w:rFonts w:ascii="Bell MT" w:hAnsi="Bell MT"/>
+          <w:color w:val="000000"/>
+        </w:rPr>
+        <w:t xml:space="preserve"> on the menu, and they’re redirected to Amazon to purchase the e</w:t>
       </w:r>
       <w:r>
         <w:rPr>
@@ -7052,6 +7955,7 @@
         </w:rPr>
         <w:t xml:space="preserve">: The visitor clicks on buy </w:t>
       </w:r>
+      <w:proofErr w:type="spellStart"/>
       <w:r>
         <w:rPr>
           <w:rFonts w:ascii="Bell MT" w:hAnsi="Bell MT"/>
@@ -7064,7 +7968,15 @@
           <w:rFonts w:ascii="Bell MT" w:hAnsi="Bell MT"/>
           <w:color w:val="000000"/>
         </w:rPr>
-        <w:t>obi e</w:t>
+        <w:t>obi</w:t>
+      </w:r>
+      <w:proofErr w:type="spellEnd"/>
+      <w:r>
+        <w:rPr>
+          <w:rFonts w:ascii="Bell MT" w:hAnsi="Bell MT"/>
+          <w:color w:val="000000"/>
+        </w:rPr>
+        <w:t xml:space="preserve"> e</w:t>
       </w:r>
       <w:r>
         <w:rPr>
@@ -7100,6 +8012,7 @@
         </w:rPr>
         <w:t xml:space="preserve">e amazon purchase page for the </w:t>
       </w:r>
+      <w:proofErr w:type="spellStart"/>
       <w:r>
         <w:rPr>
           <w:rFonts w:ascii="Bell MT" w:hAnsi="Bell MT"/>
@@ -7112,7 +8025,15 @@
           <w:rFonts w:ascii="Bell MT" w:hAnsi="Bell MT"/>
           <w:color w:val="000000"/>
         </w:rPr>
-        <w:t>obi e</w:t>
+        <w:t>obi</w:t>
+      </w:r>
+      <w:proofErr w:type="spellEnd"/>
+      <w:r>
+        <w:rPr>
+          <w:rFonts w:ascii="Bell MT" w:hAnsi="Bell MT"/>
+          <w:color w:val="000000"/>
+        </w:rPr>
+        <w:t xml:space="preserve"> e</w:t>
       </w:r>
       <w:r>
         <w:rPr>
@@ -7161,12 +8082,21 @@
         </w:rPr>
         <w:t xml:space="preserve">es a payment to amazon for the </w:t>
       </w:r>
-      <w:r>
-        <w:rPr>
-          <w:rFonts w:ascii="Bell MT" w:hAnsi="Bell MT"/>
-          <w:color w:val="000000"/>
-        </w:rPr>
-        <w:t>mobi eB</w:t>
+      <w:proofErr w:type="spellStart"/>
+      <w:r>
+        <w:rPr>
+          <w:rFonts w:ascii="Bell MT" w:hAnsi="Bell MT"/>
+          <w:color w:val="000000"/>
+        </w:rPr>
+        <w:t>mobi</w:t>
+      </w:r>
+      <w:proofErr w:type="spellEnd"/>
+      <w:r>
+        <w:rPr>
+          <w:rFonts w:ascii="Bell MT" w:hAnsi="Bell MT"/>
+          <w:color w:val="000000"/>
+        </w:rPr>
+        <w:t xml:space="preserve"> eB</w:t>
       </w:r>
       <w:r>
         <w:rPr>
@@ -7211,12 +8141,21 @@
         </w:rPr>
         <w:t xml:space="preserve">e amazon website sends the </w:t>
       </w:r>
-      <w:r>
-        <w:rPr>
-          <w:rFonts w:ascii="Bell MT" w:eastAsia="Times New Roman" w:hAnsi="Bell MT"/>
-          <w:color w:val="000000"/>
-        </w:rPr>
-        <w:t>mobi eB</w:t>
+      <w:proofErr w:type="spellStart"/>
+      <w:r>
+        <w:rPr>
+          <w:rFonts w:ascii="Bell MT" w:eastAsia="Times New Roman" w:hAnsi="Bell MT"/>
+          <w:color w:val="000000"/>
+        </w:rPr>
+        <w:t>mobi</w:t>
+      </w:r>
+      <w:proofErr w:type="spellEnd"/>
+      <w:r>
+        <w:rPr>
+          <w:rFonts w:ascii="Bell MT" w:eastAsia="Times New Roman" w:hAnsi="Bell MT"/>
+          <w:color w:val="000000"/>
+        </w:rPr>
+        <w:t xml:space="preserve"> eB</w:t>
       </w:r>
       <w:r>
         <w:rPr>
@@ -7241,7 +8180,7 @@
           <w:lang w:eastAsia="zh-CN"/>
         </w:rPr>
       </w:pPr>
-      <w:bookmarkStart w:id="21" w:name="_Toc433229495"/>
+      <w:bookmarkStart w:id="20" w:name="_Toc434428576"/>
       <w:r>
         <w:rPr>
           <w:rFonts w:ascii="Bell MT" w:hAnsi="Bell MT"/>
@@ -7249,7 +8188,7 @@
         </w:rPr>
         <w:t>Edit Content</w:t>
       </w:r>
-      <w:bookmarkEnd w:id="21"/>
+      <w:bookmarkEnd w:id="20"/>
       <w:r>
         <w:rPr>
           <w:rFonts w:ascii="Bell MT" w:hAnsi="Bell MT"/>
@@ -7462,7 +8401,7 @@
           <w:lang w:eastAsia="zh-CN"/>
         </w:rPr>
       </w:pPr>
-      <w:bookmarkStart w:id="22" w:name="_Toc433229496"/>
+      <w:bookmarkStart w:id="21" w:name="_Toc434428577"/>
       <w:r>
         <w:rPr>
           <w:rFonts w:ascii="Bell MT" w:hAnsi="Bell MT"/>
@@ -7470,7 +8409,7 @@
         </w:rPr>
         <w:t>Add Content</w:t>
       </w:r>
-      <w:bookmarkEnd w:id="22"/>
+      <w:bookmarkEnd w:id="21"/>
       <w:r>
         <w:rPr>
           <w:rFonts w:ascii="Bell MT" w:hAnsi="Bell MT"/>
@@ -7713,7 +8652,7 @@
           <w:lang w:eastAsia="zh-CN"/>
         </w:rPr>
       </w:pPr>
-      <w:bookmarkStart w:id="23" w:name="_Toc433229497"/>
+      <w:bookmarkStart w:id="22" w:name="_Toc434428578"/>
       <w:r>
         <w:rPr>
           <w:rFonts w:ascii="Bell MT" w:hAnsi="Bell MT"/>
@@ -7749,7 +8688,7 @@
         </w:rPr>
         <w:t>cenarios</w:t>
       </w:r>
-      <w:bookmarkEnd w:id="23"/>
+      <w:bookmarkEnd w:id="22"/>
     </w:p>
     <w:p>
       <w:pPr>
@@ -7759,7 +8698,7 @@
           <w:color w:val="000000"/>
         </w:rPr>
       </w:pPr>
-      <w:bookmarkStart w:id="24" w:name="_Toc433229498"/>
+      <w:bookmarkStart w:id="23" w:name="_Toc434428579"/>
       <w:r>
         <w:rPr>
           <w:rFonts w:ascii="Bell MT" w:hAnsi="Bell MT"/>
@@ -7781,7 +8720,7 @@
         </w:rPr>
         <w:t>A law student using the website.</w:t>
       </w:r>
-      <w:bookmarkEnd w:id="24"/>
+      <w:bookmarkEnd w:id="23"/>
     </w:p>
     <w:p>
       <w:pPr>
@@ -7964,7 +8903,7 @@
           <w:lang w:eastAsia="zh-CN"/>
         </w:rPr>
       </w:pPr>
-      <w:bookmarkStart w:id="25" w:name="_Toc433229499"/>
+      <w:bookmarkStart w:id="24" w:name="_Toc434428580"/>
       <w:r>
         <w:rPr>
           <w:rFonts w:ascii="Bell MT" w:hAnsi="Bell MT"/>
@@ -7986,7 +8925,7 @@
         </w:rPr>
         <w:t>The author edits content on the website.</w:t>
       </w:r>
-      <w:bookmarkEnd w:id="25"/>
+      <w:bookmarkEnd w:id="24"/>
     </w:p>
     <w:p>
       <w:pPr>
@@ -8243,8 +9182,25 @@
           <w:rFonts w:ascii="Bell MT" w:eastAsia="Times New Roman" w:hAnsi="Bell MT"/>
           <w:color w:val="000000"/>
         </w:rPr>
-        <w:t xml:space="preserve">HTML from the website and convert it to other formats like PDF, ePub and </w:t>
-      </w:r>
+        <w:t xml:space="preserve">HTML from the website and convert it to other formats like PDF, </w:t>
+      </w:r>
+      <w:proofErr w:type="spellStart"/>
+      <w:r>
+        <w:rPr>
+          <w:rFonts w:ascii="Bell MT" w:eastAsia="Times New Roman" w:hAnsi="Bell MT"/>
+          <w:color w:val="000000"/>
+        </w:rPr>
+        <w:t>ePub</w:t>
+      </w:r>
+      <w:proofErr w:type="spellEnd"/>
+      <w:r>
+        <w:rPr>
+          <w:rFonts w:ascii="Bell MT" w:eastAsia="Times New Roman" w:hAnsi="Bell MT"/>
+          <w:color w:val="000000"/>
+        </w:rPr>
+        <w:t xml:space="preserve"> and </w:t>
+      </w:r>
+      <w:proofErr w:type="spellStart"/>
       <w:r>
         <w:rPr>
           <w:rFonts w:ascii="Bell MT" w:eastAsia="Times New Roman" w:hAnsi="Bell MT"/>
@@ -8257,7 +9213,15 @@
           <w:rFonts w:ascii="Bell MT" w:eastAsia="Times New Roman" w:hAnsi="Bell MT"/>
           <w:color w:val="000000"/>
         </w:rPr>
-        <w:t xml:space="preserve">obi and the website will be updated with the links for downloads. </w:t>
+        <w:t>obi</w:t>
+      </w:r>
+      <w:proofErr w:type="spellEnd"/>
+      <w:r>
+        <w:rPr>
+          <w:rFonts w:ascii="Bell MT" w:eastAsia="Times New Roman" w:hAnsi="Bell MT"/>
+          <w:color w:val="000000"/>
+        </w:rPr>
+        <w:t xml:space="preserve"> and the website will be updated with the links for downloads. </w:t>
       </w:r>
     </w:p>
     <w:p>
@@ -8269,7 +9233,7 @@
           <w:lang w:eastAsia="zh-CN"/>
         </w:rPr>
       </w:pPr>
-      <w:bookmarkStart w:id="26" w:name="_Toc433229500"/>
+      <w:bookmarkStart w:id="25" w:name="_Toc434428581"/>
       <w:r>
         <w:rPr>
           <w:rFonts w:ascii="Bell MT" w:hAnsi="Bell MT"/>
@@ -8284,7 +9248,7 @@
         </w:rPr>
         <w:t>Visitor wishes to download an e-book</w:t>
       </w:r>
-      <w:bookmarkEnd w:id="26"/>
+      <w:bookmarkEnd w:id="25"/>
     </w:p>
     <w:p>
       <w:pPr>
@@ -8424,7 +9388,23 @@
           <w:rFonts w:ascii="Bell MT" w:hAnsi="Bell MT"/>
           <w:color w:val="000000"/>
         </w:rPr>
-        <w:t>4.   Based on the the type of e-book Gordon clicks on one of the following</w:t>
+        <w:t xml:space="preserve">4.   Based on the </w:t>
+      </w:r>
+      <w:proofErr w:type="spellStart"/>
+      <w:r>
+        <w:rPr>
+          <w:rFonts w:ascii="Bell MT" w:hAnsi="Bell MT"/>
+          <w:color w:val="000000"/>
+        </w:rPr>
+        <w:t>the</w:t>
+      </w:r>
+      <w:proofErr w:type="spellEnd"/>
+      <w:r>
+        <w:rPr>
+          <w:rFonts w:ascii="Bell MT" w:hAnsi="Bell MT"/>
+          <w:color w:val="000000"/>
+        </w:rPr>
+        <w:t xml:space="preserve"> type of e-book Gordon clicks on one of the following</w:t>
       </w:r>
     </w:p>
     <w:p>
@@ -8460,8 +9440,17 @@
           <w:rFonts w:ascii="Bell MT" w:hAnsi="Bell MT"/>
           <w:color w:val="000000"/>
         </w:rPr>
-        <w:t>b.   basic_legal_citation.epub</w:t>
-      </w:r>
+        <w:t>b.   </w:t>
+      </w:r>
+      <w:proofErr w:type="spellStart"/>
+      <w:r>
+        <w:rPr>
+          <w:rFonts w:ascii="Bell MT" w:hAnsi="Bell MT"/>
+          <w:color w:val="000000"/>
+        </w:rPr>
+        <w:t>basic_legal_citation.epub</w:t>
+      </w:r>
+      <w:proofErr w:type="spellEnd"/>
     </w:p>
     <w:p>
       <w:pPr>
@@ -8510,7 +9499,7 @@
           <w:lang w:eastAsia="zh-CN"/>
         </w:rPr>
       </w:pPr>
-      <w:bookmarkStart w:id="27" w:name="_Toc433229501"/>
+      <w:bookmarkStart w:id="26" w:name="_Toc434428582"/>
       <w:r>
         <w:rPr>
           <w:rFonts w:ascii="Bell MT" w:hAnsi="Bell MT"/>
@@ -8539,7 +9528,7 @@
         </w:rPr>
         <w:t>Author, Prof Martin wants to generate all formats of e-books</w:t>
       </w:r>
-      <w:bookmarkEnd w:id="27"/>
+      <w:bookmarkEnd w:id="26"/>
     </w:p>
     <w:p>
       <w:pPr>
@@ -8873,7 +9862,7 @@
           <w:rFonts w:ascii="Bell MT" w:hAnsi="Bell MT"/>
         </w:rPr>
       </w:pPr>
-      <w:bookmarkStart w:id="28" w:name="_Toc433229502"/>
+      <w:bookmarkStart w:id="27" w:name="_Toc434428583"/>
       <w:r>
         <w:rPr>
           <w:rFonts w:ascii="Bell MT" w:hAnsi="Bell MT"/>
@@ -8889,24 +9878,24 @@
         </w:rPr>
         <w:t>Design</w:t>
       </w:r>
+      <w:bookmarkEnd w:id="27"/>
+    </w:p>
+    <w:p>
+      <w:pPr>
+        <w:pStyle w:val="Heading2"/>
+        <w:rPr>
+          <w:rFonts w:ascii="Bell MT" w:hAnsi="Bell MT"/>
+        </w:rPr>
+      </w:pPr>
+      <w:bookmarkStart w:id="28" w:name="_Toc434428584"/>
+      <w:r>
+        <w:rPr>
+          <w:rFonts w:ascii="Bell MT" w:hAnsi="Bell MT"/>
+          <w:lang w:eastAsia="zh-CN"/>
+        </w:rPr>
+        <w:t>System Architecture</w:t>
+      </w:r>
       <w:bookmarkEnd w:id="28"/>
-    </w:p>
-    <w:p>
-      <w:pPr>
-        <w:pStyle w:val="Heading2"/>
-        <w:rPr>
-          <w:rFonts w:ascii="Bell MT" w:hAnsi="Bell MT"/>
-        </w:rPr>
-      </w:pPr>
-      <w:bookmarkStart w:id="29" w:name="_Toc433229503"/>
-      <w:r>
-        <w:rPr>
-          <w:rFonts w:ascii="Bell MT" w:hAnsi="Bell MT"/>
-          <w:lang w:eastAsia="zh-CN"/>
-        </w:rPr>
-        <w:t>System Architecture</w:t>
-      </w:r>
-      <w:bookmarkEnd w:id="29"/>
     </w:p>
     <w:p>
       <w:pPr>
@@ -9010,19 +9999,39 @@
           <w:szCs w:val="24"/>
           <w:lang w:eastAsia="en-US"/>
         </w:rPr>
-        <w:t>Additionally, the clients can also request to download different publishing formats - PDF, ePub, etc., stored on the server.</w:t>
-      </w:r>
-    </w:p>
-    <w:p>
-      <w:pPr>
-        <w:pStyle w:val="NoSpacing"/>
-        <w:jc w:val="both"/>
+        <w:t xml:space="preserve">Additionally, the clients can also request to download different publishing formats - PDF, </w:t>
+      </w:r>
+      <w:proofErr w:type="spellStart"/>
+      <w:r>
         <w:rPr>
           <w:rFonts w:ascii="Bell MT" w:hAnsi="Bell MT" w:cs="Times New Roman"/>
           <w:sz w:val="24"/>
           <w:szCs w:val="24"/>
           <w:lang w:eastAsia="en-US"/>
         </w:rPr>
+        <w:t>ePub</w:t>
+      </w:r>
+      <w:proofErr w:type="spellEnd"/>
+      <w:r>
+        <w:rPr>
+          <w:rFonts w:ascii="Bell MT" w:hAnsi="Bell MT" w:cs="Times New Roman"/>
+          <w:sz w:val="24"/>
+          <w:szCs w:val="24"/>
+          <w:lang w:eastAsia="en-US"/>
+        </w:rPr>
+        <w:t>, etc., stored on the server.</w:t>
+      </w:r>
+    </w:p>
+    <w:p>
+      <w:pPr>
+        <w:pStyle w:val="NoSpacing"/>
+        <w:jc w:val="both"/>
+        <w:rPr>
+          <w:rFonts w:ascii="Bell MT" w:hAnsi="Bell MT" w:cs="Times New Roman"/>
+          <w:sz w:val="24"/>
+          <w:szCs w:val="24"/>
+          <w:lang w:eastAsia="en-US"/>
+        </w:rPr>
       </w:pPr>
     </w:p>
     <w:p>
@@ -9032,7 +10041,7 @@
           <w:rFonts w:ascii="Bell MT" w:hAnsi="Bell MT"/>
         </w:rPr>
       </w:pPr>
-      <w:bookmarkStart w:id="30" w:name="_Toc433229504"/>
+      <w:bookmarkStart w:id="29" w:name="_Toc434428585"/>
       <w:r>
         <w:rPr>
           <w:rFonts w:ascii="Bell MT" w:hAnsi="Bell MT"/>
@@ -9040,7 +10049,7 @@
         </w:rPr>
         <w:t>Workflow</w:t>
       </w:r>
-      <w:bookmarkEnd w:id="30"/>
+      <w:bookmarkEnd w:id="29"/>
     </w:p>
     <w:p>
       <w:pPr>
@@ -9065,7 +10074,49 @@
         <w:rPr>
           <w:rFonts w:ascii="Bell MT" w:hAnsi="Bell MT"/>
         </w:rPr>
-        <w:t>The author uses DreamWeaver, a web design tool and HTML and CSS editor, to add or edit pages stored on the server. Additionally, the server allows the author to trigger a creation of PDF, ePub or mobi format from the H</w:t>
+        <w:t xml:space="preserve">The author uses </w:t>
+      </w:r>
+      <w:proofErr w:type="spellStart"/>
+      <w:r>
+        <w:rPr>
+          <w:rFonts w:ascii="Bell MT" w:hAnsi="Bell MT"/>
+        </w:rPr>
+        <w:t>DreamWeaver</w:t>
+      </w:r>
+      <w:proofErr w:type="spellEnd"/>
+      <w:r>
+        <w:rPr>
+          <w:rFonts w:ascii="Bell MT" w:hAnsi="Bell MT"/>
+        </w:rPr>
+        <w:t xml:space="preserve">, a web design tool and HTML and CSS editor, to add or edit pages stored on the server. Additionally, the server allows the author to trigger a creation of PDF, </w:t>
+      </w:r>
+      <w:proofErr w:type="spellStart"/>
+      <w:r>
+        <w:rPr>
+          <w:rFonts w:ascii="Bell MT" w:hAnsi="Bell MT"/>
+        </w:rPr>
+        <w:t>ePub</w:t>
+      </w:r>
+      <w:proofErr w:type="spellEnd"/>
+      <w:r>
+        <w:rPr>
+          <w:rFonts w:ascii="Bell MT" w:hAnsi="Bell MT"/>
+        </w:rPr>
+        <w:t xml:space="preserve"> or </w:t>
+      </w:r>
+      <w:proofErr w:type="spellStart"/>
+      <w:r>
+        <w:rPr>
+          <w:rFonts w:ascii="Bell MT" w:hAnsi="Bell MT"/>
+        </w:rPr>
+        <w:t>mobi</w:t>
+      </w:r>
+      <w:proofErr w:type="spellEnd"/>
+      <w:r>
+        <w:rPr>
+          <w:rFonts w:ascii="Bell MT" w:hAnsi="Bell MT"/>
+        </w:rPr>
+        <w:t xml:space="preserve"> format from the H</w:t>
       </w:r>
       <w:r>
         <w:rPr>
@@ -9120,7 +10171,21 @@
           <w:rFonts w:ascii="Bell MT" w:hAnsi="Bell MT"/>
         </w:rPr>
         <w:br/>
-        <w:t>The choice of DreamWeaver was made because the author is already familiar with it and he’s used to uploading HTML pages to the server.</w:t>
+        <w:t xml:space="preserve">The choice of </w:t>
+      </w:r>
+      <w:proofErr w:type="spellStart"/>
+      <w:r>
+        <w:rPr>
+          <w:rFonts w:ascii="Bell MT" w:hAnsi="Bell MT"/>
+        </w:rPr>
+        <w:t>DreamWeaver</w:t>
+      </w:r>
+      <w:proofErr w:type="spellEnd"/>
+      <w:r>
+        <w:rPr>
+          <w:rFonts w:ascii="Bell MT" w:hAnsi="Bell MT"/>
+        </w:rPr>
+        <w:t xml:space="preserve"> was made because the author is already familiar with it and he’s used to uploading HTML pages to the server.</w:t>
       </w:r>
     </w:p>
     <w:p>
@@ -9165,7 +10230,7 @@
                     </pic:cNvPicPr>
                   </pic:nvPicPr>
                   <pic:blipFill>
-                    <a:blip r:embed="rId17">
+                    <a:blip r:embed="rId18">
                       <a:extLst>
                         <a:ext uri="{28A0092B-C50C-407E-A947-70E740481C1C}">
                           <a14:useLocalDpi xmlns:a14="http://schemas.microsoft.com/office/drawing/2010/main" val="0"/>
@@ -9232,7 +10297,7 @@
           <w:rFonts w:ascii="Bell MT" w:hAnsi="Bell MT"/>
         </w:rPr>
       </w:pPr>
-      <w:bookmarkStart w:id="31" w:name="_Toc433229505"/>
+      <w:bookmarkStart w:id="30" w:name="_Toc434428586"/>
       <w:r>
         <w:rPr>
           <w:rFonts w:ascii="Bell MT" w:hAnsi="Bell MT"/>
@@ -9254,7 +10319,7 @@
         </w:rPr>
         <w:t>s</w:t>
       </w:r>
-      <w:bookmarkEnd w:id="31"/>
+      <w:bookmarkEnd w:id="30"/>
     </w:p>
     <w:p>
       <w:pPr>
@@ -9413,7 +10478,7 @@
                     </pic:cNvPicPr>
                   </pic:nvPicPr>
                   <pic:blipFill>
-                    <a:blip r:embed="rId18" cstate="print">
+                    <a:blip r:embed="rId19" cstate="print">
                       <a:extLst>
                         <a:ext uri="{28A0092B-C50C-407E-A947-70E740481C1C}">
                           <a14:useLocalDpi xmlns:a14="http://schemas.microsoft.com/office/drawing/2010/main" val="0"/>
@@ -9516,7 +10581,7 @@
                     </pic:cNvPicPr>
                   </pic:nvPicPr>
                   <pic:blipFill>
-                    <a:blip r:embed="rId19" cstate="print">
+                    <a:blip r:embed="rId20" cstate="print">
                       <a:extLst>
                         <a:ext uri="{28A0092B-C50C-407E-A947-70E740481C1C}">
                           <a14:useLocalDpi xmlns:a14="http://schemas.microsoft.com/office/drawing/2010/main" val="0"/>
@@ -9624,7 +10689,7 @@
                     </pic:cNvPicPr>
                   </pic:nvPicPr>
                   <pic:blipFill>
-                    <a:blip r:embed="rId20">
+                    <a:blip r:embed="rId21">
                       <a:extLst>
                         <a:ext uri="{28A0092B-C50C-407E-A947-70E740481C1C}">
                           <a14:useLocalDpi xmlns:a14="http://schemas.microsoft.com/office/drawing/2010/main" val="0"/>
@@ -9762,7 +10827,7 @@
                     </pic:cNvPicPr>
                   </pic:nvPicPr>
                   <pic:blipFill>
-                    <a:blip r:embed="rId21">
+                    <a:blip r:embed="rId22">
                       <a:extLst>
                         <a:ext uri="{28A0092B-C50C-407E-A947-70E740481C1C}">
                           <a14:useLocalDpi xmlns:a14="http://schemas.microsoft.com/office/drawing/2010/main" val="0"/>
@@ -9892,7 +10957,7 @@
                     </pic:cNvPicPr>
                   </pic:nvPicPr>
                   <pic:blipFill>
-                    <a:blip r:embed="rId22">
+                    <a:blip r:embed="rId23">
                       <a:extLst>
                         <a:ext uri="{28A0092B-C50C-407E-A947-70E740481C1C}">
                           <a14:useLocalDpi xmlns:a14="http://schemas.microsoft.com/office/drawing/2010/main" val="0"/>
@@ -9968,7 +11033,7 @@
           <w:rFonts w:ascii="Bell MT" w:hAnsi="Bell MT"/>
         </w:rPr>
       </w:pPr>
-      <w:bookmarkStart w:id="32" w:name="_Toc433229506"/>
+      <w:bookmarkStart w:id="31" w:name="_Toc434428587"/>
       <w:r>
         <w:rPr>
           <w:rFonts w:ascii="Bell MT" w:hAnsi="Bell MT"/>
@@ -9976,7 +11041,7 @@
         </w:rPr>
         <w:t>Generic File generator</w:t>
       </w:r>
-      <w:bookmarkEnd w:id="32"/>
+      <w:bookmarkEnd w:id="31"/>
     </w:p>
     <w:p>
       <w:pPr>
@@ -10001,7 +11066,21 @@
         <w:rPr>
           <w:rFonts w:ascii="Bell MT" w:hAnsi="Bell MT"/>
         </w:rPr>
-        <w:t xml:space="preserve">The file generator is to convert HTML pages into various publishing formats viz. PDF and ePub. A lot of converter tools were researched for use in this project. But, all of them had pitfalls and need to be customized for use in this project. </w:t>
+        <w:t xml:space="preserve">The file generator is to convert HTML pages into various publishing formats viz. PDF and </w:t>
+      </w:r>
+      <w:proofErr w:type="spellStart"/>
+      <w:r>
+        <w:rPr>
+          <w:rFonts w:ascii="Bell MT" w:hAnsi="Bell MT"/>
+        </w:rPr>
+        <w:t>ePub</w:t>
+      </w:r>
+      <w:proofErr w:type="spellEnd"/>
+      <w:r>
+        <w:rPr>
+          <w:rFonts w:ascii="Bell MT" w:hAnsi="Bell MT"/>
+        </w:rPr>
+        <w:t xml:space="preserve">. A lot of converter tools were researched for use in this project. But, all of them had pitfalls and need to be customized for use in this project. </w:t>
       </w:r>
     </w:p>
     <w:p>
@@ -10094,7 +11173,15 @@
         <w:rPr>
           <w:rFonts w:ascii="Bell MT" w:hAnsi="Bell MT"/>
         </w:rPr>
-        <w:t xml:space="preserve">Calibre </w:t>
+        <w:t>Cal</w:t>
+      </w:r>
+      <w:bookmarkStart w:id="32" w:name="_GoBack"/>
+      <w:bookmarkEnd w:id="32"/>
+      <w:r>
+        <w:rPr>
+          <w:rFonts w:ascii="Bell MT" w:hAnsi="Bell MT"/>
+        </w:rPr>
+        <w:t xml:space="preserve">ibre </w:t>
       </w:r>
       <w:r>
         <w:rPr>
@@ -10140,8 +11227,28 @@
       <w:r>
         <w:rPr>
           <w:rFonts w:ascii="Bell MT" w:hAnsi="Bell MT"/>
-        </w:rPr>
-        <w:t>Html-pdf - can only convert to the PDF format</w:t>
+          <w:b/>
+        </w:rPr>
+        <w:t>Html</w:t>
+      </w:r>
+      <w:r>
+        <w:rPr>
+          <w:rFonts w:ascii="Bell MT" w:hAnsi="Bell MT"/>
+        </w:rPr>
+        <w:t>-</w:t>
+      </w:r>
+      <w:r>
+        <w:rPr>
+          <w:rFonts w:ascii="Bell MT" w:hAnsi="Bell MT"/>
+          <w:b/>
+        </w:rPr>
+        <w:t>pdf</w:t>
+      </w:r>
+      <w:r>
+        <w:rPr>
+          <w:rFonts w:ascii="Bell MT" w:hAnsi="Bell MT"/>
+        </w:rPr>
+        <w:t xml:space="preserve"> - can only convert to the PDF format</w:t>
       </w:r>
     </w:p>
     <w:p>
@@ -10158,15 +11265,36 @@
       <w:r>
         <w:rPr>
           <w:rFonts w:ascii="Bell MT" w:hAnsi="Bell MT"/>
-        </w:rPr>
-        <w:t xml:space="preserve">Softcover - a generic framework that has been designed for book publishing. This framework allows easy authoring of a book and subsequent conversion to PDF, HTML </w:t>
+          <w:b/>
+        </w:rPr>
+        <w:t>Softcover</w:t>
+      </w:r>
+      <w:r>
+        <w:rPr>
+          <w:rFonts w:ascii="Bell MT" w:hAnsi="Bell MT"/>
+        </w:rPr>
+        <w:t xml:space="preserve"> - a generic framework that has been designed for book publishing. This framework allows easy authoring of a book and subsequent conversion to PDF, HTML </w:t>
       </w:r>
       <w:r>
         <w:rPr>
           <w:rFonts w:ascii="Bell MT" w:hAnsi="Bell MT"/>
         </w:rPr>
         <w:lastRenderedPageBreak/>
-        <w:t>website and ePub. The design layouts were consistent across sources too. But, this tool requires the author to write his book using Latex and this stymied its use in our project.</w:t>
+        <w:t xml:space="preserve">website and </w:t>
+      </w:r>
+      <w:proofErr w:type="spellStart"/>
+      <w:r>
+        <w:rPr>
+          <w:rFonts w:ascii="Bell MT" w:hAnsi="Bell MT"/>
+        </w:rPr>
+        <w:t>ePub</w:t>
+      </w:r>
+      <w:proofErr w:type="spellEnd"/>
+      <w:r>
+        <w:rPr>
+          <w:rFonts w:ascii="Bell MT" w:hAnsi="Bell MT"/>
+        </w:rPr>
+        <w:t>. The design layouts were consistent across sources too. But, this tool requires the author to write his book using Latex and this stymied its use in our project.</w:t>
       </w:r>
     </w:p>
     <w:p>
@@ -10183,8 +11311,15 @@
       <w:r>
         <w:rPr>
           <w:rFonts w:ascii="Bell MT" w:hAnsi="Bell MT"/>
-        </w:rPr>
-        <w:t>Calibre - a very powerful tool with a lot of configuration options. But, since the existing LII site has a lot of tags like &lt;iframe&gt; and large tables, there were in-consistent styles and overlapping of text with tables in the converted PDF.</w:t>
+          <w:b/>
+        </w:rPr>
+        <w:t>Calibre</w:t>
+      </w:r>
+      <w:r>
+        <w:rPr>
+          <w:rFonts w:ascii="Bell MT" w:hAnsi="Bell MT"/>
+        </w:rPr>
+        <w:t xml:space="preserve"> - a very powerful tool with a lot of configuration options. But, since the existing LII site has a lot of tags like &lt;iframe&gt; and large tables, there were in-consistent styles and overlapping of text with tables in the converted PDF.</w:t>
       </w:r>
     </w:p>
     <w:p>
@@ -10286,7 +11421,7 @@
           <w:rFonts w:ascii="Bell MT" w:hAnsi="Bell MT"/>
         </w:rPr>
       </w:pPr>
-      <w:bookmarkStart w:id="33" w:name="_Toc433229507"/>
+      <w:bookmarkStart w:id="33" w:name="_Toc434428588"/>
       <w:r>
         <w:rPr>
           <w:rFonts w:ascii="Bell MT" w:hAnsi="Bell MT"/>
@@ -10315,7 +11450,23 @@
           <w:rFonts w:ascii="Bell MT" w:hAnsi="Bell MT"/>
           <w:color w:val="000000"/>
         </w:rPr>
-        <w:t>As we have decided earlier, we are following spiral development model for our current standing. The team is on the expected schedule. In the first iteration, the team has clear understanding of the requirements defined by consultation with the client to establish the application. In addition, the team has built prototypes for an interactive and mobile friendly website and a converter from HTML files to PDF and ePub files. Before starting the second iteration, a u</w:t>
+        <w:t xml:space="preserve">As we have decided earlier, we are following spiral development model for our current standing. The team is on the expected schedule. In the first iteration, the team has clear understanding of the requirements defined by consultation with the client to establish the application. In addition, the team has built prototypes for an interactive and mobile friendly website and a converter from HTML files to PDF and </w:t>
+      </w:r>
+      <w:proofErr w:type="spellStart"/>
+      <w:r>
+        <w:rPr>
+          <w:rFonts w:ascii="Bell MT" w:hAnsi="Bell MT"/>
+          <w:color w:val="000000"/>
+        </w:rPr>
+        <w:t>ePub</w:t>
+      </w:r>
+      <w:proofErr w:type="spellEnd"/>
+      <w:r>
+        <w:rPr>
+          <w:rFonts w:ascii="Bell MT" w:hAnsi="Bell MT"/>
+          <w:color w:val="000000"/>
+        </w:rPr>
+        <w:t xml:space="preserve"> files. Before starting the second iteration, a u</w:t>
       </w:r>
       <w:r>
         <w:rPr>
@@ -10779,7 +11930,7 @@
           <w:lang w:eastAsia="zh-CN"/>
         </w:rPr>
       </w:pPr>
-      <w:bookmarkStart w:id="34" w:name="_Toc433229508"/>
+      <w:bookmarkStart w:id="34" w:name="_Toc434428589"/>
       <w:r>
         <w:rPr>
           <w:rFonts w:ascii="Bell MT" w:hAnsi="Bell MT"/>
@@ -10787,6 +11938,7 @@
         </w:rPr>
         <w:t>User Testing</w:t>
       </w:r>
+      <w:bookmarkEnd w:id="34"/>
     </w:p>
     <w:p>
       <w:pPr>
@@ -10822,7 +11974,23 @@
           <w:rFonts w:ascii="Bell MT" w:eastAsia="Times New Roman" w:hAnsi="Bell MT"/>
           <w:color w:val="000000"/>
         </w:rPr>
-        <w:t xml:space="preserve"> and glanced over the conversion to ePub and PDF using calibre. To create interactivity, the team removed the &lt;iframes&gt; from the website and created a new expand-collapse panel to replace them. </w:t>
+        <w:t xml:space="preserve"> and glanced over the conversion to </w:t>
+      </w:r>
+      <w:proofErr w:type="spellStart"/>
+      <w:r>
+        <w:rPr>
+          <w:rFonts w:ascii="Bell MT" w:eastAsia="Times New Roman" w:hAnsi="Bell MT"/>
+          <w:color w:val="000000"/>
+        </w:rPr>
+        <w:t>ePub</w:t>
+      </w:r>
+      <w:proofErr w:type="spellEnd"/>
+      <w:r>
+        <w:rPr>
+          <w:rFonts w:ascii="Bell MT" w:eastAsia="Times New Roman" w:hAnsi="Bell MT"/>
+          <w:color w:val="000000"/>
+        </w:rPr>
+        <w:t xml:space="preserve"> and PDF using calibre. To create interactivity, the team removed the &lt;iframes&gt; from the website and created a new expand-collapse panel to replace them. </w:t>
       </w:r>
     </w:p>
     <w:p>
@@ -11048,6 +12216,7 @@
           <w:lang w:eastAsia="zh-CN"/>
         </w:rPr>
       </w:pPr>
+      <w:bookmarkStart w:id="35" w:name="_Toc434428590"/>
       <w:r>
         <w:rPr>
           <w:rFonts w:ascii="Bell MT" w:hAnsi="Bell MT"/>
@@ -11060,7 +12229,7 @@
         </w:rPr>
         <w:t>Table &amp; Gantt Chart</w:t>
       </w:r>
-      <w:bookmarkEnd w:id="34"/>
+      <w:bookmarkEnd w:id="35"/>
     </w:p>
     <w:p>
       <w:pPr>
@@ -11136,10 +12305,10 @@
         </w:rPr>
         <w:lastRenderedPageBreak/>
         <w:drawing>
-          <wp:inline distT="0" distB="0" distL="0" distR="0" wp14:anchorId="7825DF7B" wp14:editId="138D9691">
-            <wp:extent cx="5943600" cy="2915920"/>
-            <wp:effectExtent l="0" t="0" r="0" b="0"/>
-            <wp:docPr id="2" name="Picture 2"/>
+          <wp:inline distT="0" distB="0" distL="0" distR="0" wp14:anchorId="4C069E88" wp14:editId="54007563">
+            <wp:extent cx="5943600" cy="2908300"/>
+            <wp:effectExtent l="0" t="0" r="0" b="6350"/>
+            <wp:docPr id="4" name="Picture 4"/>
             <wp:cNvGraphicFramePr>
               <a:graphicFrameLocks xmlns:a="http://schemas.openxmlformats.org/drawingml/2006/main" noChangeAspect="1"/>
             </wp:cNvGraphicFramePr>
@@ -11147,11 +12316,11 @@
               <a:graphicData uri="http://schemas.openxmlformats.org/drawingml/2006/picture">
                 <pic:pic xmlns:pic="http://schemas.openxmlformats.org/drawingml/2006/picture">
                   <pic:nvPicPr>
-                    <pic:cNvPr id="2" name="gannttable.png"/>
+                    <pic:cNvPr id="4" name="gannttable.png"/>
                     <pic:cNvPicPr/>
                   </pic:nvPicPr>
                   <pic:blipFill>
-                    <a:blip r:embed="rId23">
+                    <a:blip r:embed="rId24">
                       <a:extLst>
                         <a:ext uri="{28A0092B-C50C-407E-A947-70E740481C1C}">
                           <a14:useLocalDpi xmlns:a14="http://schemas.microsoft.com/office/drawing/2010/main" val="0"/>
@@ -11165,7 +12334,7 @@
                   <pic:spPr>
                     <a:xfrm>
                       <a:off x="0" y="0"/>
-                      <a:ext cx="5943600" cy="2915920"/>
+                      <a:ext cx="5943600" cy="2908300"/>
                     </a:xfrm>
                     <a:prstGeom prst="rect">
                       <a:avLst/>
@@ -11255,10 +12424,10 @@
         </w:rPr>
         <w:lastRenderedPageBreak/>
         <w:drawing>
-          <wp:inline distT="0" distB="0" distL="0" distR="0" wp14:anchorId="091C7E72" wp14:editId="0AE90DC3">
+          <wp:inline distT="0" distB="0" distL="0" distR="0" wp14:anchorId="23B3088F" wp14:editId="708BCB77">
             <wp:extent cx="5943600" cy="7842885"/>
             <wp:effectExtent l="0" t="0" r="0" b="5715"/>
-            <wp:docPr id="10" name="Picture 10"/>
+            <wp:docPr id="1" name="Picture 1"/>
             <wp:cNvGraphicFramePr>
               <a:graphicFrameLocks xmlns:a="http://schemas.openxmlformats.org/drawingml/2006/main" noChangeAspect="1"/>
             </wp:cNvGraphicFramePr>
@@ -11266,11 +12435,11 @@
               <a:graphicData uri="http://schemas.openxmlformats.org/drawingml/2006/picture">
                 <pic:pic xmlns:pic="http://schemas.openxmlformats.org/drawingml/2006/picture">
                   <pic:nvPicPr>
-                    <pic:cNvPr id="10" name="image001.png"/>
+                    <pic:cNvPr id="1" name="image001.png"/>
                     <pic:cNvPicPr/>
                   </pic:nvPicPr>
                   <pic:blipFill>
-                    <a:blip r:embed="rId24">
+                    <a:blip r:embed="rId25">
                       <a:extLst>
                         <a:ext uri="{28A0092B-C50C-407E-A947-70E740481C1C}">
                           <a14:useLocalDpi xmlns:a14="http://schemas.microsoft.com/office/drawing/2010/main" val="0"/>
@@ -11350,7 +12519,7 @@
       <w:proofErr w:type="gramEnd"/>
     </w:p>
     <w:sectPr>
-      <w:headerReference w:type="first" r:id="rId25"/>
+      <w:headerReference w:type="first" r:id="rId26"/>
       <w:pgSz w:w="12240" w:h="15840"/>
       <w:pgMar w:top="1440" w:right="1440" w:bottom="1440" w:left="1440" w:header="720" w:footer="720" w:gutter="0"/>
       <w:cols w:space="720"/>
@@ -11451,7 +12620,7 @@
         <w:rStyle w:val="PageNumber"/>
         <w:noProof/>
       </w:rPr>
-      <w:t>4</w:t>
+      <w:t>21</w:t>
     </w:r>
     <w:r>
       <w:rPr>
@@ -16824,7 +17993,7 @@
 </file>
 
 <file path=customXml/itemProps3.xml><?xml version="1.0" encoding="utf-8"?>
-<ds:datastoreItem xmlns:ds="http://schemas.openxmlformats.org/officeDocument/2006/customXml" ds:itemID="{43A20DE9-3DAB-40EF-ACED-DE1E8E9977FF}">
+<ds:datastoreItem xmlns:ds="http://schemas.openxmlformats.org/officeDocument/2006/customXml" ds:itemID="{5B30DEEF-B753-4848-8835-2488D6593423}">
   <ds:schemaRefs>
     <ds:schemaRef ds:uri="http://schemas.openxmlformats.org/officeDocument/2006/bibliography"/>
   </ds:schemaRefs>

</xml_diff>

<commit_message>
Updated the report with screenshots and Gantt Chart. Added a few comments wherever not sure of what to add.
Change-Id: Ifb3afb855afe187177c0e81000f43477a584f4c6
Signed-off-by: DeviSnigdhaM <dm754@cornell.edu>
</commit_message>
<xml_diff>
--- a/Reports/Basic_Legal_Citation_Report.docx
+++ b/Reports/Basic_Legal_Citation_Report.docx
@@ -411,6 +411,7 @@
                               <w:calendar w:val="gregorian"/>
                             </w:date>
                           </w:sdtPr>
+                          <w:sdtEndPr/>
                           <w:sdtContent>
                             <w:p>
                               <w:pPr>
@@ -459,6 +460,7 @@
                               <w:dataBinding w:prefixMappings="xmlns:ns0='http://schemas.openxmlformats.org/officeDocument/2006/extended-properties' " w:xpath="/ns0:Properties[1]/ns0:Company[1]" w:storeItemID="{6668398D-A668-4E3E-A5EB-62B293D839F1}"/>
                               <w:text/>
                             </w:sdtPr>
+                            <w:sdtEndPr/>
                             <w:sdtContent>
                               <w:r>
                                 <w:rPr>
@@ -489,6 +491,7 @@
                               <w:dataBinding w:prefixMappings="xmlns:ns0='http://schemas.microsoft.com/office/2006/coverPageProps' " w:xpath="/ns0:CoverPageProperties[1]/ns0:CompanyAddress[1]" w:storeItemID="{55AF091B-3C7A-41E3-B477-F2FDAA23CFDA}"/>
                               <w:text/>
                             </w:sdtPr>
+                            <w:sdtEndPr/>
                             <w:sdtContent>
                               <w:r>
                                 <w:rPr>
@@ -604,21 +607,12 @@
           <w:rFonts w:ascii="Bell MT" w:hAnsi="Bell MT"/>
         </w:rPr>
       </w:pPr>
-      <w:proofErr w:type="gramStart"/>
       <w:r>
         <w:rPr>
           <w:rStyle w:val="Emphasis"/>
           <w:rFonts w:ascii="Bell MT" w:hAnsi="Bell MT"/>
         </w:rPr>
-        <w:t>for</w:t>
-      </w:r>
-      <w:proofErr w:type="gramEnd"/>
-      <w:r>
-        <w:rPr>
-          <w:rStyle w:val="Emphasis"/>
-          <w:rFonts w:ascii="Bell MT" w:hAnsi="Bell MT"/>
-        </w:rPr>
-        <w:t xml:space="preserve"> Legal Information Institute</w:t>
+        <w:t>for Legal Information Institute</w:t>
       </w:r>
     </w:p>
     <w:p>
@@ -691,8 +685,6 @@
           <w:color w:val="000000"/>
         </w:rPr>
       </w:pPr>
-      <w:bookmarkStart w:id="0" w:name="_GoBack"/>
-      <w:bookmarkEnd w:id="0"/>
     </w:p>
     <w:p>
       <w:pPr>
@@ -706,7 +698,6 @@
           <w:lang w:eastAsia="en-US"/>
         </w:rPr>
       </w:pPr>
-      <w:proofErr w:type="spellStart"/>
       <w:r>
         <w:rPr>
           <w:rFonts w:ascii="Bell MT" w:eastAsia="Times New Roman" w:hAnsi="Bell MT"/>
@@ -715,10 +706,13 @@
           <w:szCs w:val="24"/>
           <w:lang w:eastAsia="en-US"/>
         </w:rPr>
-        <w:t>Aiswarya</w:t>
-      </w:r>
-      <w:proofErr w:type="spellEnd"/>
-      <w:r>
+        <w:t>Aiswarya Jami</w:t>
+      </w:r>
+    </w:p>
+    <w:p>
+      <w:pPr>
+        <w:pStyle w:val="NoSpacing"/>
+        <w:jc w:val="center"/>
         <w:rPr>
           <w:rFonts w:ascii="Bell MT" w:eastAsia="Times New Roman" w:hAnsi="Bell MT"/>
           <w:color w:val="404040" w:themeColor="text1" w:themeTint="BF"/>
@@ -726,13 +720,8 @@
           <w:szCs w:val="24"/>
           <w:lang w:eastAsia="en-US"/>
         </w:rPr>
-        <w:t xml:space="preserve"> Jami</w:t>
-      </w:r>
-    </w:p>
-    <w:p>
-      <w:pPr>
-        <w:pStyle w:val="NoSpacing"/>
-        <w:jc w:val="center"/>
+      </w:pPr>
+      <w:r>
         <w:rPr>
           <w:rFonts w:ascii="Bell MT" w:eastAsia="Times New Roman" w:hAnsi="Bell MT"/>
           <w:color w:val="404040" w:themeColor="text1" w:themeTint="BF"/>
@@ -740,28 +729,7 @@
           <w:szCs w:val="24"/>
           <w:lang w:eastAsia="en-US"/>
         </w:rPr>
-      </w:pPr>
-      <w:proofErr w:type="spellStart"/>
-      <w:r>
-        <w:rPr>
-          <w:rFonts w:ascii="Bell MT" w:eastAsia="Times New Roman" w:hAnsi="Bell MT"/>
-          <w:color w:val="404040" w:themeColor="text1" w:themeTint="BF"/>
-          <w:sz w:val="24"/>
-          <w:szCs w:val="24"/>
-          <w:lang w:eastAsia="en-US"/>
-        </w:rPr>
-        <w:t>Akshay</w:t>
-      </w:r>
-      <w:proofErr w:type="spellEnd"/>
-      <w:r>
-        <w:rPr>
-          <w:rFonts w:ascii="Bell MT" w:eastAsia="Times New Roman" w:hAnsi="Bell MT"/>
-          <w:color w:val="404040" w:themeColor="text1" w:themeTint="BF"/>
-          <w:sz w:val="24"/>
-          <w:szCs w:val="24"/>
-          <w:lang w:eastAsia="en-US"/>
-        </w:rPr>
-        <w:t xml:space="preserve"> Tata</w:t>
+        <w:t>Akshay Tata</w:t>
       </w:r>
       <w:r>
         <w:rPr>
@@ -817,74 +785,29 @@
           <w:szCs w:val="24"/>
           <w:lang w:eastAsia="en-US"/>
         </w:rPr>
-        <w:t xml:space="preserve">Devi </w:t>
-      </w:r>
-      <w:proofErr w:type="spellStart"/>
-      <w:r>
-        <w:rPr>
-          <w:rFonts w:ascii="Bell MT" w:eastAsia="Times New Roman" w:hAnsi="Bell MT"/>
+        <w:t>Devi Snigdha Muppala</w:t>
+      </w:r>
+    </w:p>
+    <w:p>
+      <w:pPr>
+        <w:pStyle w:val="NoSpacing"/>
+        <w:jc w:val="center"/>
+        <w:rPr>
+          <w:rFonts w:ascii="Bell MT" w:hAnsi="Bell MT"/>
           <w:color w:val="404040" w:themeColor="text1" w:themeTint="BF"/>
           <w:sz w:val="24"/>
           <w:szCs w:val="24"/>
-          <w:lang w:eastAsia="en-US"/>
-        </w:rPr>
-        <w:t>Snigdha</w:t>
-      </w:r>
-      <w:proofErr w:type="spellEnd"/>
-      <w:r>
-        <w:rPr>
-          <w:rFonts w:ascii="Bell MT" w:eastAsia="Times New Roman" w:hAnsi="Bell MT"/>
+        </w:rPr>
+      </w:pPr>
+      <w:r>
+        <w:rPr>
+          <w:rFonts w:ascii="Bell MT" w:hAnsi="Bell MT"/>
           <w:color w:val="404040" w:themeColor="text1" w:themeTint="BF"/>
           <w:sz w:val="24"/>
           <w:szCs w:val="24"/>
-          <w:lang w:eastAsia="en-US"/>
-        </w:rPr>
-        <w:t xml:space="preserve"> </w:t>
-      </w:r>
-      <w:proofErr w:type="spellStart"/>
-      <w:r>
-        <w:rPr>
-          <w:rFonts w:ascii="Bell MT" w:eastAsia="Times New Roman" w:hAnsi="Bell MT"/>
-          <w:color w:val="404040" w:themeColor="text1" w:themeTint="BF"/>
-          <w:sz w:val="24"/>
-          <w:szCs w:val="24"/>
-          <w:lang w:eastAsia="en-US"/>
-        </w:rPr>
-        <w:t>Muppala</w:t>
-      </w:r>
-      <w:proofErr w:type="spellEnd"/>
-    </w:p>
-    <w:p>
-      <w:pPr>
-        <w:pStyle w:val="NoSpacing"/>
-        <w:jc w:val="center"/>
-        <w:rPr>
-          <w:rFonts w:ascii="Bell MT" w:hAnsi="Bell MT"/>
-          <w:color w:val="404040" w:themeColor="text1" w:themeTint="BF"/>
-          <w:sz w:val="24"/>
-          <w:szCs w:val="24"/>
-        </w:rPr>
-      </w:pPr>
-      <w:r>
-        <w:rPr>
-          <w:rFonts w:ascii="Bell MT" w:hAnsi="Bell MT"/>
-          <w:color w:val="404040" w:themeColor="text1" w:themeTint="BF"/>
-          <w:sz w:val="24"/>
-          <w:szCs w:val="24"/>
-        </w:rPr>
-        <w:t xml:space="preserve">Harish </w:t>
-      </w:r>
-      <w:proofErr w:type="spellStart"/>
-      <w:r>
-        <w:rPr>
-          <w:rFonts w:ascii="Bell MT" w:hAnsi="Bell MT"/>
-          <w:color w:val="404040" w:themeColor="text1" w:themeTint="BF"/>
-          <w:sz w:val="24"/>
-          <w:szCs w:val="24"/>
-        </w:rPr>
-        <w:t>Sethumadhavan</w:t>
-      </w:r>
-      <w:proofErr w:type="spellEnd"/>
+        </w:rPr>
+        <w:t>Harish Sethumadhavan</w:t>
+      </w:r>
     </w:p>
     <w:p>
       <w:pPr>
@@ -921,7 +844,6 @@
           <w:lang w:eastAsia="en-US"/>
         </w:rPr>
       </w:pPr>
-      <w:proofErr w:type="spellStart"/>
       <w:r>
         <w:rPr>
           <w:rFonts w:ascii="Bell MT" w:eastAsia="Times New Roman" w:hAnsi="Bell MT"/>
@@ -930,10 +852,13 @@
           <w:szCs w:val="24"/>
           <w:lang w:eastAsia="en-US"/>
         </w:rPr>
-        <w:t>Sania</w:t>
-      </w:r>
-      <w:proofErr w:type="spellEnd"/>
-      <w:r>
+        <w:t>Sania Nagpal</w:t>
+      </w:r>
+    </w:p>
+    <w:p>
+      <w:pPr>
+        <w:pStyle w:val="NoSpacing"/>
+        <w:jc w:val="center"/>
         <w:rPr>
           <w:rFonts w:ascii="Bell MT" w:eastAsia="Times New Roman" w:hAnsi="Bell MT"/>
           <w:color w:val="404040" w:themeColor="text1" w:themeTint="BF"/>
@@ -941,9 +866,7 @@
           <w:szCs w:val="24"/>
           <w:lang w:eastAsia="en-US"/>
         </w:rPr>
-        <w:t xml:space="preserve"> </w:t>
-      </w:r>
-      <w:proofErr w:type="spellStart"/>
+      </w:pPr>
       <w:r>
         <w:rPr>
           <w:rFonts w:ascii="Bell MT" w:eastAsia="Times New Roman" w:hAnsi="Bell MT"/>
@@ -952,43 +875,7 @@
           <w:szCs w:val="24"/>
           <w:lang w:eastAsia="en-US"/>
         </w:rPr>
-        <w:t>Nagpal</w:t>
-      </w:r>
-      <w:proofErr w:type="spellEnd"/>
-    </w:p>
-    <w:p>
-      <w:pPr>
-        <w:pStyle w:val="NoSpacing"/>
-        <w:jc w:val="center"/>
-        <w:rPr>
-          <w:rFonts w:ascii="Bell MT" w:eastAsia="Times New Roman" w:hAnsi="Bell MT"/>
-          <w:color w:val="404040" w:themeColor="text1" w:themeTint="BF"/>
-          <w:sz w:val="24"/>
-          <w:szCs w:val="24"/>
-          <w:lang w:eastAsia="en-US"/>
-        </w:rPr>
-      </w:pPr>
-      <w:proofErr w:type="spellStart"/>
-      <w:r>
-        <w:rPr>
-          <w:rFonts w:ascii="Bell MT" w:eastAsia="Times New Roman" w:hAnsi="Bell MT"/>
-          <w:color w:val="404040" w:themeColor="text1" w:themeTint="BF"/>
-          <w:sz w:val="24"/>
-          <w:szCs w:val="24"/>
-          <w:lang w:eastAsia="en-US"/>
-        </w:rPr>
-        <w:t>Yihui</w:t>
-      </w:r>
-      <w:proofErr w:type="spellEnd"/>
-      <w:r>
-        <w:rPr>
-          <w:rFonts w:ascii="Bell MT" w:eastAsia="Times New Roman" w:hAnsi="Bell MT"/>
-          <w:color w:val="404040" w:themeColor="text1" w:themeTint="BF"/>
-          <w:sz w:val="24"/>
-          <w:szCs w:val="24"/>
-          <w:lang w:eastAsia="en-US"/>
-        </w:rPr>
-        <w:t xml:space="preserve"> Fu</w:t>
+        <w:t>Yihui Fu</w:t>
       </w:r>
     </w:p>
     <w:p>
@@ -4559,7 +4446,7 @@
           <w:rFonts w:ascii="Bell MT" w:hAnsi="Bell MT"/>
         </w:rPr>
       </w:pPr>
-      <w:bookmarkStart w:id="1" w:name="_Toc434428556"/>
+      <w:bookmarkStart w:id="0" w:name="_Toc434428556"/>
       <w:r>
         <w:rPr>
           <w:rFonts w:ascii="Bell MT" w:hAnsi="Bell MT"/>
@@ -4567,42 +4454,42 @@
         <w:lastRenderedPageBreak/>
         <w:t>Introduction</w:t>
       </w:r>
+      <w:bookmarkEnd w:id="0"/>
+    </w:p>
+    <w:p>
+      <w:pPr>
+        <w:pStyle w:val="Heading2"/>
+        <w:rPr>
+          <w:rFonts w:ascii="Bell MT" w:hAnsi="Bell MT"/>
+          <w:lang w:eastAsia="zh-CN"/>
+        </w:rPr>
+      </w:pPr>
+      <w:bookmarkStart w:id="1" w:name="_Toc434428557"/>
+      <w:r>
+        <w:rPr>
+          <w:rFonts w:ascii="Bell MT" w:hAnsi="Bell MT"/>
+          <w:lang w:eastAsia="zh-CN"/>
+        </w:rPr>
+        <w:t>Project general overview</w:t>
+      </w:r>
       <w:bookmarkEnd w:id="1"/>
     </w:p>
     <w:p>
       <w:pPr>
-        <w:pStyle w:val="Heading2"/>
+        <w:pStyle w:val="Heading3"/>
         <w:rPr>
           <w:rFonts w:ascii="Bell MT" w:hAnsi="Bell MT"/>
           <w:lang w:eastAsia="zh-CN"/>
         </w:rPr>
       </w:pPr>
-      <w:bookmarkStart w:id="2" w:name="_Toc434428557"/>
-      <w:r>
-        <w:rPr>
-          <w:rFonts w:ascii="Bell MT" w:hAnsi="Bell MT"/>
-          <w:lang w:eastAsia="zh-CN"/>
-        </w:rPr>
-        <w:t>Project general overview</w:t>
+      <w:bookmarkStart w:id="2" w:name="_Toc434428558"/>
+      <w:r>
+        <w:rPr>
+          <w:rFonts w:ascii="Bell MT" w:hAnsi="Bell MT" w:hint="eastAsia"/>
+        </w:rPr>
+        <w:t>Purpose and Scope</w:t>
       </w:r>
       <w:bookmarkEnd w:id="2"/>
-    </w:p>
-    <w:p>
-      <w:pPr>
-        <w:pStyle w:val="Heading3"/>
-        <w:rPr>
-          <w:rFonts w:ascii="Bell MT" w:hAnsi="Bell MT"/>
-          <w:lang w:eastAsia="zh-CN"/>
-        </w:rPr>
-      </w:pPr>
-      <w:bookmarkStart w:id="3" w:name="_Toc434428558"/>
-      <w:r>
-        <w:rPr>
-          <w:rFonts w:ascii="Bell MT" w:hAnsi="Bell MT" w:hint="eastAsia"/>
-        </w:rPr>
-        <w:t>Purpose and Scope</w:t>
-      </w:r>
-      <w:bookmarkEnd w:id="3"/>
     </w:p>
     <w:p>
       <w:pPr>
@@ -4773,14 +4660,14 @@
           <w:lang w:eastAsia="zh-CN"/>
         </w:rPr>
       </w:pPr>
-      <w:bookmarkStart w:id="4" w:name="_Toc434428559"/>
+      <w:bookmarkStart w:id="3" w:name="_Toc434428559"/>
       <w:r>
         <w:rPr>
           <w:rFonts w:ascii="Bell MT" w:hAnsi="Bell MT" w:hint="eastAsia"/>
         </w:rPr>
         <w:t>Objectives and Goals</w:t>
       </w:r>
-      <w:bookmarkEnd w:id="4"/>
+      <w:bookmarkEnd w:id="3"/>
     </w:p>
     <w:p>
       <w:pPr>
@@ -4851,71 +4738,7 @@
           <w:rFonts w:ascii="Bell MT" w:hAnsi="Bell MT"/>
           <w:color w:val="000000"/>
         </w:rPr>
-        <w:t xml:space="preserve"> </w:t>
-      </w:r>
-      <w:proofErr w:type="spellStart"/>
-      <w:r>
-        <w:rPr>
-          <w:rFonts w:ascii="Bell MT" w:hAnsi="Bell MT"/>
-          <w:color w:val="000000"/>
-        </w:rPr>
-        <w:t>ePub</w:t>
-      </w:r>
-      <w:proofErr w:type="spellEnd"/>
-      <w:r>
-        <w:rPr>
-          <w:rFonts w:ascii="Bell MT" w:hAnsi="Bell MT"/>
-          <w:color w:val="000000"/>
-        </w:rPr>
-        <w:t xml:space="preserve">, </w:t>
-      </w:r>
-      <w:proofErr w:type="spellStart"/>
-      <w:r>
-        <w:rPr>
-          <w:rFonts w:ascii="Bell MT" w:hAnsi="Bell MT"/>
-          <w:color w:val="000000"/>
-        </w:rPr>
-        <w:t>mobi</w:t>
-      </w:r>
-      <w:proofErr w:type="spellEnd"/>
-      <w:r>
-        <w:rPr>
-          <w:rFonts w:ascii="Bell MT" w:hAnsi="Bell MT"/>
-          <w:color w:val="000000"/>
-        </w:rPr>
-        <w:t xml:space="preserve"> and PDF. The changes can be done only by the author and none other. The author can have an option to reflect the changes to in any other formats without manually having to repeat the updating process. On the other side, the application also should allow user to view the content hosted on the website and should be able to generate different formats of the same content (HTML, </w:t>
-      </w:r>
-      <w:proofErr w:type="spellStart"/>
-      <w:r>
-        <w:rPr>
-          <w:rFonts w:ascii="Bell MT" w:hAnsi="Bell MT"/>
-          <w:color w:val="000000"/>
-        </w:rPr>
-        <w:t>ePub</w:t>
-      </w:r>
-      <w:proofErr w:type="spellEnd"/>
-      <w:r>
-        <w:rPr>
-          <w:rFonts w:ascii="Bell MT" w:hAnsi="Bell MT"/>
-          <w:color w:val="000000"/>
-        </w:rPr>
-        <w:t xml:space="preserve">, </w:t>
-      </w:r>
-      <w:proofErr w:type="spellStart"/>
-      <w:r>
-        <w:rPr>
-          <w:rFonts w:ascii="Bell MT" w:hAnsi="Bell MT"/>
-          <w:color w:val="000000"/>
-        </w:rPr>
-        <w:t>mobi</w:t>
-      </w:r>
-      <w:proofErr w:type="spellEnd"/>
-      <w:r>
-        <w:rPr>
-          <w:rFonts w:ascii="Bell MT" w:hAnsi="Bell MT"/>
-          <w:color w:val="000000"/>
-        </w:rPr>
-        <w:t xml:space="preserve"> and PDF). </w:t>
+        <w:t xml:space="preserve"> ePub, mobi and PDF. The changes can be done only by the author and none other. The author can have an option to reflect the changes to in any other formats without manually having to repeat the updating process. On the other side, the application also should allow user to view the content hosted on the website and should be able to generate different formats of the same content (HTML, ePub, mobi and PDF). </w:t>
       </w:r>
     </w:p>
     <w:p>
@@ -4926,7 +4749,7 @@
           <w:lang w:eastAsia="zh-CN"/>
         </w:rPr>
       </w:pPr>
-      <w:bookmarkStart w:id="5" w:name="_Toc434428560"/>
+      <w:bookmarkStart w:id="4" w:name="_Toc434428560"/>
       <w:r>
         <w:rPr>
           <w:rFonts w:ascii="Bell MT" w:hAnsi="Bell MT"/>
@@ -4934,7 +4757,7 @@
         </w:rPr>
         <w:t>Current systems</w:t>
       </w:r>
-      <w:bookmarkEnd w:id="5"/>
+      <w:bookmarkEnd w:id="4"/>
     </w:p>
     <w:p>
       <w:pPr>
@@ -4977,7 +4800,6 @@
           <w:t>https://www.law.cornell.edu/citation/</w:t>
         </w:r>
       </w:hyperlink>
-      <w:proofErr w:type="gramStart"/>
       <w:r>
         <w:rPr>
           <w:rFonts w:ascii="Bell MT" w:hAnsi="Bell MT"/>
@@ -4990,15 +4812,7 @@
           <w:rFonts w:ascii="Bell MT" w:hAnsi="Bell MT"/>
           <w:color w:val="000000"/>
         </w:rPr>
-        <w:t>that</w:t>
-      </w:r>
-      <w:proofErr w:type="gramEnd"/>
-      <w:r>
-        <w:rPr>
-          <w:rFonts w:ascii="Bell MT" w:hAnsi="Bell MT"/>
-          <w:color w:val="000000"/>
-        </w:rPr>
-        <w:t xml:space="preserve"> provide</w:t>
+        <w:t>that provide</w:t>
       </w:r>
       <w:r>
         <w:rPr>
@@ -5158,23 +4972,7 @@
           <w:rFonts w:ascii="Bell MT" w:hAnsi="Bell MT"/>
           <w:color w:val="000000"/>
         </w:rPr>
-        <w:t xml:space="preserve">A version in </w:t>
-      </w:r>
-      <w:proofErr w:type="spellStart"/>
-      <w:r>
-        <w:rPr>
-          <w:rFonts w:ascii="Bell MT" w:hAnsi="Bell MT"/>
-          <w:color w:val="000000"/>
-        </w:rPr>
-        <w:t>mobi</w:t>
-      </w:r>
-      <w:proofErr w:type="spellEnd"/>
-      <w:r>
-        <w:rPr>
-          <w:rFonts w:ascii="Bell MT" w:hAnsi="Bell MT"/>
-          <w:color w:val="000000"/>
-        </w:rPr>
-        <w:t xml:space="preserve"> </w:t>
+        <w:t xml:space="preserve">A version in mobi </w:t>
       </w:r>
       <w:r>
         <w:rPr>
@@ -5206,23 +5004,7 @@
           <w:rFonts w:ascii="Bell MT" w:hAnsi="Bell MT"/>
           <w:color w:val="000000"/>
         </w:rPr>
-        <w:t xml:space="preserve">A version in </w:t>
-      </w:r>
-      <w:proofErr w:type="spellStart"/>
-      <w:r>
-        <w:rPr>
-          <w:rFonts w:ascii="Bell MT" w:hAnsi="Bell MT"/>
-          <w:color w:val="000000"/>
-        </w:rPr>
-        <w:t>ePub</w:t>
-      </w:r>
-      <w:proofErr w:type="spellEnd"/>
-      <w:r>
-        <w:rPr>
-          <w:rFonts w:ascii="Bell MT" w:hAnsi="Bell MT"/>
-          <w:color w:val="000000"/>
-        </w:rPr>
-        <w:t xml:space="preserve"> format for e-readers or apps that work with it.  </w:t>
+        <w:t>A version in ePub format for e-readers or apps that work with it.  </w:t>
       </w:r>
     </w:p>
     <w:p>
@@ -5371,7 +5153,7 @@
           <w:rFonts w:ascii="Bell MT" w:hAnsi="Bell MT"/>
         </w:rPr>
       </w:pPr>
-      <w:bookmarkStart w:id="6" w:name="_Toc434428561"/>
+      <w:bookmarkStart w:id="5" w:name="_Toc434428561"/>
       <w:r>
         <w:rPr>
           <w:rFonts w:ascii="Bell MT" w:hAnsi="Bell MT"/>
@@ -5386,23 +5168,23 @@
         </w:rPr>
         <w:t>Requirements</w:t>
       </w:r>
+      <w:bookmarkEnd w:id="5"/>
+    </w:p>
+    <w:p>
+      <w:pPr>
+        <w:pStyle w:val="Heading2"/>
+        <w:rPr>
+          <w:rFonts w:ascii="Bell MT" w:hAnsi="Bell MT"/>
+        </w:rPr>
+      </w:pPr>
+      <w:bookmarkStart w:id="6" w:name="_Toc434428562"/>
+      <w:r>
+        <w:rPr>
+          <w:rFonts w:ascii="Bell MT" w:hAnsi="Bell MT"/>
+        </w:rPr>
+        <w:t>Overview</w:t>
+      </w:r>
       <w:bookmarkEnd w:id="6"/>
-    </w:p>
-    <w:p>
-      <w:pPr>
-        <w:pStyle w:val="Heading2"/>
-        <w:rPr>
-          <w:rFonts w:ascii="Bell MT" w:hAnsi="Bell MT"/>
-        </w:rPr>
-      </w:pPr>
-      <w:bookmarkStart w:id="7" w:name="_Toc434428562"/>
-      <w:r>
-        <w:rPr>
-          <w:rFonts w:ascii="Bell MT" w:hAnsi="Bell MT"/>
-        </w:rPr>
-        <w:t>Overview</w:t>
-      </w:r>
-      <w:bookmarkEnd w:id="7"/>
     </w:p>
     <w:p>
       <w:pPr>
@@ -5500,7 +5282,7 @@
           <w:lang w:eastAsia="zh-CN"/>
         </w:rPr>
       </w:pPr>
-      <w:bookmarkStart w:id="8" w:name="_Toc434428563"/>
+      <w:bookmarkStart w:id="7" w:name="_Toc434428563"/>
       <w:r>
         <w:rPr>
           <w:rFonts w:ascii="Bell MT" w:hAnsi="Bell MT"/>
@@ -5513,25 +5295,25 @@
         </w:rPr>
         <w:t>s</w:t>
       </w:r>
+      <w:bookmarkEnd w:id="7"/>
+    </w:p>
+    <w:p>
+      <w:pPr>
+        <w:pStyle w:val="Heading3"/>
+        <w:rPr>
+          <w:rFonts w:ascii="Bell MT" w:hAnsi="Bell MT"/>
+          <w:lang w:eastAsia="zh-CN"/>
+        </w:rPr>
+      </w:pPr>
+      <w:bookmarkStart w:id="8" w:name="_Toc434428564"/>
+      <w:r>
+        <w:rPr>
+          <w:rFonts w:ascii="Bell MT" w:hAnsi="Bell MT"/>
+          <w:lang w:eastAsia="zh-CN"/>
+        </w:rPr>
+        <w:t>Task 1: Website</w:t>
+      </w:r>
       <w:bookmarkEnd w:id="8"/>
-    </w:p>
-    <w:p>
-      <w:pPr>
-        <w:pStyle w:val="Heading3"/>
-        <w:rPr>
-          <w:rFonts w:ascii="Bell MT" w:hAnsi="Bell MT"/>
-          <w:lang w:eastAsia="zh-CN"/>
-        </w:rPr>
-      </w:pPr>
-      <w:bookmarkStart w:id="9" w:name="_Toc434428564"/>
-      <w:r>
-        <w:rPr>
-          <w:rFonts w:ascii="Bell MT" w:hAnsi="Bell MT"/>
-          <w:lang w:eastAsia="zh-CN"/>
-        </w:rPr>
-        <w:t>Task 1: Website</w:t>
-      </w:r>
-      <w:bookmarkEnd w:id="9"/>
     </w:p>
     <w:p>
       <w:pPr>
@@ -5797,25 +5579,7 @@
           <w:color w:val="222222"/>
           <w:shd w:val="clear" w:color="auto" w:fill="FFFFFF"/>
         </w:rPr>
-        <w:t xml:space="preserve">The website has to be </w:t>
-      </w:r>
-      <w:proofErr w:type="spellStart"/>
-      <w:r>
-        <w:rPr>
-          <w:rFonts w:ascii="Bell MT" w:hAnsi="Bell MT"/>
-          <w:color w:val="222222"/>
-          <w:shd w:val="clear" w:color="auto" w:fill="FFFFFF"/>
-        </w:rPr>
-        <w:t>crawlable</w:t>
-      </w:r>
-      <w:proofErr w:type="spellEnd"/>
-      <w:r>
-        <w:rPr>
-          <w:rFonts w:ascii="Bell MT" w:hAnsi="Bell MT"/>
-          <w:color w:val="222222"/>
-          <w:shd w:val="clear" w:color="auto" w:fill="FFFFFF"/>
-        </w:rPr>
-        <w:t>. This is to say that the website should allow its pages to be indexed by a search engine.</w:t>
+        <w:t>The website has to be crawlable. This is to say that the website should allow its pages to be indexed by a search engine.</w:t>
       </w:r>
     </w:p>
     <w:p>
@@ -5936,7 +5700,7 @@
           <w:lang w:eastAsia="zh-CN"/>
         </w:rPr>
       </w:pPr>
-      <w:bookmarkStart w:id="10" w:name="_Toc434428565"/>
+      <w:bookmarkStart w:id="9" w:name="_Toc434428565"/>
       <w:r>
         <w:rPr>
           <w:rFonts w:ascii="Bell MT" w:hAnsi="Bell MT"/>
@@ -5944,7 +5708,7 @@
         </w:rPr>
         <w:t>Task 2: Conversions</w:t>
       </w:r>
-      <w:bookmarkEnd w:id="10"/>
+      <w:bookmarkEnd w:id="9"/>
     </w:p>
     <w:p>
       <w:pPr>
@@ -6051,7 +5815,6 @@
           <w:color w:val="222222"/>
         </w:rPr>
       </w:pPr>
-      <w:proofErr w:type="spellStart"/>
       <w:r>
         <w:rPr>
           <w:rFonts w:ascii="Bell MT" w:hAnsi="Bell MT"/>
@@ -6060,7 +5823,6 @@
         </w:rPr>
         <w:t>ePub</w:t>
       </w:r>
-      <w:proofErr w:type="spellEnd"/>
     </w:p>
     <w:p>
       <w:pPr>
@@ -6115,51 +5877,15 @@
           <w:color w:val="222222"/>
           <w:shd w:val="clear" w:color="auto" w:fill="FFFFFF"/>
         </w:rPr>
-        <w:t xml:space="preserve">n to the other formats such as </w:t>
-      </w:r>
-      <w:proofErr w:type="spellStart"/>
+        <w:t>n to the other formats such as m</w:t>
+      </w:r>
       <w:r>
         <w:rPr>
           <w:rFonts w:ascii="Bell MT" w:hAnsi="Bell MT"/>
           <w:color w:val="222222"/>
           <w:shd w:val="clear" w:color="auto" w:fill="FFFFFF"/>
         </w:rPr>
-        <w:t>m</w:t>
-      </w:r>
-      <w:r>
-        <w:rPr>
-          <w:rFonts w:ascii="Bell MT" w:hAnsi="Bell MT"/>
-          <w:color w:val="222222"/>
-          <w:shd w:val="clear" w:color="auto" w:fill="FFFFFF"/>
-        </w:rPr>
-        <w:t>obi</w:t>
-      </w:r>
-      <w:proofErr w:type="spellEnd"/>
-      <w:r>
-        <w:rPr>
-          <w:rFonts w:ascii="Bell MT" w:hAnsi="Bell MT"/>
-          <w:color w:val="222222"/>
-          <w:shd w:val="clear" w:color="auto" w:fill="FFFFFF"/>
-        </w:rPr>
-        <w:t xml:space="preserve"> format, either from HTML or </w:t>
-      </w:r>
-      <w:proofErr w:type="spellStart"/>
-      <w:r>
-        <w:rPr>
-          <w:rFonts w:ascii="Bell MT" w:hAnsi="Bell MT"/>
-          <w:color w:val="222222"/>
-          <w:shd w:val="clear" w:color="auto" w:fill="FFFFFF"/>
-        </w:rPr>
-        <w:t>ePub</w:t>
-      </w:r>
-      <w:proofErr w:type="spellEnd"/>
-      <w:r>
-        <w:rPr>
-          <w:rFonts w:ascii="Bell MT" w:hAnsi="Bell MT"/>
-          <w:color w:val="222222"/>
-          <w:shd w:val="clear" w:color="auto" w:fill="FFFFFF"/>
-        </w:rPr>
-        <w:t xml:space="preserve"> is </w:t>
+        <w:t xml:space="preserve">obi format, either from HTML or ePub is </w:t>
       </w:r>
       <w:r>
         <w:rPr>
@@ -6188,7 +5914,7 @@
           <w:lang w:eastAsia="zh-CN"/>
         </w:rPr>
       </w:pPr>
-      <w:bookmarkStart w:id="11" w:name="_Toc434428566"/>
+      <w:bookmarkStart w:id="10" w:name="_Toc434428566"/>
       <w:r>
         <w:rPr>
           <w:rFonts w:ascii="Bell MT" w:hAnsi="Bell MT"/>
@@ -6202,7 +5928,7 @@
         </w:rPr>
         <w:t>ability Requirements</w:t>
       </w:r>
-      <w:bookmarkEnd w:id="11"/>
+      <w:bookmarkEnd w:id="10"/>
     </w:p>
     <w:p>
       <w:pPr>
@@ -6251,7 +5977,7 @@
           <w:lang w:eastAsia="zh-CN"/>
         </w:rPr>
       </w:pPr>
-      <w:bookmarkStart w:id="12" w:name="_Toc434428567"/>
+      <w:bookmarkStart w:id="11" w:name="_Toc434428567"/>
       <w:r>
         <w:rPr>
           <w:rFonts w:ascii="Bell MT" w:hAnsi="Bell MT"/>
@@ -6259,73 +5985,57 @@
         </w:rPr>
         <w:t>Author View</w:t>
       </w:r>
+      <w:bookmarkEnd w:id="11"/>
+    </w:p>
+    <w:p>
+      <w:pPr>
+        <w:jc w:val="both"/>
+        <w:rPr>
+          <w:rFonts w:ascii="Bell MT" w:hAnsi="Bell MT"/>
+          <w:lang w:eastAsia="zh-CN"/>
+        </w:rPr>
+      </w:pPr>
+    </w:p>
+    <w:p>
+      <w:pPr>
+        <w:jc w:val="both"/>
+        <w:rPr>
+          <w:rFonts w:eastAsia="Times New Roman"/>
+        </w:rPr>
+      </w:pPr>
+      <w:r>
+        <w:rPr>
+          <w:rFonts w:ascii="Bell MT" w:eastAsia="Times New Roman" w:hAnsi="Bell MT"/>
+          <w:color w:val="000000"/>
+        </w:rPr>
+        <w:t>The author view will consist of an editor interface that will allow editing of the content on the website. This updated content is to be reflected in three formats (HTML, ePub and PDF). Once the author decides to publish these changes, he will have an option to reflect the changes in any of the other formats without manually having to repeat the updating process.</w:t>
+      </w:r>
+    </w:p>
+    <w:p>
+      <w:pPr>
+        <w:pStyle w:val="Heading3"/>
+        <w:rPr>
+          <w:rFonts w:ascii="Bell MT" w:hAnsi="Bell MT"/>
+          <w:lang w:eastAsia="zh-CN"/>
+        </w:rPr>
+      </w:pPr>
+      <w:bookmarkStart w:id="12" w:name="_Toc434428568"/>
+      <w:r>
+        <w:rPr>
+          <w:rFonts w:ascii="Bell MT" w:hAnsi="Bell MT" w:cs="Times New Roman"/>
+          <w:color w:val="000000"/>
+          <w:lang w:eastAsia="zh-CN"/>
+        </w:rPr>
+        <w:t>User</w:t>
+      </w:r>
+      <w:r>
+        <w:rPr>
+          <w:rFonts w:ascii="Bell MT" w:hAnsi="Bell MT"/>
+          <w:lang w:eastAsia="zh-CN"/>
+        </w:rPr>
+        <w:t xml:space="preserve"> View</w:t>
+      </w:r>
       <w:bookmarkEnd w:id="12"/>
-    </w:p>
-    <w:p>
-      <w:pPr>
-        <w:jc w:val="both"/>
-        <w:rPr>
-          <w:rFonts w:ascii="Bell MT" w:hAnsi="Bell MT"/>
-          <w:lang w:eastAsia="zh-CN"/>
-        </w:rPr>
-      </w:pPr>
-    </w:p>
-    <w:p>
-      <w:pPr>
-        <w:jc w:val="both"/>
-        <w:rPr>
-          <w:rFonts w:eastAsia="Times New Roman"/>
-        </w:rPr>
-      </w:pPr>
-      <w:r>
-        <w:rPr>
-          <w:rFonts w:ascii="Bell MT" w:eastAsia="Times New Roman" w:hAnsi="Bell MT"/>
-          <w:color w:val="000000"/>
-        </w:rPr>
-        <w:t xml:space="preserve">The author view will consist of an editor interface that will allow editing of the content on the website. This updated content is to be reflected in three formats (HTML, </w:t>
-      </w:r>
-      <w:proofErr w:type="spellStart"/>
-      <w:r>
-        <w:rPr>
-          <w:rFonts w:ascii="Bell MT" w:eastAsia="Times New Roman" w:hAnsi="Bell MT"/>
-          <w:color w:val="000000"/>
-        </w:rPr>
-        <w:t>ePub</w:t>
-      </w:r>
-      <w:proofErr w:type="spellEnd"/>
-      <w:r>
-        <w:rPr>
-          <w:rFonts w:ascii="Bell MT" w:eastAsia="Times New Roman" w:hAnsi="Bell MT"/>
-          <w:color w:val="000000"/>
-        </w:rPr>
-        <w:t xml:space="preserve"> and PDF). Once the author decides to publish these changes, he will have an option to reflect the changes in any of the other formats without manually having to repeat the updating process.</w:t>
-      </w:r>
-    </w:p>
-    <w:p>
-      <w:pPr>
-        <w:pStyle w:val="Heading3"/>
-        <w:rPr>
-          <w:rFonts w:ascii="Bell MT" w:hAnsi="Bell MT"/>
-          <w:lang w:eastAsia="zh-CN"/>
-        </w:rPr>
-      </w:pPr>
-      <w:bookmarkStart w:id="13" w:name="_Toc434428568"/>
-      <w:r>
-        <w:rPr>
-          <w:rFonts w:ascii="Bell MT" w:hAnsi="Bell MT" w:cs="Times New Roman"/>
-          <w:color w:val="000000"/>
-          <w:lang w:eastAsia="zh-CN"/>
-        </w:rPr>
-        <w:t>User</w:t>
-      </w:r>
-      <w:r>
-        <w:rPr>
-          <w:rFonts w:ascii="Bell MT" w:hAnsi="Bell MT"/>
-          <w:lang w:eastAsia="zh-CN"/>
-        </w:rPr>
-        <w:t xml:space="preserve"> View</w:t>
-      </w:r>
-      <w:bookmarkEnd w:id="13"/>
     </w:p>
     <w:p>
       <w:pPr>
@@ -6593,14 +6303,14 @@
           <w:lang w:eastAsia="zh-CN"/>
         </w:rPr>
       </w:pPr>
-      <w:bookmarkStart w:id="14" w:name="_Toc434428569"/>
+      <w:bookmarkStart w:id="13" w:name="_Toc434428569"/>
       <w:r>
         <w:rPr>
           <w:rFonts w:ascii="Bell MT" w:hAnsi="Bell MT"/>
         </w:rPr>
         <w:t>Non-functional Requirements</w:t>
       </w:r>
-      <w:bookmarkEnd w:id="14"/>
+      <w:bookmarkEnd w:id="13"/>
     </w:p>
     <w:p>
       <w:pPr>
@@ -6803,7 +6513,7 @@
           <w:rFonts w:ascii="Bell MT" w:hAnsi="Bell MT"/>
         </w:rPr>
       </w:pPr>
-      <w:bookmarkStart w:id="15" w:name="_Toc434428570"/>
+      <w:bookmarkStart w:id="14" w:name="_Toc434428570"/>
       <w:r>
         <w:rPr>
           <w:rFonts w:ascii="Bell MT" w:hAnsi="Bell MT"/>
@@ -6812,28 +6522,28 @@
         <w:lastRenderedPageBreak/>
         <w:t>Requirement models</w:t>
       </w:r>
+      <w:bookmarkEnd w:id="14"/>
+    </w:p>
+    <w:p>
+      <w:pPr>
+        <w:pStyle w:val="Heading2"/>
+        <w:rPr>
+          <w:rFonts w:ascii="Bell MT" w:hAnsi="Bell MT"/>
+          <w:lang w:eastAsia="zh-CN"/>
+        </w:rPr>
+      </w:pPr>
+      <w:bookmarkStart w:id="15" w:name="_Toc434428571"/>
+      <w:r>
+        <w:rPr>
+          <w:rFonts w:ascii="Bell MT" w:hAnsi="Bell MT"/>
+          <w:lang w:eastAsia="zh-CN"/>
+        </w:rPr>
+        <w:t>Use Case Diagrams</w:t>
+      </w:r>
       <w:bookmarkEnd w:id="15"/>
     </w:p>
     <w:p>
       <w:pPr>
-        <w:pStyle w:val="Heading2"/>
-        <w:rPr>
-          <w:rFonts w:ascii="Bell MT" w:hAnsi="Bell MT"/>
-          <w:lang w:eastAsia="zh-CN"/>
-        </w:rPr>
-      </w:pPr>
-      <w:bookmarkStart w:id="16" w:name="_Toc434428571"/>
-      <w:r>
-        <w:rPr>
-          <w:rFonts w:ascii="Bell MT" w:hAnsi="Bell MT"/>
-          <w:lang w:eastAsia="zh-CN"/>
-        </w:rPr>
-        <w:t>Use Case Diagrams</w:t>
-      </w:r>
-      <w:bookmarkEnd w:id="16"/>
-    </w:p>
-    <w:p>
-      <w:pPr>
         <w:rPr>
           <w:rFonts w:ascii="Bell MT" w:hAnsi="Bell MT"/>
           <w:color w:val="000000"/>
@@ -6855,7 +6565,6 @@
         </w:rPr>
         <w:t xml:space="preserve">As discussed above, there are two different user roles: a visitor and the author. In general, a visitor will view the content, download one or more formats of the e-book, even buy a </w:t>
       </w:r>
-      <w:proofErr w:type="spellStart"/>
       <w:r>
         <w:rPr>
           <w:rFonts w:ascii="Bell MT" w:hAnsi="Bell MT"/>
@@ -6868,15 +6577,7 @@
           <w:rFonts w:ascii="Bell MT" w:hAnsi="Bell MT"/>
           <w:color w:val="000000"/>
         </w:rPr>
-        <w:t>obi</w:t>
-      </w:r>
-      <w:proofErr w:type="spellEnd"/>
-      <w:r>
-        <w:rPr>
-          <w:rFonts w:ascii="Bell MT" w:hAnsi="Bell MT"/>
-          <w:color w:val="000000"/>
-        </w:rPr>
-        <w:t xml:space="preserve"> format e</w:t>
+        <w:t>obi format e</w:t>
       </w:r>
       <w:r>
         <w:rPr>
@@ -7008,7 +6709,7 @@
           <w:lang w:eastAsia="zh-CN"/>
         </w:rPr>
       </w:pPr>
-      <w:bookmarkStart w:id="17" w:name="_Toc434428572"/>
+      <w:bookmarkStart w:id="16" w:name="_Toc434428572"/>
       <w:r>
         <w:rPr>
           <w:rFonts w:ascii="Bell MT" w:hAnsi="Bell MT"/>
@@ -7045,25 +6746,25 @@
         </w:rPr>
         <w:t>pecifications</w:t>
       </w:r>
+      <w:bookmarkEnd w:id="16"/>
+    </w:p>
+    <w:p>
+      <w:pPr>
+        <w:pStyle w:val="Heading3"/>
+        <w:rPr>
+          <w:rFonts w:ascii="Bell MT" w:hAnsi="Bell MT"/>
+          <w:lang w:eastAsia="zh-CN"/>
+        </w:rPr>
+      </w:pPr>
+      <w:bookmarkStart w:id="17" w:name="_Toc434428573"/>
+      <w:r>
+        <w:rPr>
+          <w:rFonts w:ascii="Bell MT" w:hAnsi="Bell MT"/>
+          <w:lang w:eastAsia="zh-CN"/>
+        </w:rPr>
+        <w:t>Search Content</w:t>
+      </w:r>
       <w:bookmarkEnd w:id="17"/>
-    </w:p>
-    <w:p>
-      <w:pPr>
-        <w:pStyle w:val="Heading3"/>
-        <w:rPr>
-          <w:rFonts w:ascii="Bell MT" w:hAnsi="Bell MT"/>
-          <w:lang w:eastAsia="zh-CN"/>
-        </w:rPr>
-      </w:pPr>
-      <w:bookmarkStart w:id="18" w:name="_Toc434428573"/>
-      <w:r>
-        <w:rPr>
-          <w:rFonts w:ascii="Bell MT" w:hAnsi="Bell MT"/>
-          <w:lang w:eastAsia="zh-CN"/>
-        </w:rPr>
-        <w:t>Search Content</w:t>
-      </w:r>
-      <w:bookmarkEnd w:id="18"/>
       <w:r>
         <w:rPr>
           <w:rFonts w:ascii="Bell MT" w:hAnsi="Bell MT"/>
@@ -7296,23 +6997,7 @@
           <w:rFonts w:ascii="Bell MT" w:hAnsi="Bell MT"/>
           <w:color w:val="000000"/>
         </w:rPr>
-        <w:t xml:space="preserve">2b. </w:t>
-      </w:r>
-      <w:proofErr w:type="gramStart"/>
-      <w:r>
-        <w:rPr>
-          <w:rFonts w:ascii="Bell MT" w:hAnsi="Bell MT"/>
-          <w:color w:val="000000"/>
-        </w:rPr>
-        <w:t>The</w:t>
-      </w:r>
-      <w:proofErr w:type="gramEnd"/>
-      <w:r>
-        <w:rPr>
-          <w:rFonts w:ascii="Bell MT" w:hAnsi="Bell MT"/>
-          <w:color w:val="000000"/>
-        </w:rPr>
-        <w:t xml:space="preserve"> basic legal citation search bar cannot find any search results matching the terms.</w:t>
+        <w:t>2b. The basic legal citation search bar cannot find any search results matching the terms.</w:t>
       </w:r>
     </w:p>
     <w:p>
@@ -7328,23 +7013,7 @@
           <w:rFonts w:ascii="Bell MT" w:hAnsi="Bell MT"/>
           <w:color w:val="000000"/>
         </w:rPr>
-        <w:t xml:space="preserve">3b. </w:t>
-      </w:r>
-      <w:proofErr w:type="gramStart"/>
-      <w:r>
-        <w:rPr>
-          <w:rFonts w:ascii="Bell MT" w:hAnsi="Bell MT"/>
-          <w:color w:val="000000"/>
-        </w:rPr>
-        <w:t>The</w:t>
-      </w:r>
-      <w:proofErr w:type="gramEnd"/>
-      <w:r>
-        <w:rPr>
-          <w:rFonts w:ascii="Bell MT" w:hAnsi="Bell MT"/>
-          <w:color w:val="000000"/>
-        </w:rPr>
-        <w:t xml:space="preserve"> basic legal citation displays an error page indicating that the terms match no result in the website.</w:t>
+        <w:t>3b. The basic legal citation displays an error page indicating that the terms match no result in the website.</w:t>
       </w:r>
     </w:p>
     <w:p>
@@ -7360,23 +7029,7 @@
           <w:rFonts w:ascii="Bell MT" w:hAnsi="Bell MT"/>
           <w:color w:val="000000"/>
         </w:rPr>
-        <w:t xml:space="preserve">4b. </w:t>
-      </w:r>
-      <w:proofErr w:type="gramStart"/>
-      <w:r>
-        <w:rPr>
-          <w:rFonts w:ascii="Bell MT" w:hAnsi="Bell MT"/>
-          <w:color w:val="000000"/>
-        </w:rPr>
-        <w:t>The</w:t>
-      </w:r>
-      <w:proofErr w:type="gramEnd"/>
-      <w:r>
-        <w:rPr>
-          <w:rFonts w:ascii="Bell MT" w:hAnsi="Bell MT"/>
-          <w:color w:val="000000"/>
-        </w:rPr>
-        <w:t xml:space="preserve"> visitor search for a new term on the search bar or cancels the search by navigating to another section of the website.</w:t>
+        <w:t>4b. The visitor search for a new term on the search bar or cancels the search by navigating to another section of the website.</w:t>
       </w:r>
     </w:p>
     <w:p>
@@ -7448,55 +7101,23 @@
           <w:rFonts w:ascii="Bell MT" w:hAnsi="Bell MT"/>
           <w:color w:val="000000"/>
         </w:rPr>
-        <w:t xml:space="preserve">1c. </w:t>
-      </w:r>
-      <w:proofErr w:type="gramStart"/>
-      <w:r>
-        <w:rPr>
-          <w:rFonts w:ascii="Bell MT" w:hAnsi="Bell MT"/>
-          <w:color w:val="000000"/>
-        </w:rPr>
-        <w:t>The</w:t>
-      </w:r>
-      <w:proofErr w:type="gramEnd"/>
-      <w:r>
-        <w:rPr>
-          <w:rFonts w:ascii="Bell MT" w:hAnsi="Bell MT"/>
-          <w:color w:val="000000"/>
-        </w:rPr>
-        <w:t xml:space="preserve"> visitor cancels the search by clicking in a link on the website or hitting the back button on the browser.</w:t>
-      </w:r>
-    </w:p>
-    <w:p>
-      <w:pPr>
-        <w:jc w:val="both"/>
-        <w:rPr>
-          <w:rFonts w:ascii="Bell MT" w:eastAsia="Times New Roman" w:hAnsi="Bell MT"/>
-          <w:color w:val="000000"/>
-        </w:rPr>
-      </w:pPr>
-      <w:r>
-        <w:rPr>
-          <w:rFonts w:ascii="Bell MT" w:eastAsia="Times New Roman" w:hAnsi="Bell MT"/>
-          <w:color w:val="000000"/>
-        </w:rPr>
-        <w:t xml:space="preserve">2c. </w:t>
-      </w:r>
-      <w:proofErr w:type="gramStart"/>
-      <w:r>
-        <w:rPr>
-          <w:rFonts w:ascii="Bell MT" w:eastAsia="Times New Roman" w:hAnsi="Bell MT"/>
-          <w:color w:val="000000"/>
-        </w:rPr>
-        <w:t>The</w:t>
-      </w:r>
-      <w:proofErr w:type="gramEnd"/>
-      <w:r>
-        <w:rPr>
-          <w:rFonts w:ascii="Bell MT" w:eastAsia="Times New Roman" w:hAnsi="Bell MT"/>
-          <w:color w:val="000000"/>
-        </w:rPr>
-        <w:t xml:space="preserve"> basic legal citation website displays the appropriate page.</w:t>
+        <w:t>1c. The visitor cancels the search by clicking in a link on the website or hitting the back button on the browser.</w:t>
+      </w:r>
+    </w:p>
+    <w:p>
+      <w:pPr>
+        <w:jc w:val="both"/>
+        <w:rPr>
+          <w:rFonts w:ascii="Bell MT" w:eastAsia="Times New Roman" w:hAnsi="Bell MT"/>
+          <w:color w:val="000000"/>
+        </w:rPr>
+      </w:pPr>
+      <w:r>
+        <w:rPr>
+          <w:rFonts w:ascii="Bell MT" w:eastAsia="Times New Roman" w:hAnsi="Bell MT"/>
+          <w:color w:val="000000"/>
+        </w:rPr>
+        <w:t>2c. The basic legal citation website displays the appropriate page.</w:t>
       </w:r>
     </w:p>
     <w:p>
@@ -7522,7 +7143,7 @@
           <w:lang w:eastAsia="zh-CN"/>
         </w:rPr>
       </w:pPr>
-      <w:bookmarkStart w:id="19" w:name="_Toc434428574"/>
+      <w:bookmarkStart w:id="18" w:name="_Toc434428574"/>
       <w:r>
         <w:rPr>
           <w:rFonts w:ascii="Bell MT" w:hAnsi="Bell MT"/>
@@ -7545,7 +7166,7 @@
         </w:rPr>
         <w:t>ook</w:t>
       </w:r>
-      <w:bookmarkEnd w:id="19"/>
+      <w:bookmarkEnd w:id="18"/>
       <w:r>
         <w:rPr>
           <w:rFonts w:ascii="Bell MT" w:hAnsi="Bell MT"/>
@@ -7676,7 +7297,6 @@
         </w:rPr>
         <w:t xml:space="preserve">ts to download - </w:t>
       </w:r>
-      <w:proofErr w:type="spellStart"/>
       <w:r>
         <w:rPr>
           <w:rFonts w:ascii="Bell MT" w:hAnsi="Bell MT"/>
@@ -7689,38 +7309,14 @@
           <w:rFonts w:ascii="Bell MT" w:hAnsi="Bell MT"/>
           <w:color w:val="000000"/>
         </w:rPr>
-        <w:t>obi</w:t>
-      </w:r>
-      <w:proofErr w:type="spellEnd"/>
-      <w:r>
-        <w:rPr>
-          <w:rFonts w:ascii="Bell MT" w:hAnsi="Bell MT"/>
-          <w:color w:val="000000"/>
-        </w:rPr>
-        <w:t xml:space="preserve">, PDF or </w:t>
-      </w:r>
-      <w:proofErr w:type="spellStart"/>
-      <w:r>
-        <w:rPr>
-          <w:rFonts w:ascii="Bell MT" w:hAnsi="Bell MT"/>
-          <w:color w:val="000000"/>
-        </w:rPr>
-        <w:t>eP</w:t>
-      </w:r>
-      <w:r>
-        <w:rPr>
-          <w:rFonts w:ascii="Bell MT" w:hAnsi="Bell MT"/>
-          <w:color w:val="000000"/>
-        </w:rPr>
-        <w:t>ub</w:t>
-      </w:r>
-      <w:proofErr w:type="spellEnd"/>
-      <w:r>
-        <w:rPr>
-          <w:rFonts w:ascii="Bell MT" w:hAnsi="Bell MT"/>
-          <w:color w:val="000000"/>
-        </w:rPr>
-        <w:t>.</w:t>
+        <w:t>obi, PDF or eP</w:t>
+      </w:r>
+      <w:r>
+        <w:rPr>
+          <w:rFonts w:ascii="Bell MT" w:hAnsi="Bell MT"/>
+          <w:color w:val="000000"/>
+        </w:rPr>
+        <w:t>ub.</w:t>
       </w:r>
     </w:p>
     <w:p>
@@ -7758,52 +7354,36 @@
           <w:lang w:eastAsia="zh-CN"/>
         </w:rPr>
       </w:pPr>
-      <w:bookmarkStart w:id="20" w:name="_Toc434428575"/>
+      <w:bookmarkStart w:id="19" w:name="_Toc434428575"/>
       <w:r>
         <w:rPr>
           <w:rFonts w:ascii="Bell MT" w:hAnsi="Bell MT"/>
           <w:lang w:eastAsia="zh-CN"/>
         </w:rPr>
-        <w:t>Buy .</w:t>
-      </w:r>
-      <w:proofErr w:type="spellStart"/>
+        <w:t>Buy .m</w:t>
+      </w:r>
       <w:r>
         <w:rPr>
           <w:rFonts w:ascii="Bell MT" w:hAnsi="Bell MT"/>
           <w:lang w:eastAsia="zh-CN"/>
         </w:rPr>
-        <w:t>m</w:t>
+        <w:t>obi e</w:t>
       </w:r>
       <w:r>
         <w:rPr>
           <w:rFonts w:ascii="Bell MT" w:hAnsi="Bell MT"/>
           <w:lang w:eastAsia="zh-CN"/>
         </w:rPr>
-        <w:t>obi</w:t>
-      </w:r>
-      <w:proofErr w:type="spellEnd"/>
+        <w:t>B</w:t>
+      </w:r>
       <w:r>
         <w:rPr>
           <w:rFonts w:ascii="Bell MT" w:hAnsi="Bell MT"/>
           <w:lang w:eastAsia="zh-CN"/>
         </w:rPr>
-        <w:t xml:space="preserve"> e</w:t>
-      </w:r>
-      <w:r>
-        <w:rPr>
-          <w:rFonts w:ascii="Bell MT" w:hAnsi="Bell MT"/>
-          <w:lang w:eastAsia="zh-CN"/>
-        </w:rPr>
-        <w:t>B</w:t>
-      </w:r>
-      <w:r>
-        <w:rPr>
-          <w:rFonts w:ascii="Bell MT" w:hAnsi="Bell MT"/>
-          <w:lang w:eastAsia="zh-CN"/>
-        </w:rPr>
         <w:t>ook</w:t>
       </w:r>
-      <w:bookmarkEnd w:id="20"/>
+      <w:bookmarkEnd w:id="19"/>
       <w:r>
         <w:rPr>
           <w:rFonts w:ascii="Bell MT" w:hAnsi="Bell MT"/>
@@ -7847,7 +7427,6 @@
         </w:rPr>
         <w:t xml:space="preserve">ence, the visitor can have the </w:t>
       </w:r>
-      <w:proofErr w:type="spellStart"/>
       <w:r>
         <w:rPr>
           <w:rFonts w:ascii="Bell MT" w:hAnsi="Bell MT"/>
@@ -7860,15 +7439,7 @@
           <w:rFonts w:ascii="Bell MT" w:hAnsi="Bell MT"/>
           <w:color w:val="000000"/>
         </w:rPr>
-        <w:t>obi</w:t>
-      </w:r>
-      <w:proofErr w:type="spellEnd"/>
-      <w:r>
-        <w:rPr>
-          <w:rFonts w:ascii="Bell MT" w:hAnsi="Bell MT"/>
-          <w:color w:val="000000"/>
-        </w:rPr>
-        <w:t xml:space="preserve"> e</w:t>
+        <w:t>obi e</w:t>
       </w:r>
       <w:r>
         <w:rPr>
@@ -7891,7 +7462,6 @@
         </w:rPr>
         <w:t xml:space="preserve">o this the visitor selects buy </w:t>
       </w:r>
-      <w:proofErr w:type="spellStart"/>
       <w:r>
         <w:rPr>
           <w:rFonts w:ascii="Bell MT" w:hAnsi="Bell MT"/>
@@ -7904,15 +7474,7 @@
           <w:rFonts w:ascii="Bell MT" w:hAnsi="Bell MT"/>
           <w:color w:val="000000"/>
         </w:rPr>
-        <w:t>obi</w:t>
-      </w:r>
-      <w:proofErr w:type="spellEnd"/>
-      <w:r>
-        <w:rPr>
-          <w:rFonts w:ascii="Bell MT" w:hAnsi="Bell MT"/>
-          <w:color w:val="000000"/>
-        </w:rPr>
-        <w:t xml:space="preserve"> on the menu, and they’re redirected to Amazon to purchase the e</w:t>
+        <w:t>obi on the menu, and they’re redirected to Amazon to purchase the e</w:t>
       </w:r>
       <w:r>
         <w:rPr>
@@ -7955,23 +7517,7 @@
           <w:rFonts w:ascii="Bell MT" w:hAnsi="Bell MT"/>
           <w:color w:val="000000"/>
         </w:rPr>
-        <w:t xml:space="preserve">, </w:t>
-      </w:r>
-      <w:proofErr w:type="gramStart"/>
-      <w:r>
-        <w:rPr>
-          <w:rFonts w:ascii="Bell MT" w:hAnsi="Bell MT"/>
-          <w:color w:val="000000"/>
-        </w:rPr>
-        <w:t>the</w:t>
-      </w:r>
-      <w:proofErr w:type="gramEnd"/>
-      <w:r>
-        <w:rPr>
-          <w:rFonts w:ascii="Bell MT" w:hAnsi="Bell MT"/>
-          <w:color w:val="000000"/>
-        </w:rPr>
-        <w:t xml:space="preserve"> visitor must own a Kindle</w:t>
+        <w:t>, the visitor must own a Kindle</w:t>
       </w:r>
       <w:r>
         <w:rPr>
@@ -8002,7 +7548,6 @@
         </w:rPr>
         <w:t xml:space="preserve">: The visitor clicks on buy </w:t>
       </w:r>
-      <w:proofErr w:type="spellStart"/>
       <w:r>
         <w:rPr>
           <w:rFonts w:ascii="Bell MT" w:hAnsi="Bell MT"/>
@@ -8015,15 +7560,7 @@
           <w:rFonts w:ascii="Bell MT" w:hAnsi="Bell MT"/>
           <w:color w:val="000000"/>
         </w:rPr>
-        <w:t>obi</w:t>
-      </w:r>
-      <w:proofErr w:type="spellEnd"/>
-      <w:r>
-        <w:rPr>
-          <w:rFonts w:ascii="Bell MT" w:hAnsi="Bell MT"/>
-          <w:color w:val="000000"/>
-        </w:rPr>
-        <w:t xml:space="preserve"> e</w:t>
+        <w:t>obi e</w:t>
       </w:r>
       <w:r>
         <w:rPr>
@@ -8059,7 +7596,6 @@
         </w:rPr>
         <w:t xml:space="preserve">e amazon purchase page for the </w:t>
       </w:r>
-      <w:proofErr w:type="spellStart"/>
       <w:r>
         <w:rPr>
           <w:rFonts w:ascii="Bell MT" w:hAnsi="Bell MT"/>
@@ -8072,15 +7608,7 @@
           <w:rFonts w:ascii="Bell MT" w:hAnsi="Bell MT"/>
           <w:color w:val="000000"/>
         </w:rPr>
-        <w:t>obi</w:t>
-      </w:r>
-      <w:proofErr w:type="spellEnd"/>
-      <w:r>
-        <w:rPr>
-          <w:rFonts w:ascii="Bell MT" w:hAnsi="Bell MT"/>
-          <w:color w:val="000000"/>
-        </w:rPr>
-        <w:t xml:space="preserve"> e</w:t>
+        <w:t>obi e</w:t>
       </w:r>
       <w:r>
         <w:rPr>
@@ -8129,21 +7657,12 @@
         </w:rPr>
         <w:t xml:space="preserve">es a payment to amazon for the </w:t>
       </w:r>
-      <w:proofErr w:type="spellStart"/>
-      <w:r>
-        <w:rPr>
-          <w:rFonts w:ascii="Bell MT" w:hAnsi="Bell MT"/>
-          <w:color w:val="000000"/>
-        </w:rPr>
-        <w:t>mobi</w:t>
-      </w:r>
-      <w:proofErr w:type="spellEnd"/>
-      <w:r>
-        <w:rPr>
-          <w:rFonts w:ascii="Bell MT" w:hAnsi="Bell MT"/>
-          <w:color w:val="000000"/>
-        </w:rPr>
-        <w:t xml:space="preserve"> eB</w:t>
+      <w:r>
+        <w:rPr>
+          <w:rFonts w:ascii="Bell MT" w:hAnsi="Bell MT"/>
+          <w:color w:val="000000"/>
+        </w:rPr>
+        <w:t>mobi eB</w:t>
       </w:r>
       <w:r>
         <w:rPr>
@@ -8188,21 +7707,12 @@
         </w:rPr>
         <w:t xml:space="preserve">e amazon website sends the </w:t>
       </w:r>
-      <w:proofErr w:type="spellStart"/>
-      <w:r>
-        <w:rPr>
-          <w:rFonts w:ascii="Bell MT" w:eastAsia="Times New Roman" w:hAnsi="Bell MT"/>
-          <w:color w:val="000000"/>
-        </w:rPr>
-        <w:t>mobi</w:t>
-      </w:r>
-      <w:proofErr w:type="spellEnd"/>
-      <w:r>
-        <w:rPr>
-          <w:rFonts w:ascii="Bell MT" w:eastAsia="Times New Roman" w:hAnsi="Bell MT"/>
-          <w:color w:val="000000"/>
-        </w:rPr>
-        <w:t xml:space="preserve"> eB</w:t>
+      <w:r>
+        <w:rPr>
+          <w:rFonts w:ascii="Bell MT" w:eastAsia="Times New Roman" w:hAnsi="Bell MT"/>
+          <w:color w:val="000000"/>
+        </w:rPr>
+        <w:t>mobi eB</w:t>
       </w:r>
       <w:r>
         <w:rPr>
@@ -8227,7 +7737,7 @@
           <w:lang w:eastAsia="zh-CN"/>
         </w:rPr>
       </w:pPr>
-      <w:bookmarkStart w:id="21" w:name="_Toc434428576"/>
+      <w:bookmarkStart w:id="20" w:name="_Toc434428576"/>
       <w:r>
         <w:rPr>
           <w:rFonts w:ascii="Bell MT" w:hAnsi="Bell MT"/>
@@ -8235,7 +7745,7 @@
         </w:rPr>
         <w:t>Edit Content</w:t>
       </w:r>
-      <w:bookmarkEnd w:id="21"/>
+      <w:bookmarkEnd w:id="20"/>
       <w:r>
         <w:rPr>
           <w:rFonts w:ascii="Bell MT" w:hAnsi="Bell MT"/>
@@ -8448,7 +7958,7 @@
           <w:lang w:eastAsia="zh-CN"/>
         </w:rPr>
       </w:pPr>
-      <w:bookmarkStart w:id="22" w:name="_Toc434428577"/>
+      <w:bookmarkStart w:id="21" w:name="_Toc434428577"/>
       <w:r>
         <w:rPr>
           <w:rFonts w:ascii="Bell MT" w:hAnsi="Bell MT"/>
@@ -8456,7 +7966,7 @@
         </w:rPr>
         <w:t>Add Content</w:t>
       </w:r>
-      <w:bookmarkEnd w:id="22"/>
+      <w:bookmarkEnd w:id="21"/>
       <w:r>
         <w:rPr>
           <w:rFonts w:ascii="Bell MT" w:hAnsi="Bell MT"/>
@@ -8699,7 +8209,7 @@
           <w:lang w:eastAsia="zh-CN"/>
         </w:rPr>
       </w:pPr>
-      <w:bookmarkStart w:id="23" w:name="_Toc434428578"/>
+      <w:bookmarkStart w:id="22" w:name="_Toc434428578"/>
       <w:r>
         <w:rPr>
           <w:rFonts w:ascii="Bell MT" w:hAnsi="Bell MT"/>
@@ -8735,7 +8245,7 @@
         </w:rPr>
         <w:t>cenarios</w:t>
       </w:r>
-      <w:bookmarkEnd w:id="23"/>
+      <w:bookmarkEnd w:id="22"/>
     </w:p>
     <w:p>
       <w:pPr>
@@ -8745,7 +8255,7 @@
           <w:color w:val="000000"/>
         </w:rPr>
       </w:pPr>
-      <w:bookmarkStart w:id="24" w:name="_Toc434428579"/>
+      <w:bookmarkStart w:id="23" w:name="_Toc434428579"/>
       <w:r>
         <w:rPr>
           <w:rFonts w:ascii="Bell MT" w:hAnsi="Bell MT"/>
@@ -8767,7 +8277,7 @@
         </w:rPr>
         <w:t>A law student using the website.</w:t>
       </w:r>
-      <w:bookmarkEnd w:id="24"/>
+      <w:bookmarkEnd w:id="23"/>
     </w:p>
     <w:p>
       <w:pPr>
@@ -8950,7 +8460,7 @@
           <w:lang w:eastAsia="zh-CN"/>
         </w:rPr>
       </w:pPr>
-      <w:bookmarkStart w:id="25" w:name="_Toc434428580"/>
+      <w:bookmarkStart w:id="24" w:name="_Toc434428580"/>
       <w:r>
         <w:rPr>
           <w:rFonts w:ascii="Bell MT" w:hAnsi="Bell MT"/>
@@ -8972,7 +8482,7 @@
         </w:rPr>
         <w:t>The author edits content on the website.</w:t>
       </w:r>
-      <w:bookmarkEnd w:id="25"/>
+      <w:bookmarkEnd w:id="24"/>
     </w:p>
     <w:p>
       <w:pPr>
@@ -9229,25 +8739,8 @@
           <w:rFonts w:ascii="Bell MT" w:eastAsia="Times New Roman" w:hAnsi="Bell MT"/>
           <w:color w:val="000000"/>
         </w:rPr>
-        <w:t xml:space="preserve">HTML from the website and convert it to other formats like PDF, </w:t>
-      </w:r>
-      <w:proofErr w:type="spellStart"/>
-      <w:r>
-        <w:rPr>
-          <w:rFonts w:ascii="Bell MT" w:eastAsia="Times New Roman" w:hAnsi="Bell MT"/>
-          <w:color w:val="000000"/>
-        </w:rPr>
-        <w:t>ePub</w:t>
-      </w:r>
-      <w:proofErr w:type="spellEnd"/>
-      <w:r>
-        <w:rPr>
-          <w:rFonts w:ascii="Bell MT" w:eastAsia="Times New Roman" w:hAnsi="Bell MT"/>
-          <w:color w:val="000000"/>
-        </w:rPr>
-        <w:t xml:space="preserve"> and </w:t>
-      </w:r>
-      <w:proofErr w:type="spellStart"/>
+        <w:t xml:space="preserve">HTML from the website and convert it to other formats like PDF, ePub and </w:t>
+      </w:r>
       <w:r>
         <w:rPr>
           <w:rFonts w:ascii="Bell MT" w:eastAsia="Times New Roman" w:hAnsi="Bell MT"/>
@@ -9260,15 +8753,7 @@
           <w:rFonts w:ascii="Bell MT" w:eastAsia="Times New Roman" w:hAnsi="Bell MT"/>
           <w:color w:val="000000"/>
         </w:rPr>
-        <w:t>obi</w:t>
-      </w:r>
-      <w:proofErr w:type="spellEnd"/>
-      <w:r>
-        <w:rPr>
-          <w:rFonts w:ascii="Bell MT" w:eastAsia="Times New Roman" w:hAnsi="Bell MT"/>
-          <w:color w:val="000000"/>
-        </w:rPr>
-        <w:t xml:space="preserve"> and the website will be updated with the links for downloads. </w:t>
+        <w:t xml:space="preserve">obi and the website will be updated with the links for downloads. </w:t>
       </w:r>
     </w:p>
     <w:p>
@@ -9280,7 +8765,7 @@
           <w:lang w:eastAsia="zh-CN"/>
         </w:rPr>
       </w:pPr>
-      <w:bookmarkStart w:id="26" w:name="_Toc434428581"/>
+      <w:bookmarkStart w:id="25" w:name="_Toc434428581"/>
       <w:r>
         <w:rPr>
           <w:rFonts w:ascii="Bell MT" w:hAnsi="Bell MT"/>
@@ -9295,7 +8780,7 @@
         </w:rPr>
         <w:t>Visitor wishes to download an e-book</w:t>
       </w:r>
-      <w:bookmarkEnd w:id="26"/>
+      <w:bookmarkEnd w:id="25"/>
     </w:p>
     <w:p>
       <w:pPr>
@@ -9435,23 +8920,7 @@
           <w:rFonts w:ascii="Bell MT" w:hAnsi="Bell MT"/>
           <w:color w:val="000000"/>
         </w:rPr>
-        <w:t xml:space="preserve">4.   Based on the </w:t>
-      </w:r>
-      <w:proofErr w:type="spellStart"/>
-      <w:r>
-        <w:rPr>
-          <w:rFonts w:ascii="Bell MT" w:hAnsi="Bell MT"/>
-          <w:color w:val="000000"/>
-        </w:rPr>
-        <w:t>the</w:t>
-      </w:r>
-      <w:proofErr w:type="spellEnd"/>
-      <w:r>
-        <w:rPr>
-          <w:rFonts w:ascii="Bell MT" w:hAnsi="Bell MT"/>
-          <w:color w:val="000000"/>
-        </w:rPr>
-        <w:t xml:space="preserve"> type of e-book Gordon clicks on one of the following</w:t>
+        <w:t>4.   Based on the the type of e-book Gordon clicks on one of the following</w:t>
       </w:r>
     </w:p>
     <w:p>
@@ -9487,17 +8956,8 @@
           <w:rFonts w:ascii="Bell MT" w:hAnsi="Bell MT"/>
           <w:color w:val="000000"/>
         </w:rPr>
-        <w:t>b.   </w:t>
-      </w:r>
-      <w:proofErr w:type="spellStart"/>
-      <w:r>
-        <w:rPr>
-          <w:rFonts w:ascii="Bell MT" w:hAnsi="Bell MT"/>
-          <w:color w:val="000000"/>
-        </w:rPr>
-        <w:t>basic_legal_citation.epub</w:t>
-      </w:r>
-      <w:proofErr w:type="spellEnd"/>
+        <w:t>b.   basic_legal_citation.epub</w:t>
+      </w:r>
     </w:p>
     <w:p>
       <w:pPr>
@@ -9546,7 +9006,7 @@
           <w:lang w:eastAsia="zh-CN"/>
         </w:rPr>
       </w:pPr>
-      <w:bookmarkStart w:id="27" w:name="_Toc434428582"/>
+      <w:bookmarkStart w:id="26" w:name="_Toc434428582"/>
       <w:r>
         <w:rPr>
           <w:rFonts w:ascii="Bell MT" w:hAnsi="Bell MT"/>
@@ -9575,7 +9035,7 @@
         </w:rPr>
         <w:t>Author, Prof Martin wants to generate all formats of e-books</w:t>
       </w:r>
-      <w:bookmarkEnd w:id="27"/>
+      <w:bookmarkEnd w:id="26"/>
     </w:p>
     <w:p>
       <w:pPr>
@@ -9909,7 +9369,7 @@
           <w:rFonts w:ascii="Bell MT" w:hAnsi="Bell MT"/>
         </w:rPr>
       </w:pPr>
-      <w:bookmarkStart w:id="28" w:name="_Toc434428583"/>
+      <w:bookmarkStart w:id="27" w:name="_Toc434428583"/>
       <w:r>
         <w:rPr>
           <w:rFonts w:ascii="Bell MT" w:hAnsi="Bell MT"/>
@@ -9925,24 +9385,24 @@
         </w:rPr>
         <w:t>Design</w:t>
       </w:r>
+      <w:bookmarkEnd w:id="27"/>
+    </w:p>
+    <w:p>
+      <w:pPr>
+        <w:pStyle w:val="Heading2"/>
+        <w:rPr>
+          <w:rFonts w:ascii="Bell MT" w:hAnsi="Bell MT"/>
+        </w:rPr>
+      </w:pPr>
+      <w:bookmarkStart w:id="28" w:name="_Toc434428584"/>
+      <w:r>
+        <w:rPr>
+          <w:rFonts w:ascii="Bell MT" w:hAnsi="Bell MT"/>
+          <w:lang w:eastAsia="zh-CN"/>
+        </w:rPr>
+        <w:t>System Architecture</w:t>
+      </w:r>
       <w:bookmarkEnd w:id="28"/>
-    </w:p>
-    <w:p>
-      <w:pPr>
-        <w:pStyle w:val="Heading2"/>
-        <w:rPr>
-          <w:rFonts w:ascii="Bell MT" w:hAnsi="Bell MT"/>
-        </w:rPr>
-      </w:pPr>
-      <w:bookmarkStart w:id="29" w:name="_Toc434428584"/>
-      <w:r>
-        <w:rPr>
-          <w:rFonts w:ascii="Bell MT" w:hAnsi="Bell MT"/>
-          <w:lang w:eastAsia="zh-CN"/>
-        </w:rPr>
-        <w:t>System Architecture</w:t>
-      </w:r>
-      <w:bookmarkEnd w:id="29"/>
     </w:p>
     <w:p>
       <w:pPr>
@@ -10046,39 +9506,19 @@
           <w:szCs w:val="24"/>
           <w:lang w:eastAsia="en-US"/>
         </w:rPr>
-        <w:t xml:space="preserve">Additionally, the clients can also request to download different publishing formats - PDF, </w:t>
-      </w:r>
-      <w:proofErr w:type="spellStart"/>
-      <w:r>
+        <w:t>Additionally, the clients can also request to download different publishing formats - PDF, ePub, etc., stored on the server.</w:t>
+      </w:r>
+    </w:p>
+    <w:p>
+      <w:pPr>
+        <w:pStyle w:val="NoSpacing"/>
+        <w:jc w:val="both"/>
         <w:rPr>
           <w:rFonts w:ascii="Bell MT" w:hAnsi="Bell MT" w:cs="Times New Roman"/>
           <w:sz w:val="24"/>
           <w:szCs w:val="24"/>
           <w:lang w:eastAsia="en-US"/>
         </w:rPr>
-        <w:t>ePub</w:t>
-      </w:r>
-      <w:proofErr w:type="spellEnd"/>
-      <w:r>
-        <w:rPr>
-          <w:rFonts w:ascii="Bell MT" w:hAnsi="Bell MT" w:cs="Times New Roman"/>
-          <w:sz w:val="24"/>
-          <w:szCs w:val="24"/>
-          <w:lang w:eastAsia="en-US"/>
-        </w:rPr>
-        <w:t>, etc., stored on the server.</w:t>
-      </w:r>
-    </w:p>
-    <w:p>
-      <w:pPr>
-        <w:pStyle w:val="NoSpacing"/>
-        <w:jc w:val="both"/>
-        <w:rPr>
-          <w:rFonts w:ascii="Bell MT" w:hAnsi="Bell MT" w:cs="Times New Roman"/>
-          <w:sz w:val="24"/>
-          <w:szCs w:val="24"/>
-          <w:lang w:eastAsia="en-US"/>
-        </w:rPr>
       </w:pPr>
     </w:p>
     <w:p>
@@ -10088,7 +9528,7 @@
           <w:rFonts w:ascii="Bell MT" w:hAnsi="Bell MT"/>
         </w:rPr>
       </w:pPr>
-      <w:bookmarkStart w:id="30" w:name="_Toc434428585"/>
+      <w:bookmarkStart w:id="29" w:name="_Toc434428585"/>
       <w:r>
         <w:rPr>
           <w:rFonts w:ascii="Bell MT" w:hAnsi="Bell MT"/>
@@ -10096,7 +9536,7 @@
         </w:rPr>
         <w:t>Workflow</w:t>
       </w:r>
-      <w:bookmarkEnd w:id="30"/>
+      <w:bookmarkEnd w:id="29"/>
     </w:p>
     <w:p>
       <w:pPr>
@@ -10121,49 +9561,7 @@
         <w:rPr>
           <w:rFonts w:ascii="Bell MT" w:hAnsi="Bell MT"/>
         </w:rPr>
-        <w:t xml:space="preserve">The author uses </w:t>
-      </w:r>
-      <w:proofErr w:type="spellStart"/>
-      <w:r>
-        <w:rPr>
-          <w:rFonts w:ascii="Bell MT" w:hAnsi="Bell MT"/>
-        </w:rPr>
-        <w:t>DreamWeaver</w:t>
-      </w:r>
-      <w:proofErr w:type="spellEnd"/>
-      <w:r>
-        <w:rPr>
-          <w:rFonts w:ascii="Bell MT" w:hAnsi="Bell MT"/>
-        </w:rPr>
-        <w:t xml:space="preserve">, a web design tool and HTML and CSS editor, to add or edit pages stored on the server. Additionally, the server allows the author to trigger a creation of PDF, </w:t>
-      </w:r>
-      <w:proofErr w:type="spellStart"/>
-      <w:r>
-        <w:rPr>
-          <w:rFonts w:ascii="Bell MT" w:hAnsi="Bell MT"/>
-        </w:rPr>
-        <w:t>ePub</w:t>
-      </w:r>
-      <w:proofErr w:type="spellEnd"/>
-      <w:r>
-        <w:rPr>
-          <w:rFonts w:ascii="Bell MT" w:hAnsi="Bell MT"/>
-        </w:rPr>
-        <w:t xml:space="preserve"> or </w:t>
-      </w:r>
-      <w:proofErr w:type="spellStart"/>
-      <w:r>
-        <w:rPr>
-          <w:rFonts w:ascii="Bell MT" w:hAnsi="Bell MT"/>
-        </w:rPr>
-        <w:t>mobi</w:t>
-      </w:r>
-      <w:proofErr w:type="spellEnd"/>
-      <w:r>
-        <w:rPr>
-          <w:rFonts w:ascii="Bell MT" w:hAnsi="Bell MT"/>
-        </w:rPr>
-        <w:t xml:space="preserve"> format from the H</w:t>
+        <w:t>The author uses DreamWeaver, a web design tool and HTML and CSS editor, to add or edit pages stored on the server. Additionally, the server allows the author to trigger a creation of PDF, ePub or mobi format from the H</w:t>
       </w:r>
       <w:r>
         <w:rPr>
@@ -10218,21 +9616,7 @@
           <w:rFonts w:ascii="Bell MT" w:hAnsi="Bell MT"/>
         </w:rPr>
         <w:br/>
-        <w:t xml:space="preserve">The choice of </w:t>
-      </w:r>
-      <w:proofErr w:type="spellStart"/>
-      <w:r>
-        <w:rPr>
-          <w:rFonts w:ascii="Bell MT" w:hAnsi="Bell MT"/>
-        </w:rPr>
-        <w:t>DreamWeaver</w:t>
-      </w:r>
-      <w:proofErr w:type="spellEnd"/>
-      <w:r>
-        <w:rPr>
-          <w:rFonts w:ascii="Bell MT" w:hAnsi="Bell MT"/>
-        </w:rPr>
-        <w:t xml:space="preserve"> was made because the author is already familiar with it and he’s used to uploading HTML pages to the server.</w:t>
+        <w:t>The choice of DreamWeaver was made because the author is already familiar with it and he’s used to uploading HTML pages to the server.</w:t>
       </w:r>
     </w:p>
     <w:p>
@@ -10344,7 +9728,7 @@
           <w:rFonts w:ascii="Bell MT" w:hAnsi="Bell MT"/>
         </w:rPr>
       </w:pPr>
-      <w:bookmarkStart w:id="31" w:name="_Toc434428586"/>
+      <w:bookmarkStart w:id="30" w:name="_Toc434428586"/>
       <w:r>
         <w:rPr>
           <w:rFonts w:ascii="Bell MT" w:hAnsi="Bell MT"/>
@@ -10366,7 +9750,7 @@
         </w:rPr>
         <w:t>s</w:t>
       </w:r>
-      <w:bookmarkEnd w:id="31"/>
+      <w:bookmarkEnd w:id="30"/>
     </w:p>
     <w:p>
       <w:pPr>
@@ -10503,15 +9887,13 @@
       </w:pPr>
       <w:r>
         <w:rPr>
-          <w:rFonts w:ascii="Bell MT" w:eastAsia="Times New Roman" w:hAnsi="Bell MT"/>
           <w:noProof/>
-          <w:color w:val="000000"/>
         </w:rPr>
         <w:drawing>
-          <wp:inline distT="0" distB="0" distL="0" distR="0" wp14:anchorId="4D0A1F19" wp14:editId="1857E2AB">
-            <wp:extent cx="5309235" cy="2817081"/>
-            <wp:effectExtent l="0" t="0" r="0" b="2540"/>
-            <wp:docPr id="7" name="Picture 7" descr="https://lh4.googleusercontent.com/4axosGKmkpbIxtxF2wkOApP_m8Obe_ZkAnjQ5lPHLQz7FPDlwbe7CD7hVScRTFkL4B6I--Ec3KaqB9qB_QVaXE2qow73JSajxCwp_R8874aypHJQ04SIuIyP4MyWiMi9HGWhcsCd"/>
+          <wp:inline distT="0" distB="0" distL="0" distR="0" wp14:anchorId="29F4CC88" wp14:editId="32AEF657">
+            <wp:extent cx="5943600" cy="3162935"/>
+            <wp:effectExtent l="0" t="0" r="0" b="0"/>
+            <wp:docPr id="5" name="Picture 5"/>
             <wp:cNvGraphicFramePr>
               <a:graphicFrameLocks xmlns:a="http://schemas.openxmlformats.org/drawingml/2006/main" noChangeAspect="1"/>
             </wp:cNvGraphicFramePr>
@@ -10519,36 +9901,23 @@
               <a:graphicData uri="http://schemas.openxmlformats.org/drawingml/2006/picture">
                 <pic:pic xmlns:pic="http://schemas.openxmlformats.org/drawingml/2006/picture">
                   <pic:nvPicPr>
-                    <pic:cNvPr id="0" name="Picture 5" descr="https://lh4.googleusercontent.com/4axosGKmkpbIxtxF2wkOApP_m8Obe_ZkAnjQ5lPHLQz7FPDlwbe7CD7hVScRTFkL4B6I--Ec3KaqB9qB_QVaXE2qow73JSajxCwp_R8874aypHJQ04SIuIyP4MyWiMi9HGWhcsCd"/>
-                    <pic:cNvPicPr>
-                      <a:picLocks noChangeAspect="1" noChangeArrowheads="1"/>
-                    </pic:cNvPicPr>
+                    <pic:cNvPr id="1" name=""/>
+                    <pic:cNvPicPr/>
                   </pic:nvPicPr>
                   <pic:blipFill>
-                    <a:blip r:embed="rId19" cstate="print">
-                      <a:extLst>
-                        <a:ext uri="{28A0092B-C50C-407E-A947-70E740481C1C}">
-                          <a14:useLocalDpi xmlns:a14="http://schemas.microsoft.com/office/drawing/2010/main" val="0"/>
-                        </a:ext>
-                      </a:extLst>
-                    </a:blip>
-                    <a:srcRect/>
+                    <a:blip r:embed="rId19"/>
                     <a:stretch>
                       <a:fillRect/>
                     </a:stretch>
                   </pic:blipFill>
-                  <pic:spPr bwMode="auto">
+                  <pic:spPr>
                     <a:xfrm>
                       <a:off x="0" y="0"/>
-                      <a:ext cx="5339761" cy="2833278"/>
+                      <a:ext cx="5943600" cy="3162935"/>
                     </a:xfrm>
                     <a:prstGeom prst="rect">
                       <a:avLst/>
                     </a:prstGeom>
-                    <a:noFill/>
-                    <a:ln>
-                      <a:noFill/>
-                    </a:ln>
                   </pic:spPr>
                 </pic:pic>
               </a:graphicData>
@@ -10607,14 +9976,14 @@
       </w:pPr>
       <w:r>
         <w:rPr>
-          <w:rFonts w:ascii="Bell MT" w:hAnsi="Bell MT"/>
           <w:noProof/>
         </w:rPr>
+        <w:lastRenderedPageBreak/>
         <w:drawing>
-          <wp:inline distT="0" distB="0" distL="0" distR="0" wp14:anchorId="6F7CD6D4" wp14:editId="234A683F">
-            <wp:extent cx="5194935" cy="2899951"/>
+          <wp:inline distT="0" distB="0" distL="0" distR="0" wp14:anchorId="239B4132" wp14:editId="18E617D9">
+            <wp:extent cx="5943600" cy="3162935"/>
             <wp:effectExtent l="0" t="0" r="0" b="0"/>
-            <wp:docPr id="8" name="Picture 8" descr="../../Desktop/Screen%20Shot%202015-10-21%20at%209.40.35%20PM.pn"/>
+            <wp:docPr id="2" name="Picture 2"/>
             <wp:cNvGraphicFramePr>
               <a:graphicFrameLocks xmlns:a="http://schemas.openxmlformats.org/drawingml/2006/main" noChangeAspect="1"/>
             </wp:cNvGraphicFramePr>
@@ -10622,36 +9991,23 @@
               <a:graphicData uri="http://schemas.openxmlformats.org/drawingml/2006/picture">
                 <pic:pic xmlns:pic="http://schemas.openxmlformats.org/drawingml/2006/picture">
                   <pic:nvPicPr>
-                    <pic:cNvPr id="0" name="Picture 7" descr="../../Desktop/Screen%20Shot%202015-10-21%20at%209.40.35%20PM.pn"/>
-                    <pic:cNvPicPr>
-                      <a:picLocks noChangeAspect="1" noChangeArrowheads="1"/>
-                    </pic:cNvPicPr>
+                    <pic:cNvPr id="1" name=""/>
+                    <pic:cNvPicPr/>
                   </pic:nvPicPr>
                   <pic:blipFill>
-                    <a:blip r:embed="rId20" cstate="print">
-                      <a:extLst>
-                        <a:ext uri="{28A0092B-C50C-407E-A947-70E740481C1C}">
-                          <a14:useLocalDpi xmlns:a14="http://schemas.microsoft.com/office/drawing/2010/main" val="0"/>
-                        </a:ext>
-                      </a:extLst>
-                    </a:blip>
-                    <a:srcRect/>
+                    <a:blip r:embed="rId20"/>
                     <a:stretch>
                       <a:fillRect/>
                     </a:stretch>
                   </pic:blipFill>
-                  <pic:spPr bwMode="auto">
+                  <pic:spPr>
                     <a:xfrm>
                       <a:off x="0" y="0"/>
-                      <a:ext cx="5222574" cy="2915380"/>
+                      <a:ext cx="5943600" cy="3162935"/>
                     </a:xfrm>
                     <a:prstGeom prst="rect">
                       <a:avLst/>
                     </a:prstGeom>
-                    <a:noFill/>
-                    <a:ln>
-                      <a:noFill/>
-                    </a:ln>
                   </pic:spPr>
                 </pic:pic>
               </a:graphicData>
@@ -10715,14 +10071,13 @@
       </w:pPr>
       <w:r>
         <w:rPr>
-          <w:rFonts w:ascii="Bell MT" w:hAnsi="Bell MT"/>
           <w:noProof/>
         </w:rPr>
         <w:drawing>
-          <wp:inline distT="0" distB="0" distL="0" distR="0" wp14:anchorId="191B4CB5" wp14:editId="475A8DCD">
-            <wp:extent cx="5661918" cy="3196762"/>
-            <wp:effectExtent l="0" t="0" r="2540" b="3810"/>
-            <wp:docPr id="9" name="Picture 9" descr="../../Desktop/Screen%20Shot%202015-10-21%20at%209.41.01%20PM.pn"/>
+          <wp:inline distT="0" distB="0" distL="0" distR="0" wp14:anchorId="22D7214C" wp14:editId="253CD41B">
+            <wp:extent cx="5943600" cy="3159125"/>
+            <wp:effectExtent l="0" t="0" r="0" b="3175"/>
+            <wp:docPr id="6" name="Picture 6"/>
             <wp:cNvGraphicFramePr>
               <a:graphicFrameLocks xmlns:a="http://schemas.openxmlformats.org/drawingml/2006/main" noChangeAspect="1"/>
             </wp:cNvGraphicFramePr>
@@ -10730,36 +10085,23 @@
               <a:graphicData uri="http://schemas.openxmlformats.org/drawingml/2006/picture">
                 <pic:pic xmlns:pic="http://schemas.openxmlformats.org/drawingml/2006/picture">
                   <pic:nvPicPr>
-                    <pic:cNvPr id="0" name="Picture 8" descr="../../Desktop/Screen%20Shot%202015-10-21%20at%209.41.01%20PM.pn"/>
-                    <pic:cNvPicPr>
-                      <a:picLocks noChangeAspect="1" noChangeArrowheads="1"/>
-                    </pic:cNvPicPr>
+                    <pic:cNvPr id="1" name=""/>
+                    <pic:cNvPicPr/>
                   </pic:nvPicPr>
                   <pic:blipFill>
-                    <a:blip r:embed="rId21">
-                      <a:extLst>
-                        <a:ext uri="{28A0092B-C50C-407E-A947-70E740481C1C}">
-                          <a14:useLocalDpi xmlns:a14="http://schemas.microsoft.com/office/drawing/2010/main" val="0"/>
-                        </a:ext>
-                      </a:extLst>
-                    </a:blip>
-                    <a:srcRect/>
+                    <a:blip r:embed="rId21"/>
                     <a:stretch>
                       <a:fillRect/>
                     </a:stretch>
                   </pic:blipFill>
-                  <pic:spPr bwMode="auto">
+                  <pic:spPr>
                     <a:xfrm>
                       <a:off x="0" y="0"/>
-                      <a:ext cx="5674976" cy="3204134"/>
+                      <a:ext cx="5943600" cy="3159125"/>
                     </a:xfrm>
                     <a:prstGeom prst="rect">
                       <a:avLst/>
                     </a:prstGeom>
-                    <a:noFill/>
-                    <a:ln>
-                      <a:noFill/>
-                    </a:ln>
                   </pic:spPr>
                 </pic:pic>
               </a:graphicData>
@@ -10805,21 +10147,7 @@
         <w:rPr>
           <w:rFonts w:ascii="Bell MT" w:hAnsi="Bell MT"/>
         </w:rPr>
-        <w:t xml:space="preserve">Demo of the Dropdown Menu for </w:t>
-      </w:r>
-      <w:proofErr w:type="gramStart"/>
-      <w:r>
-        <w:rPr>
-          <w:rFonts w:ascii="Bell MT" w:hAnsi="Bell MT"/>
-        </w:rPr>
-        <w:t>Downloading</w:t>
-      </w:r>
-      <w:proofErr w:type="gramEnd"/>
-      <w:r>
-        <w:rPr>
-          <w:rFonts w:ascii="Bell MT" w:hAnsi="Bell MT"/>
-        </w:rPr>
-        <w:t xml:space="preserve"> eBooks.</w:t>
+        <w:t>Demo of the Dropdown Menu for Downloading eBooks.</w:t>
       </w:r>
     </w:p>
     <w:p>
@@ -10853,14 +10181,14 @@
       </w:pPr>
       <w:r>
         <w:rPr>
-          <w:rFonts w:ascii="Bell MT" w:hAnsi="Bell MT"/>
           <w:noProof/>
         </w:rPr>
+        <w:lastRenderedPageBreak/>
         <w:drawing>
-          <wp:inline distT="0" distB="0" distL="0" distR="0" wp14:anchorId="6F9A8E73" wp14:editId="1757C120">
-            <wp:extent cx="2708721" cy="4064654"/>
-            <wp:effectExtent l="0" t="0" r="9525" b="0"/>
-            <wp:docPr id="11" name="Picture 11" descr="../../Desktop/Screen%20Shot%202015-10-21%20at%209.41.41%20PM.pn"/>
+          <wp:inline distT="0" distB="0" distL="0" distR="0" wp14:anchorId="4D46B14F" wp14:editId="2C0D0149">
+            <wp:extent cx="2981325" cy="4638675"/>
+            <wp:effectExtent l="0" t="0" r="9525" b="9525"/>
+            <wp:docPr id="8" name="Picture 8"/>
             <wp:cNvGraphicFramePr>
               <a:graphicFrameLocks xmlns:a="http://schemas.openxmlformats.org/drawingml/2006/main" noChangeAspect="1"/>
             </wp:cNvGraphicFramePr>
@@ -10868,36 +10196,23 @@
               <a:graphicData uri="http://schemas.openxmlformats.org/drawingml/2006/picture">
                 <pic:pic xmlns:pic="http://schemas.openxmlformats.org/drawingml/2006/picture">
                   <pic:nvPicPr>
-                    <pic:cNvPr id="0" name="Picture 10" descr="../../Desktop/Screen%20Shot%202015-10-21%20at%209.41.41%20PM.pn"/>
-                    <pic:cNvPicPr>
-                      <a:picLocks noChangeAspect="1" noChangeArrowheads="1"/>
-                    </pic:cNvPicPr>
+                    <pic:cNvPr id="1" name=""/>
+                    <pic:cNvPicPr/>
                   </pic:nvPicPr>
                   <pic:blipFill>
-                    <a:blip r:embed="rId22">
-                      <a:extLst>
-                        <a:ext uri="{28A0092B-C50C-407E-A947-70E740481C1C}">
-                          <a14:useLocalDpi xmlns:a14="http://schemas.microsoft.com/office/drawing/2010/main" val="0"/>
-                        </a:ext>
-                      </a:extLst>
-                    </a:blip>
-                    <a:srcRect/>
+                    <a:blip r:embed="rId22"/>
                     <a:stretch>
                       <a:fillRect/>
                     </a:stretch>
                   </pic:blipFill>
-                  <pic:spPr bwMode="auto">
+                  <pic:spPr>
                     <a:xfrm>
                       <a:off x="0" y="0"/>
-                      <a:ext cx="2727570" cy="4092939"/>
+                      <a:ext cx="2981325" cy="4638675"/>
                     </a:xfrm>
                     <a:prstGeom prst="rect">
                       <a:avLst/>
                     </a:prstGeom>
-                    <a:noFill/>
-                    <a:ln>
-                      <a:noFill/>
-                    </a:ln>
                   </pic:spPr>
                 </pic:pic>
               </a:graphicData>
@@ -10915,42 +10230,6 @@
           <w:rFonts w:ascii="Bell MT" w:hAnsi="Bell MT"/>
         </w:rPr>
       </w:pPr>
-      <w:r>
-        <w:rPr>
-          <w:rFonts w:ascii="Bell MT" w:hAnsi="Bell MT"/>
-        </w:rPr>
-        <w:t xml:space="preserve">Figure </w:t>
-      </w:r>
-      <w:r>
-        <w:rPr>
-          <w:rFonts w:ascii="Bell MT" w:hAnsi="Bell MT"/>
-        </w:rPr>
-        <w:t>6</w:t>
-      </w:r>
-      <w:r>
-        <w:rPr>
-          <w:rFonts w:ascii="Bell MT" w:hAnsi="Bell MT"/>
-        </w:rPr>
-        <w:t>:</w:t>
-      </w:r>
-      <w:r>
-        <w:rPr>
-          <w:rFonts w:ascii="Bell MT" w:hAnsi="Bell MT"/>
-        </w:rPr>
-        <w:t xml:space="preserve"> Demo of the Website</w:t>
-      </w:r>
-      <w:r>
-        <w:rPr>
-          <w:rFonts w:ascii="Bell MT" w:hAnsi="Bell MT"/>
-        </w:rPr>
-        <w:t xml:space="preserve"> Content Layout</w:t>
-      </w:r>
-      <w:r>
-        <w:rPr>
-          <w:rFonts w:ascii="Bell MT" w:hAnsi="Bell MT"/>
-        </w:rPr>
-        <w:t xml:space="preserve"> on a Resized Screen</w:t>
-      </w:r>
     </w:p>
     <w:p>
       <w:pPr>
@@ -10961,6 +10240,42 @@
           <w:rFonts w:ascii="Bell MT" w:hAnsi="Bell MT"/>
         </w:rPr>
       </w:pPr>
+      <w:r>
+        <w:rPr>
+          <w:rFonts w:ascii="Bell MT" w:hAnsi="Bell MT"/>
+        </w:rPr>
+        <w:t xml:space="preserve">Figure </w:t>
+      </w:r>
+      <w:r>
+        <w:rPr>
+          <w:rFonts w:ascii="Bell MT" w:hAnsi="Bell MT"/>
+        </w:rPr>
+        <w:t>6</w:t>
+      </w:r>
+      <w:r>
+        <w:rPr>
+          <w:rFonts w:ascii="Bell MT" w:hAnsi="Bell MT"/>
+        </w:rPr>
+        <w:t>:</w:t>
+      </w:r>
+      <w:r>
+        <w:rPr>
+          <w:rFonts w:ascii="Bell MT" w:hAnsi="Bell MT"/>
+        </w:rPr>
+        <w:t xml:space="preserve"> Demo of the Website</w:t>
+      </w:r>
+      <w:r>
+        <w:rPr>
+          <w:rFonts w:ascii="Bell MT" w:hAnsi="Bell MT"/>
+        </w:rPr>
+        <w:t xml:space="preserve"> Content Layout</w:t>
+      </w:r>
+      <w:r>
+        <w:rPr>
+          <w:rFonts w:ascii="Bell MT" w:hAnsi="Bell MT"/>
+        </w:rPr>
+        <w:t xml:space="preserve"> on a Resized Screen</w:t>
+      </w:r>
     </w:p>
     <w:p>
       <w:pPr>
@@ -10981,16 +10296,26 @@
           <w:rFonts w:ascii="Bell MT" w:hAnsi="Bell MT"/>
         </w:rPr>
       </w:pPr>
-      <w:r>
-        <w:rPr>
-          <w:rFonts w:ascii="Bell MT" w:hAnsi="Bell MT"/>
+    </w:p>
+    <w:p>
+      <w:pPr>
+        <w:pStyle w:val="ListParagraph"/>
+        <w:ind w:left="0"/>
+        <w:jc w:val="center"/>
+        <w:rPr>
+          <w:rFonts w:ascii="Bell MT" w:hAnsi="Bell MT"/>
+        </w:rPr>
+      </w:pPr>
+      <w:r>
+        <w:rPr>
           <w:noProof/>
         </w:rPr>
+        <w:lastRenderedPageBreak/>
         <w:drawing>
-          <wp:inline distT="0" distB="0" distL="0" distR="0" wp14:anchorId="25E296AC" wp14:editId="00BB1244">
-            <wp:extent cx="3170216" cy="4571238"/>
-            <wp:effectExtent l="0" t="0" r="5080" b="1270"/>
-            <wp:docPr id="12" name="Picture 12" descr="../../Desktop/Screen%20Shot%202015-10-21%20at%209.41.53%20PM.pn"/>
+          <wp:inline distT="0" distB="0" distL="0" distR="0" wp14:anchorId="35FDF53B" wp14:editId="6AB597F8">
+            <wp:extent cx="2752725" cy="4600575"/>
+            <wp:effectExtent l="0" t="0" r="9525" b="9525"/>
+            <wp:docPr id="9" name="Picture 9"/>
             <wp:cNvGraphicFramePr>
               <a:graphicFrameLocks xmlns:a="http://schemas.openxmlformats.org/drawingml/2006/main" noChangeAspect="1"/>
             </wp:cNvGraphicFramePr>
@@ -10998,36 +10323,23 @@
               <a:graphicData uri="http://schemas.openxmlformats.org/drawingml/2006/picture">
                 <pic:pic xmlns:pic="http://schemas.openxmlformats.org/drawingml/2006/picture">
                   <pic:nvPicPr>
-                    <pic:cNvPr id="0" name="Picture 11" descr="../../Desktop/Screen%20Shot%202015-10-21%20at%209.41.53%20PM.pn"/>
-                    <pic:cNvPicPr>
-                      <a:picLocks noChangeAspect="1" noChangeArrowheads="1"/>
-                    </pic:cNvPicPr>
+                    <pic:cNvPr id="1" name=""/>
+                    <pic:cNvPicPr/>
                   </pic:nvPicPr>
                   <pic:blipFill>
-                    <a:blip r:embed="rId23">
-                      <a:extLst>
-                        <a:ext uri="{28A0092B-C50C-407E-A947-70E740481C1C}">
-                          <a14:useLocalDpi xmlns:a14="http://schemas.microsoft.com/office/drawing/2010/main" val="0"/>
-                        </a:ext>
-                      </a:extLst>
-                    </a:blip>
-                    <a:srcRect/>
+                    <a:blip r:embed="rId23"/>
                     <a:stretch>
                       <a:fillRect/>
                     </a:stretch>
                   </pic:blipFill>
-                  <pic:spPr bwMode="auto">
+                  <pic:spPr>
                     <a:xfrm>
                       <a:off x="0" y="0"/>
-                      <a:ext cx="3183430" cy="4590291"/>
+                      <a:ext cx="2752725" cy="4600575"/>
                     </a:xfrm>
                     <a:prstGeom prst="rect">
                       <a:avLst/>
                     </a:prstGeom>
-                    <a:noFill/>
-                    <a:ln>
-                      <a:noFill/>
-                    </a:ln>
                   </pic:spPr>
                 </pic:pic>
               </a:graphicData>
@@ -11045,6 +10357,18 @@
           <w:rFonts w:ascii="Bell MT" w:hAnsi="Bell MT"/>
         </w:rPr>
       </w:pPr>
+      <w:bookmarkStart w:id="31" w:name="_GoBack"/>
+      <w:bookmarkEnd w:id="31"/>
+    </w:p>
+    <w:p>
+      <w:pPr>
+        <w:pStyle w:val="ListParagraph"/>
+        <w:ind w:left="0"/>
+        <w:jc w:val="center"/>
+        <w:rPr>
+          <w:rFonts w:ascii="Bell MT" w:hAnsi="Bell MT"/>
+        </w:rPr>
+      </w:pPr>
       <w:r>
         <w:rPr>
           <w:rFonts w:ascii="Bell MT" w:hAnsi="Bell MT"/>
@@ -11086,9 +10410,29 @@
           <w:rFonts w:ascii="Bell MT" w:hAnsi="Bell MT"/>
           <w:lang w:eastAsia="zh-CN"/>
         </w:rPr>
-        <w:t>Generic File generator</w:t>
+        <w:t xml:space="preserve">Generic File </w:t>
+      </w:r>
+      <w:commentRangeStart w:id="33"/>
+      <w:r>
+        <w:rPr>
+          <w:rFonts w:ascii="Bell MT" w:hAnsi="Bell MT"/>
+          <w:lang w:eastAsia="zh-CN"/>
+        </w:rPr>
+        <w:t>generator</w:t>
       </w:r>
       <w:bookmarkEnd w:id="32"/>
+      <w:commentRangeEnd w:id="33"/>
+      <w:r>
+        <w:rPr>
+          <w:rStyle w:val="CommentReference"/>
+          <w:rFonts w:ascii="Times New Roman" w:eastAsiaTheme="minorEastAsia" w:hAnsi="Times New Roman" w:cs="Times New Roman"/>
+          <w:b w:val="0"/>
+          <w:bCs w:val="0"/>
+          <w:smallCaps w:val="0"/>
+          <w:color w:val="auto"/>
+        </w:rPr>
+        <w:commentReference w:id="33"/>
+      </w:r>
     </w:p>
     <w:p>
       <w:pPr>
@@ -11113,21 +10457,7 @@
         <w:rPr>
           <w:rFonts w:ascii="Bell MT" w:hAnsi="Bell MT"/>
         </w:rPr>
-        <w:t xml:space="preserve">The file generator is to convert HTML pages into various publishing formats viz. PDF and </w:t>
-      </w:r>
-      <w:proofErr w:type="spellStart"/>
-      <w:r>
-        <w:rPr>
-          <w:rFonts w:ascii="Bell MT" w:hAnsi="Bell MT"/>
-        </w:rPr>
-        <w:t>ePub</w:t>
-      </w:r>
-      <w:proofErr w:type="spellEnd"/>
-      <w:r>
-        <w:rPr>
-          <w:rFonts w:ascii="Bell MT" w:hAnsi="Bell MT"/>
-        </w:rPr>
-        <w:t xml:space="preserve">. A lot of converter tools were researched for use in this project. But, all of them had pitfalls and need to be customized for use in this project. </w:t>
+        <w:t xml:space="preserve">The file generator is to convert HTML pages into various publishing formats viz. PDF and ePub. A lot of converter tools were researched for use in this project. But, all of them had pitfalls and need to be customized for use in this project. </w:t>
       </w:r>
     </w:p>
     <w:p>
@@ -11319,21 +10649,7 @@
           <w:rFonts w:ascii="Bell MT" w:hAnsi="Bell MT"/>
         </w:rPr>
         <w:lastRenderedPageBreak/>
-        <w:t xml:space="preserve">website and </w:t>
-      </w:r>
-      <w:proofErr w:type="spellStart"/>
-      <w:r>
-        <w:rPr>
-          <w:rFonts w:ascii="Bell MT" w:hAnsi="Bell MT"/>
-        </w:rPr>
-        <w:t>ePub</w:t>
-      </w:r>
-      <w:proofErr w:type="spellEnd"/>
-      <w:r>
-        <w:rPr>
-          <w:rFonts w:ascii="Bell MT" w:hAnsi="Bell MT"/>
-        </w:rPr>
-        <w:t>. The design layouts were consistent across sources too. But, this tool requires the author to write his book using Latex and this stymied its use in our project.</w:t>
+        <w:t>website and ePub. The design layouts were consistent across sources too. But, this tool requires the author to write his book using Latex and this stymied its use in our project.</w:t>
       </w:r>
     </w:p>
     <w:p>
@@ -11460,7 +10776,7 @@
           <w:rFonts w:ascii="Bell MT" w:hAnsi="Bell MT"/>
         </w:rPr>
       </w:pPr>
-      <w:bookmarkStart w:id="33" w:name="_Toc434428588"/>
+      <w:bookmarkStart w:id="34" w:name="_Toc434428588"/>
       <w:r>
         <w:rPr>
           <w:rFonts w:ascii="Bell MT" w:hAnsi="Bell MT"/>
@@ -11469,43 +10785,27 @@
         <w:lastRenderedPageBreak/>
         <w:t>Project Progress</w:t>
       </w:r>
-      <w:bookmarkEnd w:id="33"/>
-    </w:p>
-    <w:p>
-      <w:pPr>
-        <w:jc w:val="both"/>
-        <w:rPr>
-          <w:rFonts w:ascii="Bell MT" w:hAnsi="Bell MT"/>
-          <w:color w:val="000000"/>
-        </w:rPr>
-      </w:pPr>
-    </w:p>
-    <w:p>
-      <w:pPr>
-        <w:jc w:val="both"/>
-      </w:pPr>
-      <w:r>
-        <w:rPr>
-          <w:rFonts w:ascii="Bell MT" w:hAnsi="Bell MT"/>
-          <w:color w:val="000000"/>
-        </w:rPr>
-        <w:t xml:space="preserve">As we have decided earlier, we are following spiral development model for our current standing. The team is on the expected schedule. In the first iteration, the team has clear understanding of the requirements defined by consultation with the client to establish the application. In addition, the team has built prototypes for an interactive and mobile friendly website and a converter from HTML files to PDF and </w:t>
-      </w:r>
-      <w:proofErr w:type="spellStart"/>
-      <w:r>
-        <w:rPr>
-          <w:rFonts w:ascii="Bell MT" w:hAnsi="Bell MT"/>
-          <w:color w:val="000000"/>
-        </w:rPr>
-        <w:t>ePub</w:t>
-      </w:r>
-      <w:proofErr w:type="spellEnd"/>
-      <w:r>
-        <w:rPr>
-          <w:rFonts w:ascii="Bell MT" w:hAnsi="Bell MT"/>
-          <w:color w:val="000000"/>
-        </w:rPr>
-        <w:t xml:space="preserve"> files. Before starting the second iteration, a u</w:t>
+      <w:bookmarkEnd w:id="34"/>
+    </w:p>
+    <w:p>
+      <w:pPr>
+        <w:jc w:val="both"/>
+        <w:rPr>
+          <w:rFonts w:ascii="Bell MT" w:hAnsi="Bell MT"/>
+          <w:color w:val="000000"/>
+        </w:rPr>
+      </w:pPr>
+    </w:p>
+    <w:p>
+      <w:pPr>
+        <w:jc w:val="both"/>
+      </w:pPr>
+      <w:r>
+        <w:rPr>
+          <w:rFonts w:ascii="Bell MT" w:hAnsi="Bell MT"/>
+          <w:color w:val="000000"/>
+        </w:rPr>
+        <w:t>As we have decided earlier, we are following spiral development model for our current standing. The team is on the expected schedule. In the first iteration, the team has clear understanding of the requirements defined by consultation with the client to establish the application. In addition, the team has built prototypes for an interactive and mobile friendly website and a converter from HTML files to PDF and ePub files. Before starting the second iteration, a u</w:t>
       </w:r>
       <w:r>
         <w:rPr>
@@ -11526,14 +10826,41 @@
       <w:pPr>
         <w:jc w:val="both"/>
         <w:rPr>
-          <w:rFonts w:ascii="Bell MT" w:eastAsia="Times New Roman" w:hAnsi="Bell MT"/>
-          <w:color w:val="000000"/>
-        </w:rPr>
-      </w:pPr>
-      <w:r>
-        <w:rPr>
           <w:rFonts w:eastAsia="Times New Roman"/>
         </w:rPr>
+      </w:pPr>
+    </w:p>
+    <w:p>
+      <w:pPr>
+        <w:pStyle w:val="ListParagraph"/>
+        <w:numPr>
+          <w:ilvl w:val="0"/>
+          <w:numId w:val="50"/>
+        </w:numPr>
+        <w:jc w:val="both"/>
+        <w:rPr>
+          <w:rFonts w:eastAsia="Times New Roman"/>
+        </w:rPr>
+      </w:pPr>
+      <w:r>
+        <w:rPr>
+          <w:rFonts w:eastAsia="Times New Roman"/>
+        </w:rPr>
+        <w:t>Second Iteration</w:t>
+      </w:r>
+    </w:p>
+    <w:p>
+      <w:pPr>
+        <w:jc w:val="both"/>
+        <w:rPr>
+          <w:rFonts w:ascii="Bell MT" w:eastAsia="Times New Roman" w:hAnsi="Bell MT"/>
+          <w:color w:val="000000"/>
+        </w:rPr>
+      </w:pPr>
+      <w:r>
+        <w:rPr>
+          <w:rFonts w:eastAsia="Times New Roman"/>
+        </w:rPr>
         <w:br/>
       </w:r>
       <w:r>
@@ -11746,6 +11073,229 @@
       <w:pPr>
         <w:jc w:val="both"/>
         <w:rPr>
+          <w:rFonts w:ascii="Bell MT" w:eastAsia="Times New Roman" w:hAnsi="Bell MT"/>
+          <w:color w:val="000000"/>
+        </w:rPr>
+      </w:pPr>
+      <w:r>
+        <w:rPr>
+          <w:noProof/>
+        </w:rPr>
+        <w:drawing>
+          <wp:inline distT="0" distB="0" distL="0" distR="0" wp14:anchorId="0841E965" wp14:editId="51981FE6">
+            <wp:extent cx="5943600" cy="1892935"/>
+            <wp:effectExtent l="0" t="0" r="0" b="0"/>
+            <wp:docPr id="1" name="Picture 1"/>
+            <wp:cNvGraphicFramePr>
+              <a:graphicFrameLocks xmlns:a="http://schemas.openxmlformats.org/drawingml/2006/main" noChangeAspect="1"/>
+            </wp:cNvGraphicFramePr>
+            <a:graphic xmlns:a="http://schemas.openxmlformats.org/drawingml/2006/main">
+              <a:graphicData uri="http://schemas.openxmlformats.org/drawingml/2006/picture">
+                <pic:pic xmlns:pic="http://schemas.openxmlformats.org/drawingml/2006/picture">
+                  <pic:nvPicPr>
+                    <pic:cNvPr id="1" name=""/>
+                    <pic:cNvPicPr/>
+                  </pic:nvPicPr>
+                  <pic:blipFill>
+                    <a:blip r:embed="rId26"/>
+                    <a:stretch>
+                      <a:fillRect/>
+                    </a:stretch>
+                  </pic:blipFill>
+                  <pic:spPr>
+                    <a:xfrm>
+                      <a:off x="0" y="0"/>
+                      <a:ext cx="5943600" cy="1892935"/>
+                    </a:xfrm>
+                    <a:prstGeom prst="rect">
+                      <a:avLst/>
+                    </a:prstGeom>
+                  </pic:spPr>
+                </pic:pic>
+              </a:graphicData>
+            </a:graphic>
+          </wp:inline>
+        </w:drawing>
+      </w:r>
+    </w:p>
+    <w:p>
+      <w:pPr>
+        <w:jc w:val="both"/>
+        <w:rPr>
+          <w:rFonts w:ascii="Bell MT" w:eastAsia="Times New Roman" w:hAnsi="Bell MT"/>
+          <w:color w:val="000000"/>
+        </w:rPr>
+      </w:pPr>
+      <w:r>
+        <w:rPr>
+          <w:rFonts w:ascii="Bell MT" w:eastAsia="Times New Roman" w:hAnsi="Bell MT"/>
+          <w:color w:val="000000"/>
+        </w:rPr>
+        <w:t>Figure: Example PopUp</w:t>
+      </w:r>
+    </w:p>
+    <w:p>
+      <w:pPr>
+        <w:jc w:val="both"/>
+        <w:rPr>
+          <w:rFonts w:ascii="Bell MT" w:eastAsia="Times New Roman" w:hAnsi="Bell MT"/>
+          <w:color w:val="000000"/>
+        </w:rPr>
+      </w:pPr>
+    </w:p>
+    <w:p>
+      <w:pPr>
+        <w:jc w:val="both"/>
+        <w:rPr>
+          <w:rFonts w:ascii="Bell MT" w:eastAsia="Times New Roman" w:hAnsi="Bell MT"/>
+          <w:color w:val="000000"/>
+        </w:rPr>
+      </w:pPr>
+      <w:r>
+        <w:rPr>
+          <w:noProof/>
+        </w:rPr>
+        <w:drawing>
+          <wp:inline distT="0" distB="0" distL="0" distR="0" wp14:anchorId="011CF2DC" wp14:editId="66168A82">
+            <wp:extent cx="5943600" cy="2555240"/>
+            <wp:effectExtent l="0" t="0" r="0" b="0"/>
+            <wp:docPr id="7" name="Picture 7"/>
+            <wp:cNvGraphicFramePr>
+              <a:graphicFrameLocks xmlns:a="http://schemas.openxmlformats.org/drawingml/2006/main" noChangeAspect="1"/>
+            </wp:cNvGraphicFramePr>
+            <a:graphic xmlns:a="http://schemas.openxmlformats.org/drawingml/2006/main">
+              <a:graphicData uri="http://schemas.openxmlformats.org/drawingml/2006/picture">
+                <pic:pic xmlns:pic="http://schemas.openxmlformats.org/drawingml/2006/picture">
+                  <pic:nvPicPr>
+                    <pic:cNvPr id="1" name=""/>
+                    <pic:cNvPicPr/>
+                  </pic:nvPicPr>
+                  <pic:blipFill>
+                    <a:blip r:embed="rId27"/>
+                    <a:stretch>
+                      <a:fillRect/>
+                    </a:stretch>
+                  </pic:blipFill>
+                  <pic:spPr>
+                    <a:xfrm>
+                      <a:off x="0" y="0"/>
+                      <a:ext cx="5943600" cy="2555240"/>
+                    </a:xfrm>
+                    <a:prstGeom prst="rect">
+                      <a:avLst/>
+                    </a:prstGeom>
+                  </pic:spPr>
+                </pic:pic>
+              </a:graphicData>
+            </a:graphic>
+          </wp:inline>
+        </w:drawing>
+      </w:r>
+    </w:p>
+    <w:p>
+      <w:pPr>
+        <w:jc w:val="both"/>
+        <w:rPr>
+          <w:rFonts w:ascii="Bell MT" w:eastAsia="Times New Roman" w:hAnsi="Bell MT"/>
+          <w:color w:val="000000"/>
+        </w:rPr>
+      </w:pPr>
+      <w:r>
+        <w:rPr>
+          <w:rFonts w:ascii="Bell MT" w:eastAsia="Times New Roman" w:hAnsi="Bell MT"/>
+          <w:color w:val="000000"/>
+        </w:rPr>
+        <w:lastRenderedPageBreak/>
+        <w:t>Figure: Search Box implemented</w:t>
+      </w:r>
+    </w:p>
+    <w:p>
+      <w:pPr>
+        <w:jc w:val="both"/>
+        <w:rPr>
+          <w:rFonts w:ascii="Bell MT" w:eastAsia="Times New Roman" w:hAnsi="Bell MT"/>
+          <w:color w:val="000000"/>
+        </w:rPr>
+      </w:pPr>
+    </w:p>
+    <w:p>
+      <w:pPr>
+        <w:jc w:val="both"/>
+        <w:rPr>
+          <w:rFonts w:ascii="Bell MT" w:eastAsia="Times New Roman" w:hAnsi="Bell MT"/>
+          <w:color w:val="000000"/>
+        </w:rPr>
+      </w:pPr>
+      <w:r>
+        <w:rPr>
+          <w:noProof/>
+        </w:rPr>
+        <w:drawing>
+          <wp:inline distT="0" distB="0" distL="0" distR="0" wp14:anchorId="75276F51" wp14:editId="067EEEF6">
+            <wp:extent cx="5943600" cy="1286510"/>
+            <wp:effectExtent l="0" t="0" r="0" b="8890"/>
+            <wp:docPr id="4" name="Picture 4"/>
+            <wp:cNvGraphicFramePr>
+              <a:graphicFrameLocks xmlns:a="http://schemas.openxmlformats.org/drawingml/2006/main" noChangeAspect="1"/>
+            </wp:cNvGraphicFramePr>
+            <a:graphic xmlns:a="http://schemas.openxmlformats.org/drawingml/2006/main">
+              <a:graphicData uri="http://schemas.openxmlformats.org/drawingml/2006/picture">
+                <pic:pic xmlns:pic="http://schemas.openxmlformats.org/drawingml/2006/picture">
+                  <pic:nvPicPr>
+                    <pic:cNvPr id="1" name=""/>
+                    <pic:cNvPicPr/>
+                  </pic:nvPicPr>
+                  <pic:blipFill>
+                    <a:blip r:embed="rId28"/>
+                    <a:stretch>
+                      <a:fillRect/>
+                    </a:stretch>
+                  </pic:blipFill>
+                  <pic:spPr>
+                    <a:xfrm>
+                      <a:off x="0" y="0"/>
+                      <a:ext cx="5943600" cy="1286510"/>
+                    </a:xfrm>
+                    <a:prstGeom prst="rect">
+                      <a:avLst/>
+                    </a:prstGeom>
+                  </pic:spPr>
+                </pic:pic>
+              </a:graphicData>
+            </a:graphic>
+          </wp:inline>
+        </w:drawing>
+      </w:r>
+    </w:p>
+    <w:p>
+      <w:pPr>
+        <w:jc w:val="both"/>
+        <w:rPr>
+          <w:rFonts w:ascii="Bell MT" w:eastAsia="Times New Roman" w:hAnsi="Bell MT"/>
+          <w:color w:val="000000"/>
+        </w:rPr>
+      </w:pPr>
+      <w:r>
+        <w:rPr>
+          <w:rFonts w:ascii="Bell MT" w:eastAsia="Times New Roman" w:hAnsi="Bell MT"/>
+          <w:color w:val="000000"/>
+        </w:rPr>
+        <w:t>Figure: Search Box on List of States</w:t>
+      </w:r>
+    </w:p>
+    <w:p>
+      <w:pPr>
+        <w:jc w:val="both"/>
+        <w:rPr>
+          <w:rFonts w:ascii="Bell MT" w:eastAsia="Times New Roman" w:hAnsi="Bell MT"/>
+          <w:color w:val="000000"/>
+        </w:rPr>
+      </w:pPr>
+    </w:p>
+    <w:p>
+      <w:pPr>
+        <w:jc w:val="both"/>
+        <w:rPr>
           <w:rFonts w:eastAsia="Times New Roman"/>
         </w:rPr>
       </w:pPr>
@@ -11969,7 +11519,7 @@
           <w:lang w:eastAsia="zh-CN"/>
         </w:rPr>
       </w:pPr>
-      <w:bookmarkStart w:id="34" w:name="_Toc434428589"/>
+      <w:bookmarkStart w:id="35" w:name="_Toc434428589"/>
       <w:r>
         <w:rPr>
           <w:rFonts w:ascii="Bell MT" w:hAnsi="Bell MT"/>
@@ -11977,7 +11527,7 @@
         </w:rPr>
         <w:t>User Testing</w:t>
       </w:r>
-      <w:bookmarkEnd w:id="34"/>
+      <w:bookmarkEnd w:id="35"/>
     </w:p>
     <w:p>
       <w:pPr>
@@ -12013,23 +11563,7 @@
           <w:rFonts w:ascii="Bell MT" w:eastAsia="Times New Roman" w:hAnsi="Bell MT"/>
           <w:color w:val="000000"/>
         </w:rPr>
-        <w:t xml:space="preserve"> and glanced over the conversion to </w:t>
-      </w:r>
-      <w:proofErr w:type="spellStart"/>
-      <w:r>
-        <w:rPr>
-          <w:rFonts w:ascii="Bell MT" w:eastAsia="Times New Roman" w:hAnsi="Bell MT"/>
-          <w:color w:val="000000"/>
-        </w:rPr>
-        <w:t>ePub</w:t>
-      </w:r>
-      <w:proofErr w:type="spellEnd"/>
-      <w:r>
-        <w:rPr>
-          <w:rFonts w:ascii="Bell MT" w:eastAsia="Times New Roman" w:hAnsi="Bell MT"/>
-          <w:color w:val="000000"/>
-        </w:rPr>
-        <w:t xml:space="preserve"> and PDF using calibre. To create interactivity, the team removed the &lt;iframes&gt; from the website and created a new expand-collapse panel to replace them. </w:t>
+        <w:t xml:space="preserve"> and glanced over the conversion to ePub and PDF using calibre. To create interactivity, the team removed the &lt;iframes&gt; from the website and created a new expand-collapse panel to replace them. </w:t>
       </w:r>
     </w:p>
     <w:p>
@@ -12255,7 +11789,7 @@
           <w:lang w:eastAsia="zh-CN"/>
         </w:rPr>
       </w:pPr>
-      <w:bookmarkStart w:id="35" w:name="_Toc434428590"/>
+      <w:bookmarkStart w:id="36" w:name="_Toc434428590"/>
       <w:r>
         <w:rPr>
           <w:rFonts w:ascii="Bell MT" w:hAnsi="Bell MT"/>
@@ -12268,47 +11802,31 @@
         </w:rPr>
         <w:t>Table &amp; Gantt Chart</w:t>
       </w:r>
-      <w:bookmarkEnd w:id="35"/>
-    </w:p>
-    <w:p>
-      <w:pPr>
-        <w:jc w:val="both"/>
-        <w:rPr>
-          <w:rFonts w:ascii="Bell MT" w:eastAsia="Times New Roman" w:hAnsi="Bell MT"/>
-          <w:color w:val="000000"/>
-        </w:rPr>
-      </w:pPr>
-    </w:p>
-    <w:p>
-      <w:pPr>
-        <w:jc w:val="both"/>
-        <w:rPr>
-          <w:rFonts w:ascii="Bell MT" w:eastAsia="Times New Roman" w:hAnsi="Bell MT"/>
-          <w:color w:val="000000"/>
-        </w:rPr>
-      </w:pPr>
-      <w:r>
-        <w:rPr>
-          <w:rFonts w:ascii="Bell MT" w:eastAsia="Times New Roman" w:hAnsi="Bell MT"/>
-          <w:color w:val="000000"/>
-        </w:rPr>
-        <w:t xml:space="preserve">The schedule as proposed in the feasibility study is slightly been changed. The Gantt table and Gantt </w:t>
-      </w:r>
-      <w:proofErr w:type="gramStart"/>
-      <w:r>
-        <w:rPr>
-          <w:rFonts w:ascii="Bell MT" w:eastAsia="Times New Roman" w:hAnsi="Bell MT"/>
-          <w:color w:val="000000"/>
-        </w:rPr>
-        <w:t>Chart</w:t>
-      </w:r>
-      <w:proofErr w:type="gramEnd"/>
-      <w:r>
-        <w:rPr>
-          <w:rFonts w:ascii="Bell MT" w:eastAsia="Times New Roman" w:hAnsi="Bell MT"/>
-          <w:color w:val="000000"/>
-        </w:rPr>
-        <w:t xml:space="preserve"> has been updated accordingly.</w:t>
+      <w:bookmarkEnd w:id="36"/>
+    </w:p>
+    <w:p>
+      <w:pPr>
+        <w:jc w:val="both"/>
+        <w:rPr>
+          <w:rFonts w:ascii="Bell MT" w:eastAsia="Times New Roman" w:hAnsi="Bell MT"/>
+          <w:color w:val="000000"/>
+        </w:rPr>
+      </w:pPr>
+    </w:p>
+    <w:p>
+      <w:pPr>
+        <w:jc w:val="both"/>
+        <w:rPr>
+          <w:rFonts w:ascii="Bell MT" w:eastAsia="Times New Roman" w:hAnsi="Bell MT"/>
+          <w:color w:val="000000"/>
+        </w:rPr>
+      </w:pPr>
+      <w:r>
+        <w:rPr>
+          <w:rFonts w:ascii="Bell MT" w:eastAsia="Times New Roman" w:hAnsi="Bell MT"/>
+          <w:color w:val="000000"/>
+        </w:rPr>
+        <w:t>The schedule as proposed in the feasibility study is slightly been changed. The Gantt table and Gantt Chart has been updated accordingly.</w:t>
       </w:r>
     </w:p>
     <w:p>
@@ -12333,6 +11851,155 @@
       </w:pPr>
       <w:r>
         <w:rPr>
+          <w:noProof/>
+        </w:rPr>
+        <w:lastRenderedPageBreak/>
+        <w:drawing>
+          <wp:inline distT="0" distB="0" distL="0" distR="0" wp14:anchorId="6E68E710" wp14:editId="4975330B">
+            <wp:extent cx="5819775" cy="4000500"/>
+            <wp:effectExtent l="0" t="0" r="9525" b="0"/>
+            <wp:docPr id="10" name="Picture 10"/>
+            <wp:cNvGraphicFramePr>
+              <a:graphicFrameLocks xmlns:a="http://schemas.openxmlformats.org/drawingml/2006/main" noChangeAspect="1"/>
+            </wp:cNvGraphicFramePr>
+            <a:graphic xmlns:a="http://schemas.openxmlformats.org/drawingml/2006/main">
+              <a:graphicData uri="http://schemas.openxmlformats.org/drawingml/2006/picture">
+                <pic:pic xmlns:pic="http://schemas.openxmlformats.org/drawingml/2006/picture">
+                  <pic:nvPicPr>
+                    <pic:cNvPr id="1" name=""/>
+                    <pic:cNvPicPr/>
+                  </pic:nvPicPr>
+                  <pic:blipFill>
+                    <a:blip r:embed="rId29"/>
+                    <a:stretch>
+                      <a:fillRect/>
+                    </a:stretch>
+                  </pic:blipFill>
+                  <pic:spPr>
+                    <a:xfrm>
+                      <a:off x="0" y="0"/>
+                      <a:ext cx="5819775" cy="4000500"/>
+                    </a:xfrm>
+                    <a:prstGeom prst="rect">
+                      <a:avLst/>
+                    </a:prstGeom>
+                  </pic:spPr>
+                </pic:pic>
+              </a:graphicData>
+            </a:graphic>
+          </wp:inline>
+        </w:drawing>
+      </w:r>
+    </w:p>
+    <w:p>
+      <w:pPr>
+        <w:jc w:val="center"/>
+        <w:rPr>
+          <w:rFonts w:ascii="Bell MT" w:eastAsia="Times New Roman" w:hAnsi="Bell MT"/>
+          <w:color w:val="000000"/>
+        </w:rPr>
+      </w:pPr>
+      <w:r>
+        <w:rPr>
+          <w:rFonts w:ascii="Bell MT" w:eastAsia="Times New Roman" w:hAnsi="Bell MT"/>
+          <w:color w:val="000000"/>
+        </w:rPr>
+        <w:t xml:space="preserve">Figure </w:t>
+      </w:r>
+      <w:r>
+        <w:rPr>
+          <w:rFonts w:ascii="Bell MT" w:eastAsia="Times New Roman" w:hAnsi="Bell MT"/>
+          <w:color w:val="000000"/>
+        </w:rPr>
+        <w:t>8</w:t>
+      </w:r>
+      <w:r>
+        <w:rPr>
+          <w:rFonts w:ascii="Bell MT" w:eastAsia="Times New Roman" w:hAnsi="Bell MT"/>
+          <w:color w:val="000000"/>
+        </w:rPr>
+        <w:t>:</w:t>
+      </w:r>
+      <w:r>
+        <w:rPr>
+          <w:rFonts w:ascii="Bell MT" w:eastAsia="Times New Roman" w:hAnsi="Bell MT"/>
+          <w:color w:val="000000"/>
+        </w:rPr>
+        <w:t xml:space="preserve"> Gantt Table</w:t>
+      </w:r>
+    </w:p>
+    <w:p>
+      <w:pPr>
+        <w:jc w:val="center"/>
+        <w:rPr>
+          <w:rFonts w:ascii="Bell MT" w:eastAsia="Times New Roman" w:hAnsi="Bell MT"/>
+          <w:color w:val="000000"/>
+        </w:rPr>
+      </w:pPr>
+    </w:p>
+    <w:p>
+      <w:pPr>
+        <w:jc w:val="center"/>
+        <w:rPr>
+          <w:rFonts w:ascii="Bell MT" w:eastAsia="Times New Roman" w:hAnsi="Bell MT"/>
+          <w:color w:val="000000"/>
+        </w:rPr>
+      </w:pPr>
+    </w:p>
+    <w:p>
+      <w:pPr>
+        <w:jc w:val="center"/>
+        <w:rPr>
+          <w:rFonts w:ascii="Bell MT" w:eastAsia="Times New Roman" w:hAnsi="Bell MT"/>
+          <w:color w:val="000000"/>
+        </w:rPr>
+      </w:pPr>
+    </w:p>
+    <w:p>
+      <w:pPr>
+        <w:jc w:val="center"/>
+        <w:rPr>
+          <w:rFonts w:ascii="Bell MT" w:eastAsia="Times New Roman" w:hAnsi="Bell MT"/>
+          <w:color w:val="000000"/>
+        </w:rPr>
+      </w:pPr>
+      <w:r>
+        <w:rPr>
+          <w:rFonts w:ascii="Bell MT" w:eastAsia="Times New Roman" w:hAnsi="Bell MT"/>
+          <w:color w:val="000000"/>
+        </w:rPr>
+        <w:t>Figure 9: Gantt Chart</w:t>
+      </w:r>
+    </w:p>
+    <w:p>
+      <w:pPr>
+        <w:rPr>
+          <w:rFonts w:ascii="Bell MT" w:eastAsiaTheme="majorEastAsia" w:hAnsi="Bell MT" w:cstheme="majorBidi"/>
+          <w:b/>
+          <w:bCs/>
+          <w:smallCaps/>
+          <w:color w:val="000000" w:themeColor="text1"/>
+          <w:sz w:val="36"/>
+          <w:szCs w:val="36"/>
+          <w:lang w:eastAsia="zh-CN"/>
+        </w:rPr>
+      </w:pPr>
+    </w:p>
+    <w:p>
+      <w:pPr>
+        <w:rPr>
+          <w:rFonts w:ascii="Bell MT" w:eastAsiaTheme="majorEastAsia" w:hAnsi="Bell MT" w:cstheme="majorBidi"/>
+          <w:b/>
+          <w:bCs/>
+          <w:smallCaps/>
+          <w:color w:val="000000" w:themeColor="text1"/>
+          <w:sz w:val="36"/>
+          <w:szCs w:val="36"/>
+          <w:lang w:eastAsia="zh-CN"/>
+        </w:rPr>
+      </w:pPr>
+      <w:r>
+        <w:rPr>
           <w:rFonts w:ascii="Bell MT" w:eastAsiaTheme="majorEastAsia" w:hAnsi="Bell MT" w:cstheme="majorBidi"/>
           <w:b/>
           <w:bCs/>
@@ -12342,12 +12009,11 @@
           <w:sz w:val="36"/>
           <w:szCs w:val="36"/>
         </w:rPr>
-        <w:lastRenderedPageBreak/>
         <w:drawing>
-          <wp:inline distT="0" distB="0" distL="0" distR="0" wp14:anchorId="4C069E88" wp14:editId="54007563">
-            <wp:extent cx="5943600" cy="2908300"/>
-            <wp:effectExtent l="0" t="0" r="0" b="6350"/>
-            <wp:docPr id="4" name="Picture 4"/>
+          <wp:inline distT="0" distB="0" distL="0" distR="0" wp14:anchorId="5511A8C3" wp14:editId="52C72FB6">
+            <wp:extent cx="6341182" cy="1600200"/>
+            <wp:effectExtent l="0" t="0" r="2540" b="0"/>
+            <wp:docPr id="16" name="Picture 16"/>
             <wp:cNvGraphicFramePr>
               <a:graphicFrameLocks xmlns:a="http://schemas.openxmlformats.org/drawingml/2006/main" noChangeAspect="1"/>
             </wp:cNvGraphicFramePr>
@@ -12355,11 +12021,11 @@
               <a:graphicData uri="http://schemas.openxmlformats.org/drawingml/2006/picture">
                 <pic:pic xmlns:pic="http://schemas.openxmlformats.org/drawingml/2006/picture">
                   <pic:nvPicPr>
-                    <pic:cNvPr id="4" name="gannttable.png"/>
+                    <pic:cNvPr id="16" name="Gantt1.PNG"/>
                     <pic:cNvPicPr/>
                   </pic:nvPicPr>
                   <pic:blipFill>
-                    <a:blip r:embed="rId24">
+                    <a:blip r:embed="rId30">
                       <a:extLst>
                         <a:ext uri="{28A0092B-C50C-407E-A947-70E740481C1C}">
                           <a14:useLocalDpi xmlns:a14="http://schemas.microsoft.com/office/drawing/2010/main" val="0"/>
@@ -12373,7 +12039,7 @@
                   <pic:spPr>
                     <a:xfrm>
                       <a:off x="0" y="0"/>
-                      <a:ext cx="5943600" cy="2908300"/>
+                      <a:ext cx="6356077" cy="1603959"/>
                     </a:xfrm>
                     <a:prstGeom prst="rect">
                       <a:avLst/>
@@ -12388,40 +12054,16 @@
     </w:p>
     <w:p>
       <w:pPr>
-        <w:jc w:val="center"/>
-        <w:rPr>
-          <w:rFonts w:ascii="Bell MT" w:eastAsia="Times New Roman" w:hAnsi="Bell MT"/>
-          <w:color w:val="000000"/>
-        </w:rPr>
-      </w:pPr>
-      <w:r>
-        <w:rPr>
-          <w:rFonts w:ascii="Bell MT" w:eastAsia="Times New Roman" w:hAnsi="Bell MT"/>
-          <w:color w:val="000000"/>
-        </w:rPr>
-        <w:t xml:space="preserve">Figure </w:t>
-      </w:r>
-      <w:r>
-        <w:rPr>
-          <w:rFonts w:ascii="Bell MT" w:eastAsia="Times New Roman" w:hAnsi="Bell MT"/>
-          <w:color w:val="000000"/>
-        </w:rPr>
-        <w:t>8</w:t>
-      </w:r>
-      <w:r>
-        <w:rPr>
-          <w:rFonts w:ascii="Bell MT" w:eastAsia="Times New Roman" w:hAnsi="Bell MT"/>
-          <w:color w:val="000000"/>
-        </w:rPr>
-        <w:t>:</w:t>
-      </w:r>
-      <w:r>
-        <w:rPr>
-          <w:rFonts w:ascii="Bell MT" w:eastAsia="Times New Roman" w:hAnsi="Bell MT"/>
-          <w:color w:val="000000"/>
-        </w:rPr>
-        <w:t xml:space="preserve"> Gantt Table</w:t>
-      </w:r>
+        <w:rPr>
+          <w:rFonts w:eastAsiaTheme="majorEastAsia"/>
+          <w:bCs/>
+          <w:smallCaps/>
+          <w:color w:val="000000" w:themeColor="text1"/>
+          <w:sz w:val="36"/>
+          <w:szCs w:val="36"/>
+          <w:lang w:eastAsia="zh-CN"/>
+        </w:rPr>
+      </w:pPr>
     </w:p>
     <w:p>
       <w:pPr>
@@ -12436,20 +12078,6 @@
           <w:lang w:eastAsia="zh-CN"/>
         </w:rPr>
       </w:pPr>
-    </w:p>
-    <w:p>
-      <w:pPr>
-        <w:rPr>
-          <w:rFonts w:ascii="Bell MT" w:eastAsiaTheme="majorEastAsia" w:hAnsi="Bell MT" w:cstheme="majorBidi"/>
-          <w:b/>
-          <w:bCs/>
-          <w:smallCaps/>
-          <w:color w:val="000000" w:themeColor="text1"/>
-          <w:sz w:val="36"/>
-          <w:szCs w:val="36"/>
-          <w:lang w:eastAsia="zh-CN"/>
-        </w:rPr>
-      </w:pPr>
       <w:r>
         <w:rPr>
           <w:rFonts w:ascii="Bell MT" w:eastAsiaTheme="majorEastAsia" w:hAnsi="Bell MT" w:cstheme="majorBidi"/>
@@ -12463,10 +12091,10 @@
         </w:rPr>
         <w:lastRenderedPageBreak/>
         <w:drawing>
-          <wp:inline distT="0" distB="0" distL="0" distR="0" wp14:anchorId="23B3088F" wp14:editId="708BCB77">
-            <wp:extent cx="5943600" cy="7842885"/>
-            <wp:effectExtent l="0" t="0" r="0" b="5715"/>
-            <wp:docPr id="1" name="Picture 1"/>
+          <wp:inline distT="0" distB="0" distL="0" distR="0" wp14:anchorId="692936D5" wp14:editId="45ABAF71">
+            <wp:extent cx="5410955" cy="1943371"/>
+            <wp:effectExtent l="0" t="0" r="0" b="0"/>
+            <wp:docPr id="13" name="Picture 13"/>
             <wp:cNvGraphicFramePr>
               <a:graphicFrameLocks xmlns:a="http://schemas.openxmlformats.org/drawingml/2006/main" noChangeAspect="1"/>
             </wp:cNvGraphicFramePr>
@@ -12474,11 +12102,11 @@
               <a:graphicData uri="http://schemas.openxmlformats.org/drawingml/2006/picture">
                 <pic:pic xmlns:pic="http://schemas.openxmlformats.org/drawingml/2006/picture">
                   <pic:nvPicPr>
-                    <pic:cNvPr id="1" name="image001.png"/>
+                    <pic:cNvPr id="13" name="FinalGantt2.png"/>
                     <pic:cNvPicPr/>
                   </pic:nvPicPr>
                   <pic:blipFill>
-                    <a:blip r:embed="rId25">
+                    <a:blip r:embed="rId31">
                       <a:extLst>
                         <a:ext uri="{28A0092B-C50C-407E-A947-70E740481C1C}">
                           <a14:useLocalDpi xmlns:a14="http://schemas.microsoft.com/office/drawing/2010/main" val="0"/>
@@ -12492,7 +12120,7 @@
                   <pic:spPr>
                     <a:xfrm>
                       <a:off x="0" y="0"/>
-                      <a:ext cx="5943600" cy="7842885"/>
+                      <a:ext cx="5410955" cy="1943371"/>
                     </a:xfrm>
                     <a:prstGeom prst="rect">
                       <a:avLst/>
@@ -12507,7 +12135,6 @@
     </w:p>
     <w:p>
       <w:pPr>
-        <w:jc w:val="center"/>
         <w:rPr>
           <w:rFonts w:ascii="Bell MT" w:eastAsiaTheme="majorEastAsia" w:hAnsi="Bell MT" w:cstheme="majorBidi"/>
           <w:b/>
@@ -12519,11 +12146,107 @@
           <w:lang w:eastAsia="zh-CN"/>
         </w:rPr>
       </w:pPr>
-      <w:r>
-        <w:rPr>
-          <w:rFonts w:ascii="Bell MT" w:eastAsia="Times New Roman" w:hAnsi="Bell MT"/>
-          <w:color w:val="000000"/>
-        </w:rPr>
+    </w:p>
+    <w:p>
+      <w:pPr>
+        <w:rPr>
+          <w:rFonts w:ascii="Bell MT" w:eastAsiaTheme="majorEastAsia" w:hAnsi="Bell MT" w:cstheme="majorBidi"/>
+          <w:b/>
+          <w:bCs/>
+          <w:smallCaps/>
+          <w:color w:val="000000" w:themeColor="text1"/>
+          <w:sz w:val="36"/>
+          <w:szCs w:val="36"/>
+          <w:lang w:eastAsia="zh-CN"/>
+        </w:rPr>
+      </w:pPr>
+      <w:r>
+        <w:rPr>
+          <w:rFonts w:ascii="Bell MT" w:eastAsiaTheme="majorEastAsia" w:hAnsi="Bell MT" w:cstheme="majorBidi"/>
+          <w:b/>
+          <w:bCs/>
+          <w:smallCaps/>
+          <w:noProof/>
+          <w:color w:val="000000" w:themeColor="text1"/>
+          <w:sz w:val="36"/>
+          <w:szCs w:val="36"/>
+        </w:rPr>
+        <w:drawing>
+          <wp:inline distT="0" distB="0" distL="0" distR="0" wp14:anchorId="6E5973C3" wp14:editId="2B9313E6">
+            <wp:extent cx="5402859" cy="1762838"/>
+            <wp:effectExtent l="0" t="0" r="7620" b="8890"/>
+            <wp:docPr id="14" name="Picture 14"/>
+            <wp:cNvGraphicFramePr>
+              <a:graphicFrameLocks xmlns:a="http://schemas.openxmlformats.org/drawingml/2006/main" noChangeAspect="1"/>
+            </wp:cNvGraphicFramePr>
+            <a:graphic xmlns:a="http://schemas.openxmlformats.org/drawingml/2006/main">
+              <a:graphicData uri="http://schemas.openxmlformats.org/drawingml/2006/picture">
+                <pic:pic xmlns:pic="http://schemas.openxmlformats.org/drawingml/2006/picture">
+                  <pic:nvPicPr>
+                    <pic:cNvPr id="14" name="FinalGantt3.png"/>
+                    <pic:cNvPicPr/>
+                  </pic:nvPicPr>
+                  <pic:blipFill>
+                    <a:blip r:embed="rId32">
+                      <a:extLst>
+                        <a:ext uri="{28A0092B-C50C-407E-A947-70E740481C1C}">
+                          <a14:useLocalDpi xmlns:a14="http://schemas.microsoft.com/office/drawing/2010/main" val="0"/>
+                        </a:ext>
+                      </a:extLst>
+                    </a:blip>
+                    <a:stretch>
+                      <a:fillRect/>
+                    </a:stretch>
+                  </pic:blipFill>
+                  <pic:spPr>
+                    <a:xfrm>
+                      <a:off x="0" y="0"/>
+                      <a:ext cx="5402859" cy="1762838"/>
+                    </a:xfrm>
+                    <a:prstGeom prst="rect">
+                      <a:avLst/>
+                    </a:prstGeom>
+                  </pic:spPr>
+                </pic:pic>
+              </a:graphicData>
+            </a:graphic>
+          </wp:inline>
+        </w:drawing>
+      </w:r>
+    </w:p>
+    <w:p>
+      <w:pPr>
+        <w:spacing w:after="160" w:line="259" w:lineRule="auto"/>
+        <w:rPr>
+          <w:rFonts w:ascii="Bell MT" w:eastAsiaTheme="majorEastAsia" w:hAnsi="Bell MT" w:cstheme="majorBidi"/>
+          <w:b/>
+          <w:bCs/>
+          <w:smallCaps/>
+          <w:color w:val="000000" w:themeColor="text1"/>
+          <w:sz w:val="36"/>
+          <w:szCs w:val="36"/>
+          <w:lang w:eastAsia="zh-CN"/>
+        </w:rPr>
+      </w:pPr>
+      <w:r>
+        <w:rPr>
+          <w:rFonts w:ascii="Bell MT" w:eastAsiaTheme="majorEastAsia" w:hAnsi="Bell MT" w:cstheme="majorBidi"/>
+          <w:b/>
+          <w:bCs/>
+          <w:smallCaps/>
+          <w:color w:val="000000" w:themeColor="text1"/>
+          <w:sz w:val="36"/>
+          <w:szCs w:val="36"/>
+          <w:lang w:eastAsia="zh-CN"/>
+        </w:rPr>
+        <w:br w:type="page"/>
+      </w:r>
+      <w:r>
+        <w:rPr>
+          <w:rFonts w:ascii="Bell MT" w:eastAsia="Times New Roman" w:hAnsi="Bell MT"/>
+          <w:color w:val="000000"/>
+        </w:rPr>
+        <w:lastRenderedPageBreak/>
         <w:t>Figure</w:t>
       </w:r>
       <w:r>
@@ -12547,7 +12270,7 @@
         </w:rPr>
         <w:t xml:space="preserve">Gantt </w:t>
       </w:r>
-      <w:proofErr w:type="gramStart"/>
+      <w:commentRangeStart w:id="37"/>
       <w:r>
         <w:rPr>
           <w:rFonts w:ascii="Bell MT" w:eastAsia="Times New Roman" w:hAnsi="Bell MT"/>
@@ -12555,10 +12278,69 @@
         </w:rPr>
         <w:t>Chart</w:t>
       </w:r>
-      <w:proofErr w:type="gramEnd"/>
+      <w:commentRangeEnd w:id="37"/>
+      <w:r>
+        <w:rPr>
+          <w:rStyle w:val="CommentReference"/>
+        </w:rPr>
+        <w:commentReference w:id="37"/>
+      </w:r>
+      <w:r>
+        <w:rPr>
+          <w:rFonts w:ascii="Bell MT" w:eastAsiaTheme="majorEastAsia" w:hAnsi="Bell MT" w:cstheme="majorBidi"/>
+          <w:b/>
+          <w:bCs/>
+          <w:smallCaps/>
+          <w:noProof/>
+          <w:color w:val="000000" w:themeColor="text1"/>
+          <w:sz w:val="36"/>
+          <w:szCs w:val="36"/>
+        </w:rPr>
+        <w:drawing>
+          <wp:inline distT="0" distB="0" distL="0" distR="0" wp14:anchorId="78EBDD63" wp14:editId="7A2EA6DA">
+            <wp:extent cx="7699750" cy="5353502"/>
+            <wp:effectExtent l="0" t="7937" r="7937" b="7938"/>
+            <wp:docPr id="17" name="Picture 17"/>
+            <wp:cNvGraphicFramePr>
+              <a:graphicFrameLocks xmlns:a="http://schemas.openxmlformats.org/drawingml/2006/main" noChangeAspect="1"/>
+            </wp:cNvGraphicFramePr>
+            <a:graphic xmlns:a="http://schemas.openxmlformats.org/drawingml/2006/main">
+              <a:graphicData uri="http://schemas.openxmlformats.org/drawingml/2006/picture">
+                <pic:pic xmlns:pic="http://schemas.openxmlformats.org/drawingml/2006/picture">
+                  <pic:nvPicPr>
+                    <pic:cNvPr id="17" name="GanttChart-Final.PNG"/>
+                    <pic:cNvPicPr/>
+                  </pic:nvPicPr>
+                  <pic:blipFill>
+                    <a:blip r:embed="rId33">
+                      <a:extLst>
+                        <a:ext uri="{28A0092B-C50C-407E-A947-70E740481C1C}">
+                          <a14:useLocalDpi xmlns:a14="http://schemas.microsoft.com/office/drawing/2010/main" val="0"/>
+                        </a:ext>
+                      </a:extLst>
+                    </a:blip>
+                    <a:stretch>
+                      <a:fillRect/>
+                    </a:stretch>
+                  </pic:blipFill>
+                  <pic:spPr>
+                    <a:xfrm rot="5400000">
+                      <a:off x="0" y="0"/>
+                      <a:ext cx="7742145" cy="5382978"/>
+                    </a:xfrm>
+                    <a:prstGeom prst="rect">
+                      <a:avLst/>
+                    </a:prstGeom>
+                  </pic:spPr>
+                </pic:pic>
+              </a:graphicData>
+            </a:graphic>
+          </wp:inline>
+        </w:drawing>
+      </w:r>
     </w:p>
     <w:sectPr>
-      <w:headerReference w:type="first" r:id="rId26"/>
+      <w:headerReference w:type="first" r:id="rId34"/>
       <w:pgSz w:w="12240" w:h="15840"/>
       <w:pgMar w:top="1440" w:right="1440" w:bottom="1440" w:left="1440" w:header="720" w:footer="720" w:gutter="0"/>
       <w:cols w:space="720"/>
@@ -12567,6 +12349,50 @@
     </w:sectPr>
   </w:body>
 </w:document>
+</file>
+
+<file path=word/comments.xml><?xml version="1.0" encoding="utf-8"?>
+<w:comments xmlns:wpc="http://schemas.microsoft.com/office/word/2010/wordprocessingCanvas" xmlns:mc="http://schemas.openxmlformats.org/markup-compatibility/2006" xmlns:o="urn:schemas-microsoft-com:office:office" xmlns:r="http://schemas.openxmlformats.org/officeDocument/2006/relationships" xmlns:m="http://schemas.openxmlformats.org/officeDocument/2006/math" xmlns:v="urn:schemas-microsoft-com:vml" xmlns:wp14="http://schemas.microsoft.com/office/word/2010/wordprocessingDrawing" xmlns:wp="http://schemas.openxmlformats.org/drawingml/2006/wordprocessingDrawing" xmlns:w10="urn:schemas-microsoft-com:office:word" xmlns:w="http://schemas.openxmlformats.org/wordprocessingml/2006/main" xmlns:w14="http://schemas.microsoft.com/office/word/2010/wordml" xmlns:w15="http://schemas.microsoft.com/office/word/2012/wordml" xmlns:wpg="http://schemas.microsoft.com/office/word/2010/wordprocessingGroup" xmlns:wpi="http://schemas.microsoft.com/office/word/2010/wordprocessingInk" xmlns:wne="http://schemas.microsoft.com/office/word/2006/wordml" xmlns:wps="http://schemas.microsoft.com/office/word/2010/wordprocessingShape" mc:Ignorable="w14 w15 wp14">
+  <w:comment w:id="33" w:author="Devi Snigdha Muppala" w:date="2015-11-05T23:23:00Z" w:initials="DSM">
+    <w:p>
+      <w:pPr>
+        <w:pStyle w:val="CommentText"/>
+      </w:pPr>
+      <w:r>
+        <w:rPr>
+          <w:rStyle w:val="CommentReference"/>
+        </w:rPr>
+        <w:annotationRef/>
+      </w:r>
+      <w:r>
+        <w:t>We have to remove this.</w:t>
+      </w:r>
+    </w:p>
+  </w:comment>
+  <w:comment w:id="37" w:author="Devi Snigdha Muppala" w:date="2015-11-06T00:18:00Z" w:initials="DSM">
+    <w:p>
+      <w:pPr>
+        <w:pStyle w:val="CommentText"/>
+      </w:pPr>
+      <w:r>
+        <w:rPr>
+          <w:rStyle w:val="CommentReference"/>
+        </w:rPr>
+        <w:annotationRef/>
+      </w:r>
+      <w:r>
+        <w:t>Not sure if I have to add three broken pieces or one picture. Added both as of now, please delete whichever doesn’t look good.</w:t>
+      </w:r>
+    </w:p>
+  </w:comment>
+</w:comments>
+</file>
+
+<file path=word/commentsExtended.xml><?xml version="1.0" encoding="utf-8"?>
+<w15:commentsEx xmlns:wpc="http://schemas.microsoft.com/office/word/2010/wordprocessingCanvas" xmlns:mc="http://schemas.openxmlformats.org/markup-compatibility/2006" xmlns:o="urn:schemas-microsoft-com:office:office" xmlns:r="http://schemas.openxmlformats.org/officeDocument/2006/relationships" xmlns:m="http://schemas.openxmlformats.org/officeDocument/2006/math" xmlns:v="urn:schemas-microsoft-com:vml" xmlns:wp14="http://schemas.microsoft.com/office/word/2010/wordprocessingDrawing" xmlns:wp="http://schemas.openxmlformats.org/drawingml/2006/wordprocessingDrawing" xmlns:w10="urn:schemas-microsoft-com:office:word" xmlns:w="http://schemas.openxmlformats.org/wordprocessingml/2006/main" xmlns:w14="http://schemas.microsoft.com/office/word/2010/wordml" xmlns:w15="http://schemas.microsoft.com/office/word/2012/wordml" xmlns:wpg="http://schemas.microsoft.com/office/word/2010/wordprocessingGroup" xmlns:wpi="http://schemas.microsoft.com/office/word/2010/wordprocessingInk" xmlns:wne="http://schemas.microsoft.com/office/word/2006/wordml" xmlns:wps="http://schemas.microsoft.com/office/word/2010/wordprocessingShape" mc:Ignorable="w14 w15 wp14">
+  <w15:commentEx w15:paraId="23951F5E" w15:done="0"/>
+  <w15:commentEx w15:paraId="35C12F7D" w15:done="0"/>
+</w15:commentsEx>
 </file>
 
 <file path=word/endnotes.xml><?xml version="1.0" encoding="utf-8"?>
@@ -12659,7 +12485,7 @@
         <w:rStyle w:val="PageNumber"/>
         <w:noProof/>
       </w:rPr>
-      <w:t>21</w:t>
+      <w:t>24</w:t>
     </w:r>
     <w:r>
       <w:rPr>
@@ -15148,6 +14974,119 @@
     </w:lvl>
   </w:abstractNum>
   <w:abstractNum w:abstractNumId="19" w15:restartNumberingAfterBreak="0">
+    <w:nsid w:val="5B034DBF"/>
+    <w:multiLevelType w:val="hybridMultilevel"/>
+    <w:tmpl w:val="BC268160"/>
+    <w:lvl w:ilvl="0" w:tplc="04090001">
+      <w:start w:val="1"/>
+      <w:numFmt w:val="bullet"/>
+      <w:lvlText w:val=""/>
+      <w:lvlJc w:val="left"/>
+      <w:pPr>
+        <w:ind w:left="720" w:hanging="360"/>
+      </w:pPr>
+      <w:rPr>
+        <w:rFonts w:ascii="Symbol" w:hAnsi="Symbol" w:hint="default"/>
+      </w:rPr>
+    </w:lvl>
+    <w:lvl w:ilvl="1" w:tplc="04090003" w:tentative="1">
+      <w:start w:val="1"/>
+      <w:numFmt w:val="bullet"/>
+      <w:lvlText w:val="o"/>
+      <w:lvlJc w:val="left"/>
+      <w:pPr>
+        <w:ind w:left="1440" w:hanging="360"/>
+      </w:pPr>
+      <w:rPr>
+        <w:rFonts w:ascii="Courier New" w:hAnsi="Courier New" w:cs="Courier New" w:hint="default"/>
+      </w:rPr>
+    </w:lvl>
+    <w:lvl w:ilvl="2" w:tplc="04090005" w:tentative="1">
+      <w:start w:val="1"/>
+      <w:numFmt w:val="bullet"/>
+      <w:lvlText w:val=""/>
+      <w:lvlJc w:val="left"/>
+      <w:pPr>
+        <w:ind w:left="2160" w:hanging="360"/>
+      </w:pPr>
+      <w:rPr>
+        <w:rFonts w:ascii="Wingdings" w:hAnsi="Wingdings" w:hint="default"/>
+      </w:rPr>
+    </w:lvl>
+    <w:lvl w:ilvl="3" w:tplc="04090001" w:tentative="1">
+      <w:start w:val="1"/>
+      <w:numFmt w:val="bullet"/>
+      <w:lvlText w:val=""/>
+      <w:lvlJc w:val="left"/>
+      <w:pPr>
+        <w:ind w:left="2880" w:hanging="360"/>
+      </w:pPr>
+      <w:rPr>
+        <w:rFonts w:ascii="Symbol" w:hAnsi="Symbol" w:hint="default"/>
+      </w:rPr>
+    </w:lvl>
+    <w:lvl w:ilvl="4" w:tplc="04090003" w:tentative="1">
+      <w:start w:val="1"/>
+      <w:numFmt w:val="bullet"/>
+      <w:lvlText w:val="o"/>
+      <w:lvlJc w:val="left"/>
+      <w:pPr>
+        <w:ind w:left="3600" w:hanging="360"/>
+      </w:pPr>
+      <w:rPr>
+        <w:rFonts w:ascii="Courier New" w:hAnsi="Courier New" w:cs="Courier New" w:hint="default"/>
+      </w:rPr>
+    </w:lvl>
+    <w:lvl w:ilvl="5" w:tplc="04090005" w:tentative="1">
+      <w:start w:val="1"/>
+      <w:numFmt w:val="bullet"/>
+      <w:lvlText w:val=""/>
+      <w:lvlJc w:val="left"/>
+      <w:pPr>
+        <w:ind w:left="4320" w:hanging="360"/>
+      </w:pPr>
+      <w:rPr>
+        <w:rFonts w:ascii="Wingdings" w:hAnsi="Wingdings" w:hint="default"/>
+      </w:rPr>
+    </w:lvl>
+    <w:lvl w:ilvl="6" w:tplc="04090001" w:tentative="1">
+      <w:start w:val="1"/>
+      <w:numFmt w:val="bullet"/>
+      <w:lvlText w:val=""/>
+      <w:lvlJc w:val="left"/>
+      <w:pPr>
+        <w:ind w:left="5040" w:hanging="360"/>
+      </w:pPr>
+      <w:rPr>
+        <w:rFonts w:ascii="Symbol" w:hAnsi="Symbol" w:hint="default"/>
+      </w:rPr>
+    </w:lvl>
+    <w:lvl w:ilvl="7" w:tplc="04090003" w:tentative="1">
+      <w:start w:val="1"/>
+      <w:numFmt w:val="bullet"/>
+      <w:lvlText w:val="o"/>
+      <w:lvlJc w:val="left"/>
+      <w:pPr>
+        <w:ind w:left="5760" w:hanging="360"/>
+      </w:pPr>
+      <w:rPr>
+        <w:rFonts w:ascii="Courier New" w:hAnsi="Courier New" w:cs="Courier New" w:hint="default"/>
+      </w:rPr>
+    </w:lvl>
+    <w:lvl w:ilvl="8" w:tplc="04090005" w:tentative="1">
+      <w:start w:val="1"/>
+      <w:numFmt w:val="bullet"/>
+      <w:lvlText w:val=""/>
+      <w:lvlJc w:val="left"/>
+      <w:pPr>
+        <w:ind w:left="6480" w:hanging="360"/>
+      </w:pPr>
+      <w:rPr>
+        <w:rFonts w:ascii="Wingdings" w:hAnsi="Wingdings" w:hint="default"/>
+      </w:rPr>
+    </w:lvl>
+  </w:abstractNum>
+  <w:abstractNum w:abstractNumId="20" w15:restartNumberingAfterBreak="0">
     <w:nsid w:val="5B0D4635"/>
     <w:multiLevelType w:val="multilevel"/>
     <w:tmpl w:val="5B06725E"/>
@@ -15260,7 +15199,7 @@
       </w:pPr>
     </w:lvl>
   </w:abstractNum>
-  <w:abstractNum w:abstractNumId="20" w15:restartNumberingAfterBreak="0">
+  <w:abstractNum w:abstractNumId="21" w15:restartNumberingAfterBreak="0">
     <w:nsid w:val="620231DD"/>
     <w:multiLevelType w:val="hybridMultilevel"/>
     <w:tmpl w:val="D5DE526A"/>
@@ -15373,7 +15312,7 @@
       </w:rPr>
     </w:lvl>
   </w:abstractNum>
-  <w:abstractNum w:abstractNumId="21" w15:restartNumberingAfterBreak="0">
+  <w:abstractNum w:abstractNumId="22" w15:restartNumberingAfterBreak="0">
     <w:nsid w:val="641A0E89"/>
     <w:multiLevelType w:val="multilevel"/>
     <w:tmpl w:val="A53C5D92"/>
@@ -15486,7 +15425,7 @@
       </w:pPr>
     </w:lvl>
   </w:abstractNum>
-  <w:abstractNum w:abstractNumId="22" w15:restartNumberingAfterBreak="0">
+  <w:abstractNum w:abstractNumId="23" w15:restartNumberingAfterBreak="0">
     <w:nsid w:val="64EF7C2D"/>
     <w:multiLevelType w:val="hybridMultilevel"/>
     <w:tmpl w:val="5DBA346E"/>
@@ -15572,7 +15511,7 @@
       </w:pPr>
     </w:lvl>
   </w:abstractNum>
-  <w:abstractNum w:abstractNumId="23" w15:restartNumberingAfterBreak="0">
+  <w:abstractNum w:abstractNumId="24" w15:restartNumberingAfterBreak="0">
     <w:nsid w:val="6573432D"/>
     <w:multiLevelType w:val="hybridMultilevel"/>
     <w:tmpl w:val="D1D4369E"/>
@@ -15685,7 +15624,7 @@
       </w:rPr>
     </w:lvl>
   </w:abstractNum>
-  <w:abstractNum w:abstractNumId="24" w15:restartNumberingAfterBreak="0">
+  <w:abstractNum w:abstractNumId="25" w15:restartNumberingAfterBreak="0">
     <w:nsid w:val="6BF304DD"/>
     <w:multiLevelType w:val="hybridMultilevel"/>
     <w:tmpl w:val="A77A685A"/>
@@ -15798,7 +15737,7 @@
       </w:rPr>
     </w:lvl>
   </w:abstractNum>
-  <w:abstractNum w:abstractNumId="25" w15:restartNumberingAfterBreak="0">
+  <w:abstractNum w:abstractNumId="26" w15:restartNumberingAfterBreak="0">
     <w:nsid w:val="6F6969F2"/>
     <w:multiLevelType w:val="hybridMultilevel"/>
     <w:tmpl w:val="88549CA0"/>
@@ -15911,7 +15850,7 @@
       </w:rPr>
     </w:lvl>
   </w:abstractNum>
-  <w:abstractNum w:abstractNumId="26" w15:restartNumberingAfterBreak="0">
+  <w:abstractNum w:abstractNumId="27" w15:restartNumberingAfterBreak="0">
     <w:nsid w:val="70A52F30"/>
     <w:multiLevelType w:val="hybridMultilevel"/>
     <w:tmpl w:val="E41A687E"/>
@@ -16024,7 +15963,7 @@
       </w:rPr>
     </w:lvl>
   </w:abstractNum>
-  <w:abstractNum w:abstractNumId="27" w15:restartNumberingAfterBreak="0">
+  <w:abstractNum w:abstractNumId="28" w15:restartNumberingAfterBreak="0">
     <w:nsid w:val="71E93E01"/>
     <w:multiLevelType w:val="hybridMultilevel"/>
     <w:tmpl w:val="DB362288"/>
@@ -16110,7 +16049,7 @@
       </w:pPr>
     </w:lvl>
   </w:abstractNum>
-  <w:abstractNum w:abstractNumId="28" w15:restartNumberingAfterBreak="0">
+  <w:abstractNum w:abstractNumId="29" w15:restartNumberingAfterBreak="0">
     <w:nsid w:val="761313BF"/>
     <w:multiLevelType w:val="multilevel"/>
     <w:tmpl w:val="8E247B64"/>
@@ -16256,7 +16195,7 @@
       </w:rPr>
     </w:lvl>
   </w:abstractNum>
-  <w:abstractNum w:abstractNumId="29" w15:restartNumberingAfterBreak="0">
+  <w:abstractNum w:abstractNumId="30" w15:restartNumberingAfterBreak="0">
     <w:nsid w:val="7CB57DD5"/>
     <w:multiLevelType w:val="hybridMultilevel"/>
     <w:tmpl w:val="6D32A88A"/>
@@ -16436,22 +16375,22 @@
     <w:abstractNumId w:val="18"/>
   </w:num>
   <w:num w:numId="14">
-    <w:abstractNumId w:val="29"/>
+    <w:abstractNumId w:val="30"/>
   </w:num>
   <w:num w:numId="15">
     <w:abstractNumId w:val="16"/>
   </w:num>
   <w:num w:numId="16">
-    <w:abstractNumId w:val="26"/>
+    <w:abstractNumId w:val="27"/>
   </w:num>
   <w:num w:numId="17">
-    <w:abstractNumId w:val="20"/>
+    <w:abstractNumId w:val="21"/>
   </w:num>
   <w:num w:numId="18">
-    <w:abstractNumId w:val="24"/>
+    <w:abstractNumId w:val="25"/>
   </w:num>
   <w:num w:numId="19">
-    <w:abstractNumId w:val="25"/>
+    <w:abstractNumId w:val="26"/>
   </w:num>
   <w:num w:numId="20">
     <w:abstractNumId w:val="4"/>
@@ -16466,7 +16405,7 @@
     <w:abstractNumId w:val="5"/>
   </w:num>
   <w:num w:numId="24">
-    <w:abstractNumId w:val="19"/>
+    <w:abstractNumId w:val="20"/>
   </w:num>
   <w:num w:numId="25">
     <w:abstractNumId w:val="11"/>
@@ -16504,13 +16443,13 @@
     </w:lvlOverride>
   </w:num>
   <w:num w:numId="32">
-    <w:abstractNumId w:val="28"/>
+    <w:abstractNumId w:val="29"/>
   </w:num>
   <w:num w:numId="33">
     <w:abstractNumId w:val="13"/>
   </w:num>
   <w:num w:numId="34">
-    <w:abstractNumId w:val="22"/>
+    <w:abstractNumId w:val="23"/>
   </w:num>
   <w:num w:numId="35">
     <w:abstractNumId w:val="5"/>
@@ -16540,7 +16479,7 @@
     <w:abstractNumId w:val="12"/>
   </w:num>
   <w:num w:numId="44">
-    <w:abstractNumId w:val="21"/>
+    <w:abstractNumId w:val="22"/>
   </w:num>
   <w:num w:numId="45">
     <w:abstractNumId w:val="17"/>
@@ -16549,15 +16488,26 @@
     <w:abstractNumId w:val="10"/>
   </w:num>
   <w:num w:numId="47">
-    <w:abstractNumId w:val="23"/>
+    <w:abstractNumId w:val="24"/>
   </w:num>
   <w:num w:numId="48">
     <w:abstractNumId w:val="15"/>
   </w:num>
   <w:num w:numId="49">
-    <w:abstractNumId w:val="27"/>
+    <w:abstractNumId w:val="28"/>
+  </w:num>
+  <w:num w:numId="50">
+    <w:abstractNumId w:val="19"/>
   </w:num>
 </w:numbering>
+</file>
+
+<file path=word/people.xml><?xml version="1.0" encoding="utf-8"?>
+<w15:people xmlns:wpc="http://schemas.microsoft.com/office/word/2010/wordprocessingCanvas" xmlns:mc="http://schemas.openxmlformats.org/markup-compatibility/2006" xmlns:o="urn:schemas-microsoft-com:office:office" xmlns:r="http://schemas.openxmlformats.org/officeDocument/2006/relationships" xmlns:m="http://schemas.openxmlformats.org/officeDocument/2006/math" xmlns:v="urn:schemas-microsoft-com:vml" xmlns:wp14="http://schemas.microsoft.com/office/word/2010/wordprocessingDrawing" xmlns:wp="http://schemas.openxmlformats.org/drawingml/2006/wordprocessingDrawing" xmlns:w10="urn:schemas-microsoft-com:office:word" xmlns:w="http://schemas.openxmlformats.org/wordprocessingml/2006/main" xmlns:w14="http://schemas.microsoft.com/office/word/2010/wordml" xmlns:w15="http://schemas.microsoft.com/office/word/2012/wordml" xmlns:wpg="http://schemas.microsoft.com/office/word/2010/wordprocessingGroup" xmlns:wpi="http://schemas.microsoft.com/office/word/2010/wordprocessingInk" xmlns:wne="http://schemas.microsoft.com/office/word/2006/wordml" xmlns:wps="http://schemas.microsoft.com/office/word/2010/wordprocessingShape" mc:Ignorable="w14 w15 wp14">
+  <w15:person w15:author="Devi Snigdha Muppala">
+    <w15:presenceInfo w15:providerId="Windows Live" w15:userId="ee8bec6085a89f58"/>
+  </w15:person>
+</w15:people>
 </file>
 
 <file path=word/styles.xml><?xml version="1.0" encoding="utf-8"?>
@@ -17727,6 +17677,103 @@
     <w:unhideWhenUsed/>
     <w:rsid w:val="00CB069D"/>
   </w:style>
+  <w:style w:type="character" w:styleId="CommentReference">
+    <w:name w:val="annotation reference"/>
+    <w:basedOn w:val="DefaultParagraphFont"/>
+    <w:uiPriority w:val="99"/>
+    <w:semiHidden/>
+    <w:unhideWhenUsed/>
+    <w:rsid w:val="00073124"/>
+    <w:rPr>
+      <w:sz w:val="16"/>
+      <w:szCs w:val="16"/>
+    </w:rPr>
+  </w:style>
+  <w:style w:type="paragraph" w:styleId="CommentText">
+    <w:name w:val="annotation text"/>
+    <w:basedOn w:val="Normal"/>
+    <w:link w:val="CommentTextChar"/>
+    <w:uiPriority w:val="99"/>
+    <w:semiHidden/>
+    <w:unhideWhenUsed/>
+    <w:rsid w:val="00073124"/>
+    <w:rPr>
+      <w:sz w:val="20"/>
+      <w:szCs w:val="20"/>
+    </w:rPr>
+  </w:style>
+  <w:style w:type="character" w:customStyle="1" w:styleId="CommentTextChar">
+    <w:name w:val="Comment Text Char"/>
+    <w:basedOn w:val="DefaultParagraphFont"/>
+    <w:link w:val="CommentText"/>
+    <w:uiPriority w:val="99"/>
+    <w:semiHidden/>
+    <w:rsid w:val="00073124"/>
+    <w:rPr>
+      <w:rFonts w:ascii="Times New Roman" w:hAnsi="Times New Roman" w:cs="Times New Roman"/>
+      <w:sz w:val="20"/>
+      <w:szCs w:val="20"/>
+      <w:lang w:eastAsia="en-US"/>
+    </w:rPr>
+  </w:style>
+  <w:style w:type="paragraph" w:styleId="CommentSubject">
+    <w:name w:val="annotation subject"/>
+    <w:basedOn w:val="CommentText"/>
+    <w:next w:val="CommentText"/>
+    <w:link w:val="CommentSubjectChar"/>
+    <w:uiPriority w:val="99"/>
+    <w:semiHidden/>
+    <w:unhideWhenUsed/>
+    <w:rsid w:val="00073124"/>
+    <w:rPr>
+      <w:b/>
+      <w:bCs/>
+    </w:rPr>
+  </w:style>
+  <w:style w:type="character" w:customStyle="1" w:styleId="CommentSubjectChar">
+    <w:name w:val="Comment Subject Char"/>
+    <w:basedOn w:val="CommentTextChar"/>
+    <w:link w:val="CommentSubject"/>
+    <w:uiPriority w:val="99"/>
+    <w:semiHidden/>
+    <w:rsid w:val="00073124"/>
+    <w:rPr>
+      <w:rFonts w:ascii="Times New Roman" w:hAnsi="Times New Roman" w:cs="Times New Roman"/>
+      <w:b/>
+      <w:bCs/>
+      <w:sz w:val="20"/>
+      <w:szCs w:val="20"/>
+      <w:lang w:eastAsia="en-US"/>
+    </w:rPr>
+  </w:style>
+  <w:style w:type="paragraph" w:styleId="BalloonText">
+    <w:name w:val="Balloon Text"/>
+    <w:basedOn w:val="Normal"/>
+    <w:link w:val="BalloonTextChar"/>
+    <w:uiPriority w:val="99"/>
+    <w:semiHidden/>
+    <w:unhideWhenUsed/>
+    <w:rsid w:val="00073124"/>
+    <w:rPr>
+      <w:rFonts w:ascii="Segoe UI" w:hAnsi="Segoe UI" w:cs="Segoe UI"/>
+      <w:sz w:val="18"/>
+      <w:szCs w:val="18"/>
+    </w:rPr>
+  </w:style>
+  <w:style w:type="character" w:customStyle="1" w:styleId="BalloonTextChar">
+    <w:name w:val="Balloon Text Char"/>
+    <w:basedOn w:val="DefaultParagraphFont"/>
+    <w:link w:val="BalloonText"/>
+    <w:uiPriority w:val="99"/>
+    <w:semiHidden/>
+    <w:rsid w:val="00073124"/>
+    <w:rPr>
+      <w:rFonts w:ascii="Segoe UI" w:hAnsi="Segoe UI" w:cs="Segoe UI"/>
+      <w:sz w:val="18"/>
+      <w:szCs w:val="18"/>
+      <w:lang w:eastAsia="en-US"/>
+    </w:rPr>
+  </w:style>
 </w:styles>
 </file>
 
@@ -18032,7 +18079,7 @@
 </file>
 
 <file path=customXml/itemProps3.xml><?xml version="1.0" encoding="utf-8"?>
-<ds:datastoreItem xmlns:ds="http://schemas.openxmlformats.org/officeDocument/2006/customXml" ds:itemID="{FD972D79-EFF9-4A6B-AC08-E16565B50B05}">
+<ds:datastoreItem xmlns:ds="http://schemas.openxmlformats.org/officeDocument/2006/customXml" ds:itemID="{2EEA6531-83AE-4E21-AB1E-316CBB3F90A2}">
   <ds:schemaRefs>
     <ds:schemaRef ds:uri="http://schemas.openxmlformats.org/officeDocument/2006/bibliography"/>
   </ds:schemaRefs>

</xml_diff>